<commit_message>
Added student names and title
</commit_message>
<xml_diff>
--- a/Software Design Document.docx
+++ b/Software Design Document.docx
@@ -1,6 +1,6 @@
 
 <file path=word/document.xml><?xml version="1.0" encoding="utf-8"?>
-<w:document xmlns:wpc="http://schemas.microsoft.com/office/word/2010/wordprocessingCanvas" xmlns:cx="http://schemas.microsoft.com/office/drawing/2014/chartex" xmlns:cx1="http://schemas.microsoft.com/office/drawing/2015/9/8/chartex" xmlns:mc="http://schemas.openxmlformats.org/markup-compatibility/2006" xmlns:o="urn:schemas-microsoft-com:office:office" xmlns:r="http://schemas.openxmlformats.org/officeDocument/2006/relationships" xmlns:m="http://schemas.openxmlformats.org/officeDocument/2006/math" xmlns:v="urn:schemas-microsoft-com:vml" xmlns:wp14="http://schemas.microsoft.com/office/word/2010/wordprocessingDrawing" xmlns:wp="http://schemas.openxmlformats.org/drawingml/2006/wordprocessingDrawing" xmlns:w10="urn:schemas-microsoft-com:office:word" xmlns:w="http://schemas.openxmlformats.org/wordprocessingml/2006/main" xmlns:w14="http://schemas.microsoft.com/office/word/2010/wordml" xmlns:w15="http://schemas.microsoft.com/office/word/2012/wordml" xmlns:w16se="http://schemas.microsoft.com/office/word/2015/wordml/symex" xmlns:wpg="http://schemas.microsoft.com/office/word/2010/wordprocessingGroup" xmlns:wpi="http://schemas.microsoft.com/office/word/2010/wordprocessingInk" xmlns:wne="http://schemas.microsoft.com/office/word/2006/wordml" xmlns:wps="http://schemas.microsoft.com/office/word/2010/wordprocessingShape" mc:Ignorable="w14 w15 w16se wp14">
+<w:document xmlns:wpc="http://schemas.microsoft.com/office/word/2010/wordprocessingCanvas" xmlns:cx="http://schemas.microsoft.com/office/drawing/2014/chartex" xmlns:cx1="http://schemas.microsoft.com/office/drawing/2015/9/8/chartex" xmlns:cx2="http://schemas.microsoft.com/office/drawing/2015/10/21/chartex" xmlns:cx3="http://schemas.microsoft.com/office/drawing/2016/5/9/chartex" xmlns:cx4="http://schemas.microsoft.com/office/drawing/2016/5/10/chartex" xmlns:cx5="http://schemas.microsoft.com/office/drawing/2016/5/11/chartex" xmlns:cx6="http://schemas.microsoft.com/office/drawing/2016/5/12/chartex" xmlns:cx7="http://schemas.microsoft.com/office/drawing/2016/5/13/chartex" xmlns:cx8="http://schemas.microsoft.com/office/drawing/2016/5/14/chartex" xmlns:mc="http://schemas.openxmlformats.org/markup-compatibility/2006" xmlns:aink="http://schemas.microsoft.com/office/drawing/2016/ink" xmlns:am3d="http://schemas.microsoft.com/office/drawing/2017/model3d" xmlns:o="urn:schemas-microsoft-com:office:office" xmlns:oel="http://schemas.microsoft.com/office/2019/extlst" xmlns:r="http://schemas.openxmlformats.org/officeDocument/2006/relationships" xmlns:m="http://schemas.openxmlformats.org/officeDocument/2006/math" xmlns:v="urn:schemas-microsoft-com:vml" xmlns:wp14="http://schemas.microsoft.com/office/word/2010/wordprocessingDrawing" xmlns:wp="http://schemas.openxmlformats.org/drawingml/2006/wordprocessingDrawing" xmlns:w10="urn:schemas-microsoft-com:office:word" xmlns:w="http://schemas.openxmlformats.org/wordprocessingml/2006/main" xmlns:w14="http://schemas.microsoft.com/office/word/2010/wordml" xmlns:w15="http://schemas.microsoft.com/office/word/2012/wordml" xmlns:w16cex="http://schemas.microsoft.com/office/word/2018/wordml/cex" xmlns:w16cid="http://schemas.microsoft.com/office/word/2016/wordml/cid" xmlns:w16="http://schemas.microsoft.com/office/word/2018/wordml" xmlns:w16sdtdh="http://schemas.microsoft.com/office/word/2020/wordml/sdtdatahash" xmlns:w16se="http://schemas.microsoft.com/office/word/2015/wordml/symex" xmlns:wpg="http://schemas.microsoft.com/office/word/2010/wordprocessingGroup" xmlns:wpi="http://schemas.microsoft.com/office/word/2010/wordprocessingInk" xmlns:wne="http://schemas.microsoft.com/office/word/2006/wordml" xmlns:wps="http://schemas.microsoft.com/office/word/2010/wordprocessingShape" mc:Ignorable="w14 w15 w16se w16cid w16 w16cex w16sdtdh wp14">
   <w:body>
     <w:p>
       <w:pPr>
@@ -15,15 +15,22 @@
         <w:pStyle w:val="Title"/>
       </w:pPr>
       <w:r>
-        <w:t>&lt;Project Name&gt;</w:t>
-      </w:r>
-    </w:p>
-    <w:p>
-      <w:r>
-        <w:t>Student Name</w:t>
-      </w:r>
-      <w:r>
-        <w:t>s</w:t>
+        <w:t>Data Analysis Tool: NSW Traffic Penalties</w:t>
+      </w:r>
+    </w:p>
+    <w:p>
+      <w:r>
+        <w:t>Brianne Byer</w:t>
+      </w:r>
+    </w:p>
+    <w:p>
+      <w:r>
+        <w:t>Wonwoo Choi</w:t>
+      </w:r>
+    </w:p>
+    <w:p>
+      <w:r>
+        <w:t>Marco Querzola</w:t>
       </w:r>
     </w:p>
     <w:p>
@@ -1245,7 +1252,21 @@
         <w:rPr>
           <w:color w:val="FF0000"/>
         </w:rPr>
-        <w:t xml:space="preserve"> to be able to do? This should all be from the end users perspective. </w:t>
+        <w:t xml:space="preserve"> to be able to do? This should all be from the end </w:t>
+      </w:r>
+      <w:proofErr w:type="gramStart"/>
+      <w:r>
+        <w:rPr>
+          <w:color w:val="FF0000"/>
+        </w:rPr>
+        <w:t>users</w:t>
+      </w:r>
+      <w:proofErr w:type="gramEnd"/>
+      <w:r>
+        <w:rPr>
+          <w:color w:val="FF0000"/>
+        </w:rPr>
+        <w:t xml:space="preserve"> perspective. </w:t>
       </w:r>
       <w:r>
         <w:rPr>
@@ -1271,10 +1292,24 @@
           <w:b/>
           <w:color w:val="FF0000"/>
         </w:rPr>
-        <w:t>Assignment note: You have not been given a client/user, so you can make one up. Who do you think would be using your software?</w:t>
-      </w:r>
-      <w:bookmarkStart w:id="6" w:name="_GoBack"/>
-      <w:bookmarkEnd w:id="6"/>
+        <w:t xml:space="preserve">Assignment </w:t>
+      </w:r>
+      <w:proofErr w:type="gramStart"/>
+      <w:r>
+        <w:rPr>
+          <w:b/>
+          <w:color w:val="FF0000"/>
+        </w:rPr>
+        <w:t>note</w:t>
+      </w:r>
+      <w:proofErr w:type="gramEnd"/>
+      <w:r>
+        <w:rPr>
+          <w:b/>
+          <w:color w:val="FF0000"/>
+        </w:rPr>
+        <w:t>: You have not been given a client/user, so you can make one up. Who do you think would be using your software?</w:t>
+      </w:r>
     </w:p>
     <w:p/>
     <w:p>
@@ -1423,11 +1458,11 @@
           <w:numId w:val="2"/>
         </w:numPr>
       </w:pPr>
-      <w:bookmarkStart w:id="7" w:name="_Toc46748629"/>
+      <w:bookmarkStart w:id="6" w:name="_Toc46748629"/>
       <w:r>
         <w:t>Use Cases</w:t>
       </w:r>
-      <w:bookmarkEnd w:id="7"/>
+      <w:bookmarkEnd w:id="6"/>
       <w:r>
         <w:t xml:space="preserve"> &amp; Use Case Diagrams</w:t>
       </w:r>
@@ -1467,7 +1502,7 @@
           <w:numId w:val="2"/>
         </w:numPr>
       </w:pPr>
-      <w:bookmarkStart w:id="8" w:name="_Toc46748630"/>
+      <w:bookmarkStart w:id="7" w:name="_Toc46748630"/>
       <w:r>
         <w:lastRenderedPageBreak/>
         <w:t>Software Design and S</w:t>
@@ -1475,7 +1510,7 @@
       <w:r>
         <w:t>ystem Components</w:t>
       </w:r>
-      <w:bookmarkEnd w:id="8"/>
+      <w:bookmarkEnd w:id="7"/>
     </w:p>
     <w:p>
       <w:pPr>
@@ -1560,7 +1595,21 @@
         <w:rPr>
           <w:color w:val="FF0000"/>
         </w:rPr>
-        <w:t>a brief description of what it does  (1 or 2 sentences);</w:t>
+        <w:t xml:space="preserve">a brief description of what it </w:t>
+      </w:r>
+      <w:proofErr w:type="gramStart"/>
+      <w:r>
+        <w:rPr>
+          <w:color w:val="FF0000"/>
+        </w:rPr>
+        <w:t>does  (</w:t>
+      </w:r>
+      <w:proofErr w:type="gramEnd"/>
+      <w:r>
+        <w:rPr>
+          <w:color w:val="FF0000"/>
+        </w:rPr>
+        <w:t>1 or 2 sentences);</w:t>
       </w:r>
     </w:p>
     <w:p>
@@ -1578,8 +1627,16 @@
         <w:rPr>
           <w:color w:val="FF0000"/>
         </w:rPr>
-        <w:t>a list of the input parameters, and their data types, and what they are used for;</w:t>
-      </w:r>
+        <w:t xml:space="preserve">a list of the input parameters, and their data types, and what they are used </w:t>
+      </w:r>
+      <w:proofErr w:type="gramStart"/>
+      <w:r>
+        <w:rPr>
+          <w:color w:val="FF0000"/>
+        </w:rPr>
+        <w:t>for;</w:t>
+      </w:r>
+      <w:proofErr w:type="gramEnd"/>
     </w:p>
     <w:p>
       <w:pPr>
@@ -1596,7 +1653,23 @@
         <w:rPr>
           <w:color w:val="FF0000"/>
         </w:rPr>
-        <w:t>a list of any side effects caused by the function (ie change global or member variables, changes data passed by reference from calling function etc)</w:t>
+        <w:t>a list of any side effects caused by the function (</w:t>
+      </w:r>
+      <w:proofErr w:type="spellStart"/>
+      <w:proofErr w:type="gramStart"/>
+      <w:r>
+        <w:rPr>
+          <w:color w:val="FF0000"/>
+        </w:rPr>
+        <w:t>ie</w:t>
+      </w:r>
+      <w:proofErr w:type="spellEnd"/>
+      <w:proofErr w:type="gramEnd"/>
+      <w:r>
+        <w:rPr>
+          <w:color w:val="FF0000"/>
+        </w:rPr>
+        <w:t xml:space="preserve"> change global or member variables, changes data passed by reference from calling function etc)</w:t>
       </w:r>
     </w:p>
     <w:p>
@@ -1643,7 +1716,23 @@
         <w:rPr>
           <w:color w:val="FF0000"/>
         </w:rPr>
-        <w:t>List of all data structures in the software (eg linked lists, trees, arrays etc)</w:t>
+        <w:t>List of all data structures in the software (</w:t>
+      </w:r>
+      <w:proofErr w:type="spellStart"/>
+      <w:proofErr w:type="gramStart"/>
+      <w:r>
+        <w:rPr>
+          <w:color w:val="FF0000"/>
+        </w:rPr>
+        <w:t>eg</w:t>
+      </w:r>
+      <w:proofErr w:type="spellEnd"/>
+      <w:proofErr w:type="gramEnd"/>
+      <w:r>
+        <w:rPr>
+          <w:color w:val="FF0000"/>
+        </w:rPr>
+        <w:t xml:space="preserve"> linked lists, trees, arrays etc)</w:t>
       </w:r>
       <w:r>
         <w:rPr>
@@ -1809,12 +1898,12 @@
           <w:numId w:val="2"/>
         </w:numPr>
       </w:pPr>
-      <w:bookmarkStart w:id="9" w:name="_Toc46748633"/>
+      <w:bookmarkStart w:id="8" w:name="_Toc46748633"/>
       <w:r>
         <w:lastRenderedPageBreak/>
         <w:t>User Interface Design</w:t>
       </w:r>
-      <w:bookmarkEnd w:id="9"/>
+      <w:bookmarkEnd w:id="8"/>
     </w:p>
     <w:p>
       <w:pPr>
@@ -1932,7 +2021,21 @@
         <w:rPr>
           <w:color w:val="FF0000"/>
         </w:rPr>
-        <w:t xml:space="preserve">Detail your visual design: Layout, visual elements, icons, graphics, style, colour, fonts general screen designs. This can be sketches, wireframes, mockups etc, supported by a discussion, explanation, and </w:t>
+        <w:t xml:space="preserve">Detail your visual design: Layout, visual elements, icons, graphics, style, colour, fonts general screen designs. This can be sketches, wireframes, </w:t>
+      </w:r>
+      <w:proofErr w:type="spellStart"/>
+      <w:r>
+        <w:rPr>
+          <w:color w:val="FF0000"/>
+        </w:rPr>
+        <w:t>mockups</w:t>
+      </w:r>
+      <w:proofErr w:type="spellEnd"/>
+      <w:r>
+        <w:rPr>
+          <w:color w:val="FF0000"/>
+        </w:rPr>
+        <w:t xml:space="preserve"> etc, supported by a discussion, explanation, and </w:t>
       </w:r>
       <w:r>
         <w:rPr>
@@ -1954,7 +2057,7 @@
 </file>
 
 <file path=word/numbering.xml><?xml version="1.0" encoding="utf-8"?>
-<w:numbering xmlns:wpc="http://schemas.microsoft.com/office/word/2010/wordprocessingCanvas" xmlns:cx="http://schemas.microsoft.com/office/drawing/2014/chartex" xmlns:cx1="http://schemas.microsoft.com/office/drawing/2015/9/8/chartex" xmlns:mc="http://schemas.openxmlformats.org/markup-compatibility/2006" xmlns:o="urn:schemas-microsoft-com:office:office" xmlns:r="http://schemas.openxmlformats.org/officeDocument/2006/relationships" xmlns:m="http://schemas.openxmlformats.org/officeDocument/2006/math" xmlns:v="urn:schemas-microsoft-com:vml" xmlns:wp14="http://schemas.microsoft.com/office/word/2010/wordprocessingDrawing" xmlns:wp="http://schemas.openxmlformats.org/drawingml/2006/wordprocessingDrawing" xmlns:w10="urn:schemas-microsoft-com:office:word" xmlns:w="http://schemas.openxmlformats.org/wordprocessingml/2006/main" xmlns:w14="http://schemas.microsoft.com/office/word/2010/wordml" xmlns:w15="http://schemas.microsoft.com/office/word/2012/wordml" xmlns:w16se="http://schemas.microsoft.com/office/word/2015/wordml/symex" xmlns:wpg="http://schemas.microsoft.com/office/word/2010/wordprocessingGroup" xmlns:wpi="http://schemas.microsoft.com/office/word/2010/wordprocessingInk" xmlns:wne="http://schemas.microsoft.com/office/word/2006/wordml" xmlns:wps="http://schemas.microsoft.com/office/word/2010/wordprocessingShape" mc:Ignorable="w14 w15 w16se wp14">
+<w:numbering xmlns:wpc="http://schemas.microsoft.com/office/word/2010/wordprocessingCanvas" xmlns:cx="http://schemas.microsoft.com/office/drawing/2014/chartex" xmlns:cx1="http://schemas.microsoft.com/office/drawing/2015/9/8/chartex" xmlns:cx2="http://schemas.microsoft.com/office/drawing/2015/10/21/chartex" xmlns:cx3="http://schemas.microsoft.com/office/drawing/2016/5/9/chartex" xmlns:cx4="http://schemas.microsoft.com/office/drawing/2016/5/10/chartex" xmlns:cx5="http://schemas.microsoft.com/office/drawing/2016/5/11/chartex" xmlns:cx6="http://schemas.microsoft.com/office/drawing/2016/5/12/chartex" xmlns:cx7="http://schemas.microsoft.com/office/drawing/2016/5/13/chartex" xmlns:cx8="http://schemas.microsoft.com/office/drawing/2016/5/14/chartex" xmlns:mc="http://schemas.openxmlformats.org/markup-compatibility/2006" xmlns:aink="http://schemas.microsoft.com/office/drawing/2016/ink" xmlns:am3d="http://schemas.microsoft.com/office/drawing/2017/model3d" xmlns:o="urn:schemas-microsoft-com:office:office" xmlns:oel="http://schemas.microsoft.com/office/2019/extlst" xmlns:r="http://schemas.openxmlformats.org/officeDocument/2006/relationships" xmlns:m="http://schemas.openxmlformats.org/officeDocument/2006/math" xmlns:v="urn:schemas-microsoft-com:vml" xmlns:wp14="http://schemas.microsoft.com/office/word/2010/wordprocessingDrawing" xmlns:wp="http://schemas.openxmlformats.org/drawingml/2006/wordprocessingDrawing" xmlns:w10="urn:schemas-microsoft-com:office:word" xmlns:w="http://schemas.openxmlformats.org/wordprocessingml/2006/main" xmlns:w14="http://schemas.microsoft.com/office/word/2010/wordml" xmlns:w15="http://schemas.microsoft.com/office/word/2012/wordml" xmlns:w16cex="http://schemas.microsoft.com/office/word/2018/wordml/cex" xmlns:w16cid="http://schemas.microsoft.com/office/word/2016/wordml/cid" xmlns:w16="http://schemas.microsoft.com/office/word/2018/wordml" xmlns:w16sdtdh="http://schemas.microsoft.com/office/word/2020/wordml/sdtdatahash" xmlns:w16se="http://schemas.microsoft.com/office/word/2015/wordml/symex" xmlns:wpg="http://schemas.microsoft.com/office/word/2010/wordprocessingGroup" xmlns:wpi="http://schemas.microsoft.com/office/word/2010/wordprocessingInk" xmlns:wne="http://schemas.microsoft.com/office/word/2006/wordml" xmlns:wps="http://schemas.microsoft.com/office/word/2010/wordprocessingShape" mc:Ignorable="w14 w15 w16se w16cid w16 w16cex w16sdtdh wp14">
   <w:abstractNum w:abstractNumId="0" w15:restartNumberingAfterBreak="0">
     <w:nsid w:val="367E3F6A"/>
     <w:multiLevelType w:val="hybridMultilevel"/>
@@ -2630,29 +2733,29 @@
       </w:rPr>
     </w:lvl>
   </w:abstractNum>
-  <w:num w:numId="1">
+  <w:num w:numId="1" w16cid:durableId="1278367413">
     <w:abstractNumId w:val="1"/>
   </w:num>
-  <w:num w:numId="2">
+  <w:num w:numId="2" w16cid:durableId="185679511">
     <w:abstractNumId w:val="5"/>
   </w:num>
-  <w:num w:numId="3">
+  <w:num w:numId="3" w16cid:durableId="891229582">
     <w:abstractNumId w:val="4"/>
   </w:num>
-  <w:num w:numId="4">
+  <w:num w:numId="4" w16cid:durableId="394013036">
     <w:abstractNumId w:val="2"/>
   </w:num>
-  <w:num w:numId="5">
+  <w:num w:numId="5" w16cid:durableId="795683002">
     <w:abstractNumId w:val="3"/>
   </w:num>
-  <w:num w:numId="6">
+  <w:num w:numId="6" w16cid:durableId="1729453919">
     <w:abstractNumId w:val="0"/>
   </w:num>
 </w:numbering>
 </file>
 
 <file path=word/styles.xml><?xml version="1.0" encoding="utf-8"?>
-<w:styles xmlns:mc="http://schemas.openxmlformats.org/markup-compatibility/2006" xmlns:r="http://schemas.openxmlformats.org/officeDocument/2006/relationships" xmlns:w="http://schemas.openxmlformats.org/wordprocessingml/2006/main" xmlns:w14="http://schemas.microsoft.com/office/word/2010/wordml" xmlns:w15="http://schemas.microsoft.com/office/word/2012/wordml" xmlns:w16se="http://schemas.microsoft.com/office/word/2015/wordml/symex" mc:Ignorable="w14 w15 w16se">
+<w:styles xmlns:mc="http://schemas.openxmlformats.org/markup-compatibility/2006" xmlns:r="http://schemas.openxmlformats.org/officeDocument/2006/relationships" xmlns:w="http://schemas.openxmlformats.org/wordprocessingml/2006/main" xmlns:w14="http://schemas.microsoft.com/office/word/2010/wordml" xmlns:w15="http://schemas.microsoft.com/office/word/2012/wordml" xmlns:w16cex="http://schemas.microsoft.com/office/word/2018/wordml/cex" xmlns:w16cid="http://schemas.microsoft.com/office/word/2016/wordml/cid" xmlns:w16="http://schemas.microsoft.com/office/word/2018/wordml" xmlns:w16sdtdh="http://schemas.microsoft.com/office/word/2020/wordml/sdtdatahash" xmlns:w16se="http://schemas.microsoft.com/office/word/2015/wordml/symex" mc:Ignorable="w14 w15 w16se w16cid w16 w16cex w16sdtdh">
   <w:docDefaults>
     <w:rPrDefault>
       <w:rPr>
@@ -2668,7 +2771,7 @@
       </w:pPr>
     </w:pPrDefault>
   </w:docDefaults>
-  <w:latentStyles w:defLockedState="0" w:defUIPriority="99" w:defSemiHidden="0" w:defUnhideWhenUsed="0" w:defQFormat="0" w:count="371">
+  <w:latentStyles w:defLockedState="0" w:defUIPriority="99" w:defSemiHidden="0" w:defUnhideWhenUsed="0" w:defQFormat="0" w:count="376">
     <w:lsdException w:name="Normal" w:uiPriority="0" w:qFormat="1"/>
     <w:lsdException w:name="heading 1" w:uiPriority="9" w:qFormat="1"/>
     <w:lsdException w:name="heading 2" w:semiHidden="1" w:uiPriority="9" w:unhideWhenUsed="1" w:qFormat="1"/>
@@ -2774,7 +2877,6 @@
     <w:lsdException w:name="HTML Sample" w:semiHidden="1" w:unhideWhenUsed="1"/>
     <w:lsdException w:name="HTML Typewriter" w:semiHidden="1" w:unhideWhenUsed="1"/>
     <w:lsdException w:name="HTML Variable" w:semiHidden="1" w:unhideWhenUsed="1"/>
-    <w:lsdException w:name="Normal Table" w:semiHidden="1" w:unhideWhenUsed="1"/>
     <w:lsdException w:name="annotation subject" w:semiHidden="1" w:unhideWhenUsed="1"/>
     <w:lsdException w:name="No List" w:semiHidden="1" w:unhideWhenUsed="1"/>
     <w:lsdException w:name="Outline List 1" w:semiHidden="1" w:unhideWhenUsed="1"/>
@@ -2817,11 +2919,8 @@
     <w:lsdException w:name="Table Contemporary" w:semiHidden="1" w:unhideWhenUsed="1"/>
     <w:lsdException w:name="Table Elegant" w:semiHidden="1" w:unhideWhenUsed="1"/>
     <w:lsdException w:name="Table Professional" w:semiHidden="1" w:unhideWhenUsed="1"/>
-    <w:lsdException w:name="Table Subtle 1" w:semiHidden="1" w:unhideWhenUsed="1"/>
     <w:lsdException w:name="Table Subtle 2" w:semiHidden="1" w:unhideWhenUsed="1"/>
     <w:lsdException w:name="Table Web 1" w:semiHidden="1" w:unhideWhenUsed="1"/>
-    <w:lsdException w:name="Table Web 2" w:semiHidden="1" w:unhideWhenUsed="1"/>
-    <w:lsdException w:name="Table Web 3" w:semiHidden="1" w:unhideWhenUsed="1"/>
     <w:lsdException w:name="Balloon Text" w:semiHidden="1" w:unhideWhenUsed="1"/>
     <w:lsdException w:name="Table Grid" w:uiPriority="39"/>
     <w:lsdException w:name="Table Theme" w:semiHidden="1" w:unhideWhenUsed="1"/>
@@ -3040,6 +3139,11 @@
     <w:lsdException w:name="List Table 5 Dark Accent 6" w:uiPriority="50"/>
     <w:lsdException w:name="List Table 6 Colorful Accent 6" w:uiPriority="51"/>
     <w:lsdException w:name="List Table 7 Colorful Accent 6" w:uiPriority="52"/>
+    <w:lsdException w:name="Mention" w:semiHidden="1" w:unhideWhenUsed="1"/>
+    <w:lsdException w:name="Smart Hyperlink" w:semiHidden="1" w:unhideWhenUsed="1"/>
+    <w:lsdException w:name="Hashtag" w:semiHidden="1" w:unhideWhenUsed="1"/>
+    <w:lsdException w:name="Unresolved Mention" w:semiHidden="1" w:unhideWhenUsed="1"/>
+    <w:lsdException w:name="Smart Link" w:semiHidden="1" w:unhideWhenUsed="1"/>
   </w:latentStyles>
   <w:style w:type="paragraph" w:default="1" w:styleId="Normal">
     <w:name w:val="Normal"/>

</xml_diff>

<commit_message>
Added 2.1 User Requirements
</commit_message>
<xml_diff>
--- a/Software Design Document.docx
+++ b/Software Design Document.docx
@@ -1224,91 +1224,25 @@
     </w:p>
     <w:p>
       <w:pPr>
-        <w:rPr>
-          <w:color w:val="FF0000"/>
-        </w:rPr>
-      </w:pPr>
-      <w:r>
-        <w:rPr>
-          <w:color w:val="FF0000"/>
-        </w:rPr>
-        <w:t>In this section you detail how a user is supposed to interact with or use your program</w:t>
-      </w:r>
-      <w:r>
-        <w:rPr>
-          <w:color w:val="FF0000"/>
-        </w:rPr>
-        <w:t xml:space="preserve">. What do they </w:t>
-      </w:r>
-      <w:r>
-        <w:rPr>
-          <w:b/>
-          <w:i/>
-          <w:color w:val="FF0000"/>
-        </w:rPr>
-        <w:t>need</w:t>
-      </w:r>
-      <w:r>
-        <w:rPr>
-          <w:color w:val="FF0000"/>
-        </w:rPr>
-        <w:t xml:space="preserve"> to be able to do? This should all be from the end </w:t>
-      </w:r>
-      <w:proofErr w:type="gramStart"/>
-      <w:r>
-        <w:rPr>
-          <w:color w:val="FF0000"/>
-        </w:rPr>
-        <w:t>users</w:t>
-      </w:r>
-      <w:proofErr w:type="gramEnd"/>
-      <w:r>
-        <w:rPr>
-          <w:color w:val="FF0000"/>
-        </w:rPr>
-        <w:t xml:space="preserve"> perspective. </w:t>
-      </w:r>
-      <w:r>
-        <w:rPr>
-          <w:color w:val="FF0000"/>
-        </w:rPr>
-        <w:t>Can be a combination of narrative text and listing of needs.</w:t>
-      </w:r>
-      <w:r>
-        <w:rPr>
-          <w:color w:val="FF0000"/>
-        </w:rPr>
-        <w:t xml:space="preserve"> </w:t>
-      </w:r>
-    </w:p>
-    <w:p>
-      <w:pPr>
-        <w:rPr>
-          <w:color w:val="FF0000"/>
-        </w:rPr>
-      </w:pPr>
-      <w:r>
-        <w:rPr>
-          <w:b/>
-          <w:color w:val="FF0000"/>
-        </w:rPr>
-        <w:t xml:space="preserve">Assignment </w:t>
-      </w:r>
-      <w:proofErr w:type="gramStart"/>
-      <w:r>
-        <w:rPr>
-          <w:b/>
-          <w:color w:val="FF0000"/>
-        </w:rPr>
-        <w:t>note</w:t>
-      </w:r>
-      <w:proofErr w:type="gramEnd"/>
-      <w:r>
-        <w:rPr>
-          <w:b/>
-          <w:color w:val="FF0000"/>
-        </w:rPr>
-        <w:t>: You have not been given a client/user, so you can make one up. Who do you think would be using your software?</w:t>
+        <w:pStyle w:val="ListParagraph"/>
+        <w:ind w:left="432"/>
+      </w:pPr>
+    </w:p>
+    <w:p>
+      <w:pPr>
+        <w:pStyle w:val="ListParagraph"/>
+        <w:ind w:left="432"/>
+      </w:pPr>
+      <w:r>
+        <w:t xml:space="preserve">This program is designed for the user to be able to search through a set of data relating to traffic penalties in NSW between 2011 and 2018. The user will first be able to select a period they want to search from ranging from the whole data set to a day or week window. Once the period is selected the user can search for certain key words such as mobile phone usage or drink driving offences. During a selected time period the user will be able to produce a chart which shows a distribution of number of cases in each offence code, this will help to get an idea of what is the most common breach of NSW traffic rules. This program will be a very useful analysis tool and would help those working in analytical roles within the NSW government especially those </w:t>
+      </w:r>
+      <w:proofErr w:type="spellStart"/>
+      <w:r>
+        <w:t>involed</w:t>
+      </w:r>
+      <w:proofErr w:type="spellEnd"/>
+      <w:r>
+        <w:t xml:space="preserve"> in the Transport for NSW department.</w:t>
       </w:r>
     </w:p>
     <w:p/>
@@ -1627,16 +1561,8 @@
         <w:rPr>
           <w:color w:val="FF0000"/>
         </w:rPr>
-        <w:t xml:space="preserve">a list of the input parameters, and their data types, and what they are used </w:t>
-      </w:r>
-      <w:proofErr w:type="gramStart"/>
-      <w:r>
-        <w:rPr>
-          <w:color w:val="FF0000"/>
-        </w:rPr>
-        <w:t>for;</w:t>
-      </w:r>
-      <w:proofErr w:type="gramEnd"/>
+        <w:t>a list of the input parameters, and their data types, and what they are used for;</w:t>
+      </w:r>
     </w:p>
     <w:p>
       <w:pPr>
@@ -2054,6 +1980,56 @@
     </w:sectPr>
   </w:body>
 </w:document>
+</file>
+
+<file path=word/endnotes.xml><?xml version="1.0" encoding="utf-8"?>
+<w:endnotes xmlns:wpc="http://schemas.microsoft.com/office/word/2010/wordprocessingCanvas" xmlns:cx="http://schemas.microsoft.com/office/drawing/2014/chartex" xmlns:cx1="http://schemas.microsoft.com/office/drawing/2015/9/8/chartex" xmlns:cx2="http://schemas.microsoft.com/office/drawing/2015/10/21/chartex" xmlns:cx3="http://schemas.microsoft.com/office/drawing/2016/5/9/chartex" xmlns:cx4="http://schemas.microsoft.com/office/drawing/2016/5/10/chartex" xmlns:cx5="http://schemas.microsoft.com/office/drawing/2016/5/11/chartex" xmlns:cx6="http://schemas.microsoft.com/office/drawing/2016/5/12/chartex" xmlns:cx7="http://schemas.microsoft.com/office/drawing/2016/5/13/chartex" xmlns:cx8="http://schemas.microsoft.com/office/drawing/2016/5/14/chartex" xmlns:mc="http://schemas.openxmlformats.org/markup-compatibility/2006" xmlns:aink="http://schemas.microsoft.com/office/drawing/2016/ink" xmlns:am3d="http://schemas.microsoft.com/office/drawing/2017/model3d" xmlns:o="urn:schemas-microsoft-com:office:office" xmlns:oel="http://schemas.microsoft.com/office/2019/extlst" xmlns:r="http://schemas.openxmlformats.org/officeDocument/2006/relationships" xmlns:m="http://schemas.openxmlformats.org/officeDocument/2006/math" xmlns:v="urn:schemas-microsoft-com:vml" xmlns:wp14="http://schemas.microsoft.com/office/word/2010/wordprocessingDrawing" xmlns:wp="http://schemas.openxmlformats.org/drawingml/2006/wordprocessingDrawing" xmlns:w10="urn:schemas-microsoft-com:office:word" xmlns:w="http://schemas.openxmlformats.org/wordprocessingml/2006/main" xmlns:w14="http://schemas.microsoft.com/office/word/2010/wordml" xmlns:w15="http://schemas.microsoft.com/office/word/2012/wordml" xmlns:w16cex="http://schemas.microsoft.com/office/word/2018/wordml/cex" xmlns:w16cid="http://schemas.microsoft.com/office/word/2016/wordml/cid" xmlns:w16="http://schemas.microsoft.com/office/word/2018/wordml" xmlns:w16sdtdh="http://schemas.microsoft.com/office/word/2020/wordml/sdtdatahash" xmlns:w16se="http://schemas.microsoft.com/office/word/2015/wordml/symex" xmlns:wpg="http://schemas.microsoft.com/office/word/2010/wordprocessingGroup" xmlns:wpi="http://schemas.microsoft.com/office/word/2010/wordprocessingInk" xmlns:wne="http://schemas.microsoft.com/office/word/2006/wordml" xmlns:wps="http://schemas.microsoft.com/office/word/2010/wordprocessingShape" mc:Ignorable="w14 w15 w16se w16cid w16 w16cex w16sdtdh wp14">
+  <w:endnote w:type="separator" w:id="-1">
+    <w:p>
+      <w:pPr>
+        <w:spacing w:after="0" w:line="240" w:lineRule="auto"/>
+      </w:pPr>
+      <w:r>
+        <w:separator/>
+      </w:r>
+    </w:p>
+  </w:endnote>
+  <w:endnote w:type="continuationSeparator" w:id="0">
+    <w:p>
+      <w:pPr>
+        <w:spacing w:after="0" w:line="240" w:lineRule="auto"/>
+      </w:pPr>
+      <w:r>
+        <w:continuationSeparator/>
+      </w:r>
+    </w:p>
+  </w:endnote>
+</w:endnotes>
+</file>
+
+<file path=word/footnotes.xml><?xml version="1.0" encoding="utf-8"?>
+<w:footnotes xmlns:wpc="http://schemas.microsoft.com/office/word/2010/wordprocessingCanvas" xmlns:cx="http://schemas.microsoft.com/office/drawing/2014/chartex" xmlns:cx1="http://schemas.microsoft.com/office/drawing/2015/9/8/chartex" xmlns:cx2="http://schemas.microsoft.com/office/drawing/2015/10/21/chartex" xmlns:cx3="http://schemas.microsoft.com/office/drawing/2016/5/9/chartex" xmlns:cx4="http://schemas.microsoft.com/office/drawing/2016/5/10/chartex" xmlns:cx5="http://schemas.microsoft.com/office/drawing/2016/5/11/chartex" xmlns:cx6="http://schemas.microsoft.com/office/drawing/2016/5/12/chartex" xmlns:cx7="http://schemas.microsoft.com/office/drawing/2016/5/13/chartex" xmlns:cx8="http://schemas.microsoft.com/office/drawing/2016/5/14/chartex" xmlns:mc="http://schemas.openxmlformats.org/markup-compatibility/2006" xmlns:aink="http://schemas.microsoft.com/office/drawing/2016/ink" xmlns:am3d="http://schemas.microsoft.com/office/drawing/2017/model3d" xmlns:o="urn:schemas-microsoft-com:office:office" xmlns:oel="http://schemas.microsoft.com/office/2019/extlst" xmlns:r="http://schemas.openxmlformats.org/officeDocument/2006/relationships" xmlns:m="http://schemas.openxmlformats.org/officeDocument/2006/math" xmlns:v="urn:schemas-microsoft-com:vml" xmlns:wp14="http://schemas.microsoft.com/office/word/2010/wordprocessingDrawing" xmlns:wp="http://schemas.openxmlformats.org/drawingml/2006/wordprocessingDrawing" xmlns:w10="urn:schemas-microsoft-com:office:word" xmlns:w="http://schemas.openxmlformats.org/wordprocessingml/2006/main" xmlns:w14="http://schemas.microsoft.com/office/word/2010/wordml" xmlns:w15="http://schemas.microsoft.com/office/word/2012/wordml" xmlns:w16cex="http://schemas.microsoft.com/office/word/2018/wordml/cex" xmlns:w16cid="http://schemas.microsoft.com/office/word/2016/wordml/cid" xmlns:w16="http://schemas.microsoft.com/office/word/2018/wordml" xmlns:w16sdtdh="http://schemas.microsoft.com/office/word/2020/wordml/sdtdatahash" xmlns:w16se="http://schemas.microsoft.com/office/word/2015/wordml/symex" xmlns:wpg="http://schemas.microsoft.com/office/word/2010/wordprocessingGroup" xmlns:wpi="http://schemas.microsoft.com/office/word/2010/wordprocessingInk" xmlns:wne="http://schemas.microsoft.com/office/word/2006/wordml" xmlns:wps="http://schemas.microsoft.com/office/word/2010/wordprocessingShape" mc:Ignorable="w14 w15 w16se w16cid w16 w16cex w16sdtdh wp14">
+  <w:footnote w:type="separator" w:id="-1">
+    <w:p>
+      <w:pPr>
+        <w:spacing w:after="0" w:line="240" w:lineRule="auto"/>
+      </w:pPr>
+      <w:r>
+        <w:separator/>
+      </w:r>
+    </w:p>
+  </w:footnote>
+  <w:footnote w:type="continuationSeparator" w:id="0">
+    <w:p>
+      <w:pPr>
+        <w:spacing w:after="0" w:line="240" w:lineRule="auto"/>
+      </w:pPr>
+      <w:r>
+        <w:continuationSeparator/>
+      </w:r>
+    </w:p>
+  </w:footnote>
+</w:footnotes>
 </file>
 
 <file path=word/numbering.xml><?xml version="1.0" encoding="utf-8"?>
@@ -2877,6 +2853,7 @@
     <w:lsdException w:name="HTML Sample" w:semiHidden="1" w:unhideWhenUsed="1"/>
     <w:lsdException w:name="HTML Typewriter" w:semiHidden="1" w:unhideWhenUsed="1"/>
     <w:lsdException w:name="HTML Variable" w:semiHidden="1" w:unhideWhenUsed="1"/>
+    <w:lsdException w:name="Normal Table" w:semiHidden="1" w:unhideWhenUsed="1"/>
     <w:lsdException w:name="annotation subject" w:semiHidden="1" w:unhideWhenUsed="1"/>
     <w:lsdException w:name="No List" w:semiHidden="1" w:unhideWhenUsed="1"/>
     <w:lsdException w:name="Outline List 1" w:semiHidden="1" w:unhideWhenUsed="1"/>
@@ -2919,8 +2896,11 @@
     <w:lsdException w:name="Table Contemporary" w:semiHidden="1" w:unhideWhenUsed="1"/>
     <w:lsdException w:name="Table Elegant" w:semiHidden="1" w:unhideWhenUsed="1"/>
     <w:lsdException w:name="Table Professional" w:semiHidden="1" w:unhideWhenUsed="1"/>
+    <w:lsdException w:name="Table Subtle 1" w:semiHidden="1" w:unhideWhenUsed="1"/>
     <w:lsdException w:name="Table Subtle 2" w:semiHidden="1" w:unhideWhenUsed="1"/>
     <w:lsdException w:name="Table Web 1" w:semiHidden="1" w:unhideWhenUsed="1"/>
+    <w:lsdException w:name="Table Web 2" w:semiHidden="1" w:unhideWhenUsed="1"/>
+    <w:lsdException w:name="Table Web 3" w:semiHidden="1" w:unhideWhenUsed="1"/>
     <w:lsdException w:name="Balloon Text" w:semiHidden="1" w:unhideWhenUsed="1"/>
     <w:lsdException w:name="Table Grid" w:uiPriority="39"/>
     <w:lsdException w:name="Table Theme" w:semiHidden="1" w:unhideWhenUsed="1"/>
@@ -3846,6 +3826,50 @@
       <w:rFonts w:cs="Times New Roman"/>
       <w:lang w:val="en-US"/>
     </w:rPr>
+  </w:style>
+  <w:style w:type="paragraph" w:styleId="Header">
+    <w:name w:val="header"/>
+    <w:basedOn w:val="Normal"/>
+    <w:link w:val="HeaderChar"/>
+    <w:uiPriority w:val="99"/>
+    <w:unhideWhenUsed/>
+    <w:rsid w:val="00916502"/>
+    <w:pPr>
+      <w:tabs>
+        <w:tab w:val="center" w:pos="4513"/>
+        <w:tab w:val="right" w:pos="9026"/>
+      </w:tabs>
+      <w:spacing w:after="0" w:line="240" w:lineRule="auto"/>
+    </w:pPr>
+  </w:style>
+  <w:style w:type="character" w:customStyle="1" w:styleId="HeaderChar">
+    <w:name w:val="Header Char"/>
+    <w:basedOn w:val="DefaultParagraphFont"/>
+    <w:link w:val="Header"/>
+    <w:uiPriority w:val="99"/>
+    <w:rsid w:val="00916502"/>
+  </w:style>
+  <w:style w:type="paragraph" w:styleId="Footer">
+    <w:name w:val="footer"/>
+    <w:basedOn w:val="Normal"/>
+    <w:link w:val="FooterChar"/>
+    <w:uiPriority w:val="99"/>
+    <w:unhideWhenUsed/>
+    <w:rsid w:val="00916502"/>
+    <w:pPr>
+      <w:tabs>
+        <w:tab w:val="center" w:pos="4513"/>
+        <w:tab w:val="right" w:pos="9026"/>
+      </w:tabs>
+      <w:spacing w:after="0" w:line="240" w:lineRule="auto"/>
+    </w:pPr>
+  </w:style>
+  <w:style w:type="character" w:customStyle="1" w:styleId="FooterChar">
+    <w:name w:val="Footer Char"/>
+    <w:basedOn w:val="DefaultParagraphFont"/>
+    <w:link w:val="Footer"/>
+    <w:uiPriority w:val="99"/>
+    <w:rsid w:val="00916502"/>
   </w:style>
 </w:styles>
 </file>

</xml_diff>

<commit_message>
Update Software Design Document.docx
Added some points to 2.2 Software Requirements
</commit_message>
<xml_diff>
--- a/Software Design Document.docx
+++ b/Software Design Document.docx
@@ -1234,15 +1234,13 @@
         <w:ind w:left="432"/>
       </w:pPr>
       <w:r>
-        <w:t xml:space="preserve">This program is designed for the user to be able to search through a set of data relating to traffic penalties in NSW between 2011 and 2018. The user will first be able to select a period they want to search from ranging from the whole data set to a day or week window. Once the period is selected the user can search for certain key words such as mobile phone usage or drink driving offences. During a selected time period the user will be able to produce a chart which shows a distribution of number of cases in each offence code, this will help to get an idea of what is the most common breach of NSW traffic rules. This program will be a very useful analysis tool and would help those working in analytical roles within the NSW government especially those </w:t>
-      </w:r>
-      <w:proofErr w:type="spellStart"/>
-      <w:r>
-        <w:t>involed</w:t>
-      </w:r>
-      <w:proofErr w:type="spellEnd"/>
-      <w:r>
-        <w:t xml:space="preserve"> in the Transport for NSW department.</w:t>
+        <w:t>This program is designed for the user to be able to search through a set of data relating to traffic penalties in NSW between 2011 and 2018. The user will first be able to select a period they want to search from ranging from the whole data set to a day or week window. Once the period is selected the user can search for certain key words such as mobile phone usage or drink driving offences. During a selected time period the user will be able to produce a chart which shows a distribution of number of cases in each offence code, this will help to get an idea of what is the most common breach of NSW traffic rules. This program will be a very useful analysis tool and would help those working in analytical roles within the NSW government especially those invol</w:t>
+      </w:r>
+      <w:r>
+        <w:t>v</w:t>
+      </w:r>
+      <w:r>
+        <w:t>ed in the Transport for NSW department.</w:t>
       </w:r>
     </w:p>
     <w:p/>
@@ -1267,6 +1265,43 @@
           <w:color w:val="FF0000"/>
         </w:rPr>
       </w:pPr>
+    </w:p>
+    <w:p>
+      <w:r>
+        <w:t>R1.1 The program shall ask for input for a date range between 2011-2018, this can be anywhere from years to days.</w:t>
+      </w:r>
+    </w:p>
+    <w:p>
+      <w:r>
+        <w:t>R1.2 The program will then provide a search box where user can filter offences by type of offence or various keywords.</w:t>
+      </w:r>
+    </w:p>
+    <w:p>
+      <w:r>
+        <w:t xml:space="preserve">R1.3 The program shall provide a list of offences relevant to </w:t>
+      </w:r>
+      <w:r>
+        <w:t>type/keyword. User can click on each offence to get more information.</w:t>
+      </w:r>
+    </w:p>
+    <w:p>
+      <w:r>
+        <w:t>R1.4 The program shall provide a chart showing the distribution of number offences in each code.</w:t>
+      </w:r>
+    </w:p>
+    <w:p>
+      <w:pPr>
+        <w:rPr>
+          <w:color w:val="FF0000"/>
+        </w:rPr>
+      </w:pPr>
+    </w:p>
+    <w:p>
+      <w:pPr>
+        <w:rPr>
+          <w:color w:val="FF0000"/>
+        </w:rPr>
+      </w:pPr>
       <w:r>
         <w:rPr>
           <w:color w:val="FF0000"/>
@@ -1529,21 +1564,7 @@
         <w:rPr>
           <w:color w:val="FF0000"/>
         </w:rPr>
-        <w:t xml:space="preserve">a brief description of what it </w:t>
-      </w:r>
-      <w:proofErr w:type="gramStart"/>
-      <w:r>
-        <w:rPr>
-          <w:color w:val="FF0000"/>
-        </w:rPr>
-        <w:t>does  (</w:t>
-      </w:r>
-      <w:proofErr w:type="gramEnd"/>
-      <w:r>
-        <w:rPr>
-          <w:color w:val="FF0000"/>
-        </w:rPr>
-        <w:t>1 or 2 sentences);</w:t>
+        <w:t>a brief description of what it does  (1 or 2 sentences);</w:t>
       </w:r>
     </w:p>
     <w:p>
@@ -1579,23 +1600,7 @@
         <w:rPr>
           <w:color w:val="FF0000"/>
         </w:rPr>
-        <w:t>a list of any side effects caused by the function (</w:t>
-      </w:r>
-      <w:proofErr w:type="spellStart"/>
-      <w:proofErr w:type="gramStart"/>
-      <w:r>
-        <w:rPr>
-          <w:color w:val="FF0000"/>
-        </w:rPr>
-        <w:t>ie</w:t>
-      </w:r>
-      <w:proofErr w:type="spellEnd"/>
-      <w:proofErr w:type="gramEnd"/>
-      <w:r>
-        <w:rPr>
-          <w:color w:val="FF0000"/>
-        </w:rPr>
-        <w:t xml:space="preserve"> change global or member variables, changes data passed by reference from calling function etc)</w:t>
+        <w:t>a list of any side effects caused by the function (ie change global or member variables, changes data passed by reference from calling function etc)</w:t>
       </w:r>
     </w:p>
     <w:p>
@@ -1642,23 +1647,7 @@
         <w:rPr>
           <w:color w:val="FF0000"/>
         </w:rPr>
-        <w:t>List of all data structures in the software (</w:t>
-      </w:r>
-      <w:proofErr w:type="spellStart"/>
-      <w:proofErr w:type="gramStart"/>
-      <w:r>
-        <w:rPr>
-          <w:color w:val="FF0000"/>
-        </w:rPr>
-        <w:t>eg</w:t>
-      </w:r>
-      <w:proofErr w:type="spellEnd"/>
-      <w:proofErr w:type="gramEnd"/>
-      <w:r>
-        <w:rPr>
-          <w:color w:val="FF0000"/>
-        </w:rPr>
-        <w:t xml:space="preserve"> linked lists, trees, arrays etc)</w:t>
+        <w:t>List of all data structures in the software (eg linked lists, trees, arrays etc)</w:t>
       </w:r>
       <w:r>
         <w:rPr>
@@ -1947,21 +1936,7 @@
         <w:rPr>
           <w:color w:val="FF0000"/>
         </w:rPr>
-        <w:t xml:space="preserve">Detail your visual design: Layout, visual elements, icons, graphics, style, colour, fonts general screen designs. This can be sketches, wireframes, </w:t>
-      </w:r>
-      <w:proofErr w:type="spellStart"/>
-      <w:r>
-        <w:rPr>
-          <w:color w:val="FF0000"/>
-        </w:rPr>
-        <w:t>mockups</w:t>
-      </w:r>
-      <w:proofErr w:type="spellEnd"/>
-      <w:r>
-        <w:rPr>
-          <w:color w:val="FF0000"/>
-        </w:rPr>
-        <w:t xml:space="preserve"> etc, supported by a discussion, explanation, and </w:t>
+        <w:t xml:space="preserve">Detail your visual design: Layout, visual elements, icons, graphics, style, colour, fonts general screen designs. This can be sketches, wireframes, mockups etc, supported by a discussion, explanation, and </w:t>
       </w:r>
       <w:r>
         <w:rPr>

</xml_diff>

<commit_message>
wwc finish first part of software design documents
</commit_message>
<xml_diff>
--- a/Software Design Document.docx
+++ b/Software Design Document.docx
@@ -30,8 +30,13 @@
     </w:p>
     <w:p>
       <w:r>
-        <w:t>Marco Querzola</w:t>
-      </w:r>
+        <w:t xml:space="preserve">Marco </w:t>
+      </w:r>
+      <w:proofErr w:type="spellStart"/>
+      <w:r>
+        <w:t>Querzola</w:t>
+      </w:r>
+      <w:proofErr w:type="spellEnd"/>
     </w:p>
     <w:p>
       <w:r>
@@ -2063,25 +2068,40 @@
         <w:ind w:left="284"/>
       </w:pPr>
       <w:r>
-        <w:t>Cars are closely related to our lives and many people are driving. Driving a car is very convenient, but at the same time, there are quite a few rules given to the driver for safety. So our team is going to show which penalties are awarded the most in the project so that people are alert or careful about it. NSW is Australia's most populous state. (1) That's why our team is going to do it on a trial basis with data from NSW.</w:t>
-      </w:r>
-      <w:r>
-        <w:t xml:space="preserve"> </w:t>
-      </w:r>
-      <w:r>
-        <w:t>In this program, you can specify a specific time period and view the penalty history that occurred during that time period.</w:t>
-      </w:r>
-      <w:r>
-        <w:t xml:space="preserve"> </w:t>
-      </w:r>
-      <w:r>
-        <w:t xml:space="preserve">In order to make it easier for users to recognize visual information, we will convert the information into a graph and easily deliver it to users. There are four main pages in this </w:t>
-      </w:r>
-      <w:r>
-        <w:t>program. “Main</w:t>
-      </w:r>
-      <w:r>
-        <w:t xml:space="preserve"> page", "Distribution of Cases in each offence code" , "All cases captured by radar or camera", "Cases caused by mobile phone usage" and "Penalty caused in School Zone". The main page is a page that users can see when they first access, and there are buttons that allow users to set a period or display only events near the school. On the other two pages except "Penalty reasoned in school Zone" and "Main page", the user sets a period, specifies whether to display only events near the school, and presses the search button to automatically generate a graph of the result value, and the user can also initialize the conditions using the clear button. Finally, on the Penalty Caused in School Zone page, when the user clicks the Search button after specifying a period, penalties that occurred near the school during the selected period are displayed as a graph. Every page has a navigation bar, which allows you to move to another page fluidly.</w:t>
+        <w:t xml:space="preserve">Cars are closely related to our lives and many people are driving. Driving a car is very convenient, but at the same time, there are quite a few rules given to the driver for safety. </w:t>
+      </w:r>
+      <w:r>
+        <w:t>So,</w:t>
+      </w:r>
+      <w:r>
+        <w:t xml:space="preserve"> our team is going to show which penalties are awarded the most in the project so that people are alert or careful about it. NSW is Australia's most populous state. (</w:t>
+      </w:r>
+      <w:r>
+        <w:rPr>
+          <w:rFonts w:ascii="Foundry Sterling W01" w:hAnsi="Foundry Sterling W01"/>
+          <w:color w:val="000000"/>
+          <w:sz w:val="23"/>
+          <w:szCs w:val="23"/>
+        </w:rPr>
+        <w:t>Australian Bureau of Statistics</w:t>
+      </w:r>
+      <w:r>
+        <w:rPr>
+          <w:rFonts w:ascii="Foundry Sterling W01" w:hAnsi="Foundry Sterling W01"/>
+          <w:color w:val="000000"/>
+          <w:sz w:val="23"/>
+          <w:szCs w:val="23"/>
+        </w:rPr>
+        <w:t>,2022</w:t>
+      </w:r>
+      <w:r>
+        <w:t>) That's why our team is going to do it on a trial basis with data from NSW. In this program, you can specify a specific time period and view the penalty history that occurred during that time period. In order to make it easier for users to recognize visual information, we will convert the information into a graph and easily deliver it to users. There are four main pages in this program. “Main page", "Distribution of Cases in each offence code</w:t>
+      </w:r>
+      <w:r>
+        <w:t>”,</w:t>
+      </w:r>
+      <w:r>
+        <w:t xml:space="preserve"> "All cases captured by radar or camera", "Cases caused by mobile phone usage" and "Penalty caused in School Zone". The main page is a page that users can see when they first access, and there are buttons that allow users to set a period or display only events near the school. On the other two pages except "Penalty reasoned in school Zone" and "Main page", the user sets a period, specifies whether to display only events near the school, and presses the search button to automatically generate a graph of the result value, and the user can also initialize the conditions using the clear button. Finally, on the Penalty Caused in School Zone page, when the user clicks the Search button after specifying a period, penalties that occurred near the school during the selected period are displayed as a graph. Every page has a navigation bar, which allows you to move to another page fluidly.</w:t>
       </w:r>
     </w:p>
     <w:p>
@@ -2098,7 +2118,162 @@
       </w:r>
       <w:bookmarkEnd w:id="2"/>
     </w:p>
-    <w:p/>
+    <w:p>
+      <w:pPr>
+        <w:ind w:left="284"/>
+        <w:rPr>
+          <w:rFonts w:eastAsia="맑은 고딕" w:hint="eastAsia"/>
+          <w:lang w:eastAsia="ko-KR"/>
+        </w:rPr>
+      </w:pPr>
+      <w:r>
+        <w:rPr>
+          <w:rFonts w:eastAsia="맑은 고딕" w:hint="eastAsia"/>
+          <w:lang w:eastAsia="ko-KR"/>
+        </w:rPr>
+        <w:t>I</w:t>
+      </w:r>
+      <w:r>
+        <w:rPr>
+          <w:rFonts w:eastAsia="맑은 고딕"/>
+          <w:lang w:eastAsia="ko-KR"/>
+        </w:rPr>
+        <w:t xml:space="preserve">n our system user can input maximum 3 conditions for searching. Start date, End date and School Zone check box. Start date and End date condition </w:t>
+      </w:r>
+      <w:r>
+        <w:rPr>
+          <w:rFonts w:eastAsia="맑은 고딕"/>
+          <w:lang w:eastAsia="ko-KR"/>
+        </w:rPr>
+        <w:t xml:space="preserve">to set the period of searching. </w:t>
+      </w:r>
+      <w:r>
+        <w:rPr>
+          <w:rFonts w:eastAsia="맑은 고딕"/>
+          <w:lang w:eastAsia="ko-KR"/>
+        </w:rPr>
+        <w:t xml:space="preserve">If the user clicks the Start date or End date text </w:t>
+      </w:r>
+      <w:r>
+        <w:rPr>
+          <w:rFonts w:eastAsia="맑은 고딕"/>
+          <w:lang w:eastAsia="ko-KR"/>
+        </w:rPr>
+        <w:t>box,</w:t>
+      </w:r>
+      <w:r>
+        <w:rPr>
+          <w:rFonts w:eastAsia="맑은 고딕"/>
+          <w:lang w:eastAsia="ko-KR"/>
+        </w:rPr>
+        <w:t xml:space="preserve"> then the calendar will pop up and user can select date on there. User can </w:t>
+      </w:r>
+      <w:r>
+        <w:rPr>
+          <w:rFonts w:eastAsia="맑은 고딕"/>
+          <w:lang w:eastAsia="ko-KR"/>
+        </w:rPr>
+        <w:t>tick</w:t>
+      </w:r>
+      <w:r>
+        <w:rPr>
+          <w:rFonts w:eastAsia="맑은 고딕"/>
+          <w:lang w:eastAsia="ko-KR"/>
+        </w:rPr>
+        <w:t xml:space="preserve"> the box </w:t>
+      </w:r>
+      <w:r>
+        <w:rPr>
+          <w:rFonts w:eastAsia="맑은 고딕"/>
+          <w:lang w:eastAsia="ko-KR"/>
+        </w:rPr>
+        <w:t>to see the only penalty given in school zone area.</w:t>
+      </w:r>
+      <w:r>
+        <w:rPr>
+          <w:rFonts w:eastAsia="맑은 고딕"/>
+          <w:lang w:eastAsia="ko-KR"/>
+        </w:rPr>
+        <w:t xml:space="preserve"> Once the user </w:t>
+      </w:r>
+      <w:r>
+        <w:rPr>
+          <w:rFonts w:eastAsia="맑은 고딕"/>
+          <w:lang w:eastAsia="ko-KR"/>
+        </w:rPr>
+        <w:t>selects</w:t>
+      </w:r>
+      <w:r>
+        <w:rPr>
+          <w:rFonts w:eastAsia="맑은 고딕"/>
+          <w:lang w:eastAsia="ko-KR"/>
+        </w:rPr>
+        <w:t xml:space="preserve"> </w:t>
+      </w:r>
+      <w:r>
+        <w:rPr>
+          <w:rFonts w:eastAsia="맑은 고딕"/>
+          <w:lang w:eastAsia="ko-KR"/>
+        </w:rPr>
+        <w:t>all</w:t>
+      </w:r>
+      <w:r>
+        <w:rPr>
+          <w:rFonts w:eastAsia="맑은 고딕"/>
+          <w:lang w:eastAsia="ko-KR"/>
+        </w:rPr>
+        <w:t xml:space="preserve"> the </w:t>
+      </w:r>
+      <w:r>
+        <w:rPr>
+          <w:rFonts w:eastAsia="맑은 고딕"/>
+          <w:lang w:eastAsia="ko-KR"/>
+        </w:rPr>
+        <w:t>condition</w:t>
+      </w:r>
+      <w:r>
+        <w:rPr>
+          <w:rFonts w:eastAsia="맑은 고딕"/>
+          <w:lang w:eastAsia="ko-KR"/>
+        </w:rPr>
+        <w:t xml:space="preserve"> user can click “Search” button to generate graph. However, main page will only generate raw data without </w:t>
+      </w:r>
+      <w:r>
+        <w:rPr>
+          <w:rFonts w:eastAsia="맑은 고딕"/>
+          <w:lang w:eastAsia="ko-KR"/>
+        </w:rPr>
+        <w:t>graph,</w:t>
+      </w:r>
+      <w:r>
+        <w:rPr>
+          <w:rFonts w:eastAsia="맑은 고딕"/>
+          <w:lang w:eastAsia="ko-KR"/>
+        </w:rPr>
+        <w:t xml:space="preserve"> but rest of the page will generate graph.</w:t>
+      </w:r>
+      <w:r>
+        <w:rPr>
+          <w:rFonts w:eastAsia="맑은 고딕"/>
+          <w:lang w:eastAsia="ko-KR"/>
+        </w:rPr>
+        <w:t xml:space="preserve"> Once the user click “Reset” button that locate next to “Search” button, the input conditions will be null.</w:t>
+      </w:r>
+      <w:r>
+        <w:rPr>
+          <w:rFonts w:eastAsia="맑은 고딕" w:hint="eastAsia"/>
+          <w:lang w:eastAsia="ko-KR"/>
+        </w:rPr>
+        <w:t xml:space="preserve"> </w:t>
+      </w:r>
+      <w:r>
+        <w:rPr>
+          <w:rFonts w:eastAsia="맑은 고딕"/>
+          <w:lang w:eastAsia="ko-KR"/>
+        </w:rPr>
+        <w:t xml:space="preserve">User can move the page by using navigation bar that locate left side of the page. Depend on the page the navigation bar will be change. </w:t>
+      </w:r>
+    </w:p>
     <w:p>
       <w:pPr>
         <w:pStyle w:val="2"/>
@@ -2114,12 +2289,21 @@
       <w:bookmarkEnd w:id="3"/>
     </w:p>
     <w:p>
-      <w:pPr>
-        <w:pStyle w:val="af0"/>
-        <w:ind w:left="857"/>
-      </w:pPr>
-    </w:p>
-    <w:p/>
+      <w:r>
+        <w:rPr>
+          <w:rFonts w:eastAsia="맑은 고딕"/>
+          <w:lang w:eastAsia="ko-KR"/>
+        </w:rPr>
+        <w:t>By using this program, users can learn about which traffic rules are most poorly followed and many people are caught. By knowing this information, users will be most alert to traffic rules and will be able to try not to break them in the future. Also, if traffic regulators use this program to find out which laws are best broken, they will be able to study how to prepare for the most common rules.</w:t>
+      </w:r>
+      <w:r>
+        <w:rPr>
+          <w:rFonts w:eastAsia="맑은 고딕"/>
+          <w:lang w:eastAsia="ko-KR"/>
+        </w:rPr>
+        <w:t xml:space="preserve"> </w:t>
+      </w:r>
+    </w:p>
     <w:p/>
     <w:p/>
     <w:p>
@@ -2542,7 +2726,21 @@
         <w:rPr>
           <w:color w:val="FF0000"/>
         </w:rPr>
-        <w:t>a list of any side effects caused by the function (ie change global or member variables, changes data passed by reference from calling function etc)</w:t>
+        <w:t>a list of any side effects caused by the function (</w:t>
+      </w:r>
+      <w:proofErr w:type="spellStart"/>
+      <w:r>
+        <w:rPr>
+          <w:color w:val="FF0000"/>
+        </w:rPr>
+        <w:t>ie</w:t>
+      </w:r>
+      <w:proofErr w:type="spellEnd"/>
+      <w:r>
+        <w:rPr>
+          <w:color w:val="FF0000"/>
+        </w:rPr>
+        <w:t xml:space="preserve"> change global or member variables, changes data passed by reference from calling function etc)</w:t>
       </w:r>
     </w:p>
     <w:p>
@@ -2591,7 +2789,21 @@
         <w:rPr>
           <w:color w:val="FF0000"/>
         </w:rPr>
-        <w:t>List of all data structures in the software (eg linked lists, trees, arrays etc)</w:t>
+        <w:t>List of all data structures in the software (</w:t>
+      </w:r>
+      <w:proofErr w:type="spellStart"/>
+      <w:r>
+        <w:rPr>
+          <w:color w:val="FF0000"/>
+        </w:rPr>
+        <w:t>eg</w:t>
+      </w:r>
+      <w:proofErr w:type="spellEnd"/>
+      <w:r>
+        <w:rPr>
+          <w:color w:val="FF0000"/>
+        </w:rPr>
+        <w:t xml:space="preserve"> linked lists, trees, arrays etc)</w:t>
       </w:r>
       <w:r>
         <w:rPr>
@@ -3174,7 +3386,21 @@
         <w:rPr>
           <w:color w:val="FF0000"/>
         </w:rPr>
-        <w:t xml:space="preserve">Detail your visual design: Layout, visual elements, icons, graphics, style, colour, fonts general screen designs. This can be sketches, wireframes, mockups etc, supported by a discussion, explanation, and </w:t>
+        <w:t xml:space="preserve">Detail your visual design: Layout, visual elements, icons, graphics, style, colour, fonts general screen designs. This can be sketches, wireframes, </w:t>
+      </w:r>
+      <w:proofErr w:type="spellStart"/>
+      <w:r>
+        <w:rPr>
+          <w:color w:val="FF0000"/>
+        </w:rPr>
+        <w:t>mockups</w:t>
+      </w:r>
+      <w:proofErr w:type="spellEnd"/>
+      <w:r>
+        <w:rPr>
+          <w:color w:val="FF0000"/>
+        </w:rPr>
+        <w:t xml:space="preserve"> etc, supported by a discussion, explanation, and </w:t>
       </w:r>
       <w:r>
         <w:rPr>
@@ -3904,12 +4130,53 @@
     <w:p>
       <w:pPr>
         <w:pStyle w:val="af0"/>
+        <w:ind w:left="760"/>
+        <w:rPr>
+          <w:rFonts w:eastAsia="맑은 고딕" w:hint="eastAsia"/>
+          <w:lang w:eastAsia="ko-KR"/>
+        </w:rPr>
+      </w:pPr>
+    </w:p>
+    <w:p>
+      <w:pPr>
+        <w:pStyle w:val="af0"/>
         <w:numPr>
           <w:ilvl w:val="0"/>
           <w:numId w:val="8"/>
         </w:numPr>
         <w:rPr>
-          <w:rFonts w:eastAsia="맑은 고딕" w:hint="eastAsia"/>
+          <w:rFonts w:eastAsia="맑은 고딕"/>
+          <w:lang w:eastAsia="ko-KR"/>
+        </w:rPr>
+      </w:pPr>
+      <w:r>
+        <w:rPr>
+          <w:rFonts w:eastAsia="맑은 고딕"/>
+          <w:lang w:eastAsia="ko-KR"/>
+        </w:rPr>
+        <w:t>Australian Bureau of Statistics.</w:t>
+      </w:r>
+      <w:r>
+        <w:rPr>
+          <w:rFonts w:eastAsia="맑은 고딕"/>
+          <w:lang w:eastAsia="ko-KR"/>
+        </w:rPr>
+        <w:t xml:space="preserve"> (28/06/2022). </w:t>
+      </w:r>
+      <w:r>
+        <w:rPr>
+          <w:rFonts w:eastAsia="맑은 고딕"/>
+          <w:lang w:eastAsia="ko-KR"/>
+        </w:rPr>
+        <w:t>National, state and territory population</w:t>
+      </w:r>
+    </w:p>
+    <w:p>
+      <w:pPr>
+        <w:pStyle w:val="af0"/>
+        <w:ind w:left="760"/>
+        <w:rPr>
+          <w:rFonts w:eastAsia="맑은 고딕"/>
           <w:lang w:eastAsia="ko-KR"/>
         </w:rPr>
       </w:pPr>

</xml_diff>

<commit_message>
wwc done functional requirements
</commit_message>
<xml_diff>
--- a/Software Design Document.docx
+++ b/Software Design Document.docx
@@ -30,13 +30,8 @@
     </w:p>
     <w:p>
       <w:r>
-        <w:t xml:space="preserve">Marco </w:t>
-      </w:r>
-      <w:proofErr w:type="spellStart"/>
-      <w:r>
-        <w:t>Querzola</w:t>
-      </w:r>
-      <w:proofErr w:type="spellEnd"/>
+        <w:t>Marco Querzola</w:t>
+      </w:r>
     </w:p>
     <w:p>
       <w:r>
@@ -2083,16 +2078,7 @@
           <w:sz w:val="23"/>
           <w:szCs w:val="23"/>
         </w:rPr>
-        <w:t>Australian Bureau of Statistics</w:t>
-      </w:r>
-      <w:r>
-        <w:rPr>
-          <w:rFonts w:ascii="Foundry Sterling W01" w:hAnsi="Foundry Sterling W01"/>
-          <w:color w:val="000000"/>
-          <w:sz w:val="23"/>
-          <w:szCs w:val="23"/>
-        </w:rPr>
-        <w:t>,2022</w:t>
+        <w:t>Australian Bureau of Statistics,2022</w:t>
       </w:r>
       <w:r>
         <w:t>) That's why our team is going to do it on a trial basis with data from NSW. In this program, you can specify a specific time period and view the penalty history that occurred during that time period. In order to make it easier for users to recognize visual information, we will convert the information into a graph and easily deliver it to users. There are four main pages in this program. “Main page", "Distribution of Cases in each offence code</w:t>
@@ -2122,7 +2108,7 @@
       <w:pPr>
         <w:ind w:left="284"/>
         <w:rPr>
-          <w:rFonts w:eastAsia="맑은 고딕" w:hint="eastAsia"/>
+          <w:rFonts w:eastAsia="맑은 고딕"/>
           <w:lang w:eastAsia="ko-KR"/>
         </w:rPr>
       </w:pPr>
@@ -2381,89 +2367,3519 @@
     </w:p>
     <w:p>
       <w:pPr>
+        <w:pStyle w:val="3"/>
+        <w:rPr>
+          <w:lang w:eastAsia="ko-KR"/>
+        </w:rPr>
+      </w:pPr>
+      <w:r>
+        <w:rPr>
+          <w:rFonts w:hint="eastAsia"/>
+          <w:lang w:eastAsia="ko-KR"/>
+        </w:rPr>
+        <w:t>F</w:t>
+      </w:r>
+      <w:r>
+        <w:rPr>
+          <w:lang w:eastAsia="ko-KR"/>
+        </w:rPr>
+        <w:t>unctional Requirements</w:t>
+      </w:r>
+    </w:p>
+    <w:tbl>
+      <w:tblPr>
+        <w:tblStyle w:val="af4"/>
+        <w:tblW w:w="0" w:type="auto"/>
+        <w:tblLook w:val="04A0" w:firstRow="1" w:lastRow="0" w:firstColumn="1" w:lastColumn="0" w:noHBand="0" w:noVBand="1"/>
+      </w:tblPr>
+      <w:tblGrid>
+        <w:gridCol w:w="1129"/>
+        <w:gridCol w:w="7887"/>
+      </w:tblGrid>
+      <w:tr>
+        <w:tc>
+          <w:tcPr>
+            <w:tcW w:w="1129" w:type="dxa"/>
+            <w:shd w:val="clear" w:color="auto" w:fill="4A66AC" w:themeFill="accent1"/>
+          </w:tcPr>
+          <w:p>
+            <w:pPr>
+              <w:rPr>
+                <w:rFonts w:eastAsia="맑은 고딕"/>
+                <w:lang w:eastAsia="ko-KR"/>
+              </w:rPr>
+            </w:pPr>
+            <w:r>
+              <w:rPr>
+                <w:rFonts w:eastAsia="맑은 고딕" w:hint="eastAsia"/>
+                <w:color w:val="FFFFFF" w:themeColor="background1"/>
+                <w:lang w:eastAsia="ko-KR"/>
+              </w:rPr>
+              <w:t>I</w:t>
+            </w:r>
+            <w:r>
+              <w:rPr>
+                <w:rFonts w:eastAsia="맑은 고딕"/>
+                <w:color w:val="FFFFFF" w:themeColor="background1"/>
+                <w:lang w:eastAsia="ko-KR"/>
+              </w:rPr>
+              <w:t>dentifier</w:t>
+            </w:r>
+          </w:p>
+        </w:tc>
+        <w:tc>
+          <w:tcPr>
+            <w:tcW w:w="7887" w:type="dxa"/>
+            <w:shd w:val="clear" w:color="auto" w:fill="4A66AC" w:themeFill="accent1"/>
+          </w:tcPr>
+          <w:p>
+            <w:pPr>
+              <w:rPr>
+                <w:rFonts w:eastAsia="맑은 고딕"/>
+                <w:lang w:eastAsia="ko-KR"/>
+              </w:rPr>
+            </w:pPr>
+            <w:r>
+              <w:rPr>
+                <w:rFonts w:eastAsia="맑은 고딕" w:hint="eastAsia"/>
+                <w:color w:val="FFFFFF" w:themeColor="background1"/>
+                <w:lang w:eastAsia="ko-KR"/>
+              </w:rPr>
+              <w:t>R</w:t>
+            </w:r>
+            <w:r>
+              <w:rPr>
+                <w:rFonts w:eastAsia="맑은 고딕"/>
+                <w:color w:val="FFFFFF" w:themeColor="background1"/>
+                <w:lang w:eastAsia="ko-KR"/>
+              </w:rPr>
+              <w:t>equirements</w:t>
+            </w:r>
+          </w:p>
+        </w:tc>
+      </w:tr>
+      <w:tr>
+        <w:tc>
+          <w:tcPr>
+            <w:tcW w:w="1129" w:type="dxa"/>
+          </w:tcPr>
+          <w:p>
+            <w:pPr>
+              <w:rPr>
+                <w:rFonts w:eastAsia="맑은 고딕"/>
+                <w:lang w:eastAsia="ko-KR"/>
+              </w:rPr>
+            </w:pPr>
+            <w:r>
+              <w:t>R1.1</w:t>
+            </w:r>
+          </w:p>
+        </w:tc>
+        <w:tc>
+          <w:tcPr>
+            <w:tcW w:w="7887" w:type="dxa"/>
+          </w:tcPr>
+          <w:p>
+            <w:pPr>
+              <w:rPr>
+                <w:rFonts w:eastAsia="맑은 고딕"/>
+                <w:lang w:eastAsia="ko-KR"/>
+              </w:rPr>
+            </w:pPr>
+            <w:r>
+              <w:t>The program shall ask for input for a date range between 2011-2018, this can be anywhere from years to days</w:t>
+            </w:r>
+          </w:p>
+        </w:tc>
+      </w:tr>
+      <w:tr>
+        <w:tc>
+          <w:tcPr>
+            <w:tcW w:w="1129" w:type="dxa"/>
+          </w:tcPr>
+          <w:p>
+            <w:pPr>
+              <w:rPr>
+                <w:rFonts w:eastAsia="맑은 고딕"/>
+                <w:lang w:eastAsia="ko-KR"/>
+              </w:rPr>
+            </w:pPr>
+            <w:r>
+              <w:t>R1.2</w:t>
+            </w:r>
+          </w:p>
+        </w:tc>
+        <w:tc>
+          <w:tcPr>
+            <w:tcW w:w="7887" w:type="dxa"/>
+          </w:tcPr>
+          <w:p>
+            <w:r>
+              <w:t>The program will then provide a search box where user can filter offences by type of offence or various keywords.</w:t>
+            </w:r>
+          </w:p>
+          <w:p>
+            <w:pPr>
+              <w:rPr>
+                <w:rFonts w:eastAsia="맑은 고딕"/>
+                <w:lang w:eastAsia="ko-KR"/>
+              </w:rPr>
+            </w:pPr>
+          </w:p>
+        </w:tc>
+      </w:tr>
+      <w:tr>
+        <w:tc>
+          <w:tcPr>
+            <w:tcW w:w="1129" w:type="dxa"/>
+          </w:tcPr>
+          <w:p>
+            <w:pPr>
+              <w:rPr>
+                <w:rFonts w:eastAsia="맑은 고딕"/>
+                <w:lang w:eastAsia="ko-KR"/>
+              </w:rPr>
+            </w:pPr>
+            <w:r>
+              <w:t>R1.3</w:t>
+            </w:r>
+          </w:p>
+        </w:tc>
+        <w:tc>
+          <w:tcPr>
+            <w:tcW w:w="7887" w:type="dxa"/>
+          </w:tcPr>
+          <w:p>
+            <w:pPr>
+              <w:rPr>
+                <w:rFonts w:hint="eastAsia"/>
+              </w:rPr>
+            </w:pPr>
+            <w:r>
+              <w:t>The program shall provide a list of offences relevant to type/keyword. User can click on each offence to get more information.</w:t>
+            </w:r>
+          </w:p>
+        </w:tc>
+      </w:tr>
+      <w:tr>
+        <w:tc>
+          <w:tcPr>
+            <w:tcW w:w="1129" w:type="dxa"/>
+          </w:tcPr>
+          <w:p>
+            <w:pPr>
+              <w:rPr>
+                <w:rFonts w:eastAsia="맑은 고딕"/>
+                <w:lang w:eastAsia="ko-KR"/>
+              </w:rPr>
+            </w:pPr>
+            <w:r>
+              <w:t>R1.4</w:t>
+            </w:r>
+          </w:p>
+        </w:tc>
+        <w:tc>
+          <w:tcPr>
+            <w:tcW w:w="7887" w:type="dxa"/>
+          </w:tcPr>
+          <w:p>
+            <w:pPr>
+              <w:rPr>
+                <w:rFonts w:eastAsia="맑은 고딕"/>
+                <w:lang w:eastAsia="ko-KR"/>
+              </w:rPr>
+            </w:pPr>
+            <w:r>
+              <w:t>The program shall provide a chart showing the distribution of number offences in each code.</w:t>
+            </w:r>
+          </w:p>
+        </w:tc>
+      </w:tr>
+      <w:tr>
+        <w:tc>
+          <w:tcPr>
+            <w:tcW w:w="1129" w:type="dxa"/>
+          </w:tcPr>
+          <w:p>
+            <w:pPr>
+              <w:rPr>
+                <w:rFonts w:eastAsia="맑은 고딕"/>
+                <w:lang w:eastAsia="ko-KR"/>
+              </w:rPr>
+            </w:pPr>
+            <w:r>
+              <w:rPr>
+                <w:rFonts w:eastAsia="맑은 고딕" w:hint="eastAsia"/>
+                <w:lang w:eastAsia="ko-KR"/>
+              </w:rPr>
+              <w:t>R</w:t>
+            </w:r>
+            <w:r>
+              <w:rPr>
+                <w:rFonts w:eastAsia="맑은 고딕"/>
+                <w:lang w:eastAsia="ko-KR"/>
+              </w:rPr>
+              <w:t>2.1</w:t>
+            </w:r>
+          </w:p>
+        </w:tc>
+        <w:tc>
+          <w:tcPr>
+            <w:tcW w:w="7887" w:type="dxa"/>
+          </w:tcPr>
+          <w:p>
+            <w:pPr>
+              <w:rPr>
+                <w:rFonts w:eastAsia="맑은 고딕"/>
+                <w:lang w:eastAsia="ko-KR"/>
+              </w:rPr>
+            </w:pPr>
+            <w:r>
+              <w:rPr>
+                <w:rFonts w:eastAsia="맑은 고딕"/>
+                <w:lang w:eastAsia="ko-KR"/>
+              </w:rPr>
+              <w:t>Main page</w:t>
+            </w:r>
+            <w:r>
+              <w:rPr>
+                <w:rFonts w:eastAsia="맑은 고딕"/>
+                <w:lang w:eastAsia="ko-KR"/>
+              </w:rPr>
+              <w:t xml:space="preserve"> present calendar to select start date and end date.</w:t>
+            </w:r>
+          </w:p>
+        </w:tc>
+      </w:tr>
+      <w:tr>
+        <w:tc>
+          <w:tcPr>
+            <w:tcW w:w="1129" w:type="dxa"/>
+          </w:tcPr>
+          <w:p>
+            <w:pPr>
+              <w:rPr>
+                <w:rFonts w:eastAsia="맑은 고딕"/>
+                <w:lang w:eastAsia="ko-KR"/>
+              </w:rPr>
+            </w:pPr>
+            <w:r>
+              <w:rPr>
+                <w:rFonts w:eastAsia="맑은 고딕" w:hint="eastAsia"/>
+                <w:lang w:eastAsia="ko-KR"/>
+              </w:rPr>
+              <w:t>R</w:t>
+            </w:r>
+            <w:r>
+              <w:rPr>
+                <w:rFonts w:eastAsia="맑은 고딕"/>
+                <w:lang w:eastAsia="ko-KR"/>
+              </w:rPr>
+              <w:t>2.</w:t>
+            </w:r>
+            <w:r>
+              <w:rPr>
+                <w:rFonts w:eastAsia="맑은 고딕"/>
+                <w:lang w:eastAsia="ko-KR"/>
+              </w:rPr>
+              <w:t>2</w:t>
+            </w:r>
+          </w:p>
+        </w:tc>
+        <w:tc>
+          <w:tcPr>
+            <w:tcW w:w="7887" w:type="dxa"/>
+          </w:tcPr>
+          <w:p>
+            <w:pPr>
+              <w:rPr>
+                <w:rFonts w:eastAsia="맑은 고딕" w:hint="eastAsia"/>
+                <w:lang w:eastAsia="ko-KR"/>
+              </w:rPr>
+            </w:pPr>
+            <w:r>
+              <w:rPr>
+                <w:rFonts w:eastAsia="맑은 고딕"/>
+                <w:lang w:eastAsia="ko-KR"/>
+              </w:rPr>
+              <w:t>In main page “School Zone” check box should be able to check or uncheck the checkbox.</w:t>
+            </w:r>
+          </w:p>
+        </w:tc>
+      </w:tr>
+      <w:tr>
+        <w:tc>
+          <w:tcPr>
+            <w:tcW w:w="1129" w:type="dxa"/>
+          </w:tcPr>
+          <w:p>
+            <w:pPr>
+              <w:rPr>
+                <w:rFonts w:eastAsia="맑은 고딕"/>
+                <w:lang w:eastAsia="ko-KR"/>
+              </w:rPr>
+            </w:pPr>
+            <w:r>
+              <w:rPr>
+                <w:rFonts w:eastAsia="맑은 고딕" w:hint="eastAsia"/>
+                <w:lang w:eastAsia="ko-KR"/>
+              </w:rPr>
+              <w:t>R</w:t>
+            </w:r>
+            <w:r>
+              <w:rPr>
+                <w:rFonts w:eastAsia="맑은 고딕"/>
+                <w:lang w:eastAsia="ko-KR"/>
+              </w:rPr>
+              <w:t>2.</w:t>
+            </w:r>
+            <w:r>
+              <w:rPr>
+                <w:rFonts w:eastAsia="맑은 고딕"/>
+                <w:lang w:eastAsia="ko-KR"/>
+              </w:rPr>
+              <w:t>3</w:t>
+            </w:r>
+          </w:p>
+        </w:tc>
+        <w:tc>
+          <w:tcPr>
+            <w:tcW w:w="7887" w:type="dxa"/>
+          </w:tcPr>
+          <w:p>
+            <w:pPr>
+              <w:rPr>
+                <w:rFonts w:eastAsia="맑은 고딕"/>
+                <w:lang w:eastAsia="ko-KR"/>
+              </w:rPr>
+            </w:pPr>
+            <w:r>
+              <w:rPr>
+                <w:rFonts w:eastAsia="맑은 고딕"/>
+                <w:lang w:eastAsia="ko-KR"/>
+              </w:rPr>
+              <w:t>In main page “Search” button can be clicked by user</w:t>
+            </w:r>
+          </w:p>
+        </w:tc>
+      </w:tr>
+      <w:tr>
+        <w:tc>
+          <w:tcPr>
+            <w:tcW w:w="1129" w:type="dxa"/>
+          </w:tcPr>
+          <w:p>
+            <w:pPr>
+              <w:rPr>
+                <w:rFonts w:eastAsia="맑은 고딕"/>
+                <w:lang w:eastAsia="ko-KR"/>
+              </w:rPr>
+            </w:pPr>
+            <w:r>
+              <w:rPr>
+                <w:rFonts w:eastAsia="맑은 고딕" w:hint="eastAsia"/>
+                <w:lang w:eastAsia="ko-KR"/>
+              </w:rPr>
+              <w:t>R</w:t>
+            </w:r>
+            <w:r>
+              <w:rPr>
+                <w:rFonts w:eastAsia="맑은 고딕"/>
+                <w:lang w:eastAsia="ko-KR"/>
+              </w:rPr>
+              <w:t>2.</w:t>
+            </w:r>
+            <w:r>
+              <w:rPr>
+                <w:rFonts w:eastAsia="맑은 고딕"/>
+                <w:lang w:eastAsia="ko-KR"/>
+              </w:rPr>
+              <w:t>4</w:t>
+            </w:r>
+          </w:p>
+        </w:tc>
+        <w:tc>
+          <w:tcPr>
+            <w:tcW w:w="7887" w:type="dxa"/>
+          </w:tcPr>
+          <w:p>
+            <w:pPr>
+              <w:rPr>
+                <w:rFonts w:eastAsia="맑은 고딕"/>
+                <w:lang w:eastAsia="ko-KR"/>
+              </w:rPr>
+            </w:pPr>
+            <w:r>
+              <w:rPr>
+                <w:rFonts w:eastAsia="맑은 고딕"/>
+                <w:lang w:eastAsia="ko-KR"/>
+              </w:rPr>
+              <w:t xml:space="preserve">In main </w:t>
+            </w:r>
+            <w:r>
+              <w:rPr>
+                <w:rFonts w:eastAsia="맑은 고딕"/>
+                <w:lang w:eastAsia="ko-KR"/>
+              </w:rPr>
+              <w:t>page, after user click “Search” button the graph or appropriate result is generated on result panel.</w:t>
+            </w:r>
+          </w:p>
+        </w:tc>
+      </w:tr>
+      <w:tr>
+        <w:tc>
+          <w:tcPr>
+            <w:tcW w:w="1129" w:type="dxa"/>
+          </w:tcPr>
+          <w:p>
+            <w:pPr>
+              <w:rPr>
+                <w:rFonts w:eastAsia="맑은 고딕"/>
+                <w:lang w:eastAsia="ko-KR"/>
+              </w:rPr>
+            </w:pPr>
+            <w:r>
+              <w:rPr>
+                <w:rFonts w:eastAsia="맑은 고딕" w:hint="eastAsia"/>
+                <w:lang w:eastAsia="ko-KR"/>
+              </w:rPr>
+              <w:t>R</w:t>
+            </w:r>
+            <w:r>
+              <w:rPr>
+                <w:rFonts w:eastAsia="맑은 고딕"/>
+                <w:lang w:eastAsia="ko-KR"/>
+              </w:rPr>
+              <w:t>2.</w:t>
+            </w:r>
+            <w:r>
+              <w:rPr>
+                <w:rFonts w:eastAsia="맑은 고딕"/>
+                <w:lang w:eastAsia="ko-KR"/>
+              </w:rPr>
+              <w:t>5</w:t>
+            </w:r>
+          </w:p>
+        </w:tc>
+        <w:tc>
+          <w:tcPr>
+            <w:tcW w:w="7887" w:type="dxa"/>
+          </w:tcPr>
+          <w:p>
+            <w:pPr>
+              <w:rPr>
+                <w:rFonts w:eastAsia="맑은 고딕"/>
+                <w:lang w:eastAsia="ko-KR"/>
+              </w:rPr>
+            </w:pPr>
+            <w:r>
+              <w:rPr>
+                <w:rFonts w:eastAsia="맑은 고딕"/>
+                <w:lang w:eastAsia="ko-KR"/>
+              </w:rPr>
+              <w:t>In main page</w:t>
+            </w:r>
+            <w:r>
+              <w:rPr>
+                <w:rFonts w:eastAsia="맑은 고딕"/>
+                <w:lang w:eastAsia="ko-KR"/>
+              </w:rPr>
+              <w:t>,</w:t>
+            </w:r>
+            <w:r>
+              <w:rPr>
+                <w:rFonts w:eastAsia="맑은 고딕"/>
+                <w:lang w:eastAsia="ko-KR"/>
+              </w:rPr>
+              <w:t xml:space="preserve"> </w:t>
+            </w:r>
+            <w:r>
+              <w:rPr>
+                <w:rFonts w:eastAsia="맑은 고딕"/>
+                <w:lang w:eastAsia="ko-KR"/>
+              </w:rPr>
+              <w:t>“Reset” button can be clicked by user</w:t>
+            </w:r>
+          </w:p>
+        </w:tc>
+      </w:tr>
+      <w:tr>
+        <w:tc>
+          <w:tcPr>
+            <w:tcW w:w="1129" w:type="dxa"/>
+          </w:tcPr>
+          <w:p>
+            <w:pPr>
+              <w:rPr>
+                <w:rFonts w:eastAsia="맑은 고딕"/>
+                <w:lang w:eastAsia="ko-KR"/>
+              </w:rPr>
+            </w:pPr>
+            <w:r>
+              <w:rPr>
+                <w:rFonts w:eastAsia="맑은 고딕" w:hint="eastAsia"/>
+                <w:lang w:eastAsia="ko-KR"/>
+              </w:rPr>
+              <w:t>R</w:t>
+            </w:r>
+            <w:r>
+              <w:rPr>
+                <w:rFonts w:eastAsia="맑은 고딕"/>
+                <w:lang w:eastAsia="ko-KR"/>
+              </w:rPr>
+              <w:t>2.</w:t>
+            </w:r>
+            <w:r>
+              <w:rPr>
+                <w:rFonts w:eastAsia="맑은 고딕"/>
+                <w:lang w:eastAsia="ko-KR"/>
+              </w:rPr>
+              <w:t>6</w:t>
+            </w:r>
+          </w:p>
+        </w:tc>
+        <w:tc>
+          <w:tcPr>
+            <w:tcW w:w="7887" w:type="dxa"/>
+          </w:tcPr>
+          <w:p>
+            <w:pPr>
+              <w:rPr>
+                <w:rFonts w:eastAsia="맑은 고딕" w:hint="eastAsia"/>
+                <w:lang w:eastAsia="ko-KR"/>
+              </w:rPr>
+            </w:pPr>
+            <w:r>
+              <w:rPr>
+                <w:rFonts w:eastAsia="맑은 고딕"/>
+                <w:lang w:eastAsia="ko-KR"/>
+              </w:rPr>
+              <w:t xml:space="preserve">In main </w:t>
+            </w:r>
+            <w:r>
+              <w:rPr>
+                <w:rFonts w:eastAsia="맑은 고딕"/>
+                <w:lang w:eastAsia="ko-KR"/>
+              </w:rPr>
+              <w:t>page, by clicking “Reset” button clear or reset the input data such as ‘Start date’, ‘End date’ and check box.</w:t>
+            </w:r>
+          </w:p>
+        </w:tc>
+      </w:tr>
+      <w:tr>
+        <w:tc>
+          <w:tcPr>
+            <w:tcW w:w="1129" w:type="dxa"/>
+          </w:tcPr>
+          <w:p>
+            <w:pPr>
+              <w:rPr>
+                <w:rFonts w:eastAsia="맑은 고딕"/>
+                <w:lang w:eastAsia="ko-KR"/>
+              </w:rPr>
+            </w:pPr>
+            <w:r>
+              <w:rPr>
+                <w:rFonts w:eastAsia="맑은 고딕" w:hint="eastAsia"/>
+                <w:lang w:eastAsia="ko-KR"/>
+              </w:rPr>
+              <w:t>R</w:t>
+            </w:r>
+            <w:r>
+              <w:rPr>
+                <w:rFonts w:eastAsia="맑은 고딕"/>
+                <w:lang w:eastAsia="ko-KR"/>
+              </w:rPr>
+              <w:t>2.</w:t>
+            </w:r>
+            <w:r>
+              <w:rPr>
+                <w:rFonts w:eastAsia="맑은 고딕"/>
+                <w:lang w:eastAsia="ko-KR"/>
+              </w:rPr>
+              <w:t>7</w:t>
+            </w:r>
+          </w:p>
+        </w:tc>
+        <w:tc>
+          <w:tcPr>
+            <w:tcW w:w="7887" w:type="dxa"/>
+          </w:tcPr>
+          <w:p>
+            <w:pPr>
+              <w:rPr>
+                <w:rFonts w:eastAsia="맑은 고딕"/>
+                <w:lang w:eastAsia="ko-KR"/>
+              </w:rPr>
+            </w:pPr>
+            <w:r>
+              <w:rPr>
+                <w:rFonts w:eastAsia="맑은 고딕"/>
+                <w:lang w:eastAsia="ko-KR"/>
+              </w:rPr>
+              <w:t>In main page</w:t>
+            </w:r>
+            <w:r>
+              <w:rPr>
+                <w:rFonts w:eastAsia="맑은 고딕"/>
+                <w:lang w:eastAsia="ko-KR"/>
+              </w:rPr>
+              <w:t>,</w:t>
+            </w:r>
+            <w:r>
+              <w:rPr>
+                <w:rFonts w:eastAsia="맑은 고딕"/>
+                <w:lang w:eastAsia="ko-KR"/>
+              </w:rPr>
+              <w:t xml:space="preserve"> </w:t>
+            </w:r>
+            <w:r>
+              <w:rPr>
+                <w:rFonts w:eastAsia="맑은 고딕" w:hint="eastAsia"/>
+                <w:lang w:eastAsia="ko-KR"/>
+              </w:rPr>
+              <w:t>N</w:t>
+            </w:r>
+            <w:r>
+              <w:rPr>
+                <w:rFonts w:eastAsia="맑은 고딕"/>
+                <w:lang w:eastAsia="ko-KR"/>
+              </w:rPr>
+              <w:t>avigation bar present on the left side of Main page.</w:t>
+            </w:r>
+          </w:p>
+        </w:tc>
+      </w:tr>
+      <w:tr>
+        <w:tc>
+          <w:tcPr>
+            <w:tcW w:w="1129" w:type="dxa"/>
+          </w:tcPr>
+          <w:p>
+            <w:pPr>
+              <w:rPr>
+                <w:rFonts w:eastAsia="맑은 고딕"/>
+                <w:lang w:eastAsia="ko-KR"/>
+              </w:rPr>
+            </w:pPr>
+            <w:r>
+              <w:rPr>
+                <w:rFonts w:eastAsia="맑은 고딕" w:hint="eastAsia"/>
+                <w:lang w:eastAsia="ko-KR"/>
+              </w:rPr>
+              <w:t>R</w:t>
+            </w:r>
+            <w:r>
+              <w:rPr>
+                <w:rFonts w:eastAsia="맑은 고딕"/>
+                <w:lang w:eastAsia="ko-KR"/>
+              </w:rPr>
+              <w:t>2.</w:t>
+            </w:r>
+            <w:r>
+              <w:rPr>
+                <w:rFonts w:eastAsia="맑은 고딕"/>
+                <w:lang w:eastAsia="ko-KR"/>
+              </w:rPr>
+              <w:t>8</w:t>
+            </w:r>
+          </w:p>
+        </w:tc>
+        <w:tc>
+          <w:tcPr>
+            <w:tcW w:w="7887" w:type="dxa"/>
+          </w:tcPr>
+          <w:p>
+            <w:pPr>
+              <w:rPr>
+                <w:rFonts w:eastAsia="맑은 고딕"/>
+                <w:lang w:eastAsia="ko-KR"/>
+              </w:rPr>
+            </w:pPr>
+            <w:r>
+              <w:rPr>
+                <w:rFonts w:eastAsia="맑은 고딕" w:hint="eastAsia"/>
+                <w:lang w:eastAsia="ko-KR"/>
+              </w:rPr>
+              <w:t>I</w:t>
+            </w:r>
+            <w:r>
+              <w:rPr>
+                <w:rFonts w:eastAsia="맑은 고딕"/>
+                <w:lang w:eastAsia="ko-KR"/>
+              </w:rPr>
+              <w:t>n the main page the colour of ‘Main’ button in navigation bar changed.</w:t>
+            </w:r>
+          </w:p>
+        </w:tc>
+      </w:tr>
+      <w:tr>
+        <w:tc>
+          <w:tcPr>
+            <w:tcW w:w="1129" w:type="dxa"/>
+          </w:tcPr>
+          <w:p>
+            <w:pPr>
+              <w:rPr>
+                <w:rFonts w:eastAsia="맑은 고딕"/>
+                <w:lang w:eastAsia="ko-KR"/>
+              </w:rPr>
+            </w:pPr>
+            <w:r>
+              <w:rPr>
+                <w:rFonts w:eastAsia="맑은 고딕" w:hint="eastAsia"/>
+                <w:lang w:eastAsia="ko-KR"/>
+              </w:rPr>
+              <w:t>R</w:t>
+            </w:r>
+            <w:r>
+              <w:rPr>
+                <w:rFonts w:eastAsia="맑은 고딕"/>
+                <w:lang w:eastAsia="ko-KR"/>
+              </w:rPr>
+              <w:t>3</w:t>
+            </w:r>
+            <w:r>
+              <w:rPr>
+                <w:rFonts w:eastAsia="맑은 고딕"/>
+                <w:lang w:eastAsia="ko-KR"/>
+              </w:rPr>
+              <w:t>.1</w:t>
+            </w:r>
+          </w:p>
+        </w:tc>
+        <w:tc>
+          <w:tcPr>
+            <w:tcW w:w="7887" w:type="dxa"/>
+          </w:tcPr>
+          <w:p>
+            <w:pPr>
+              <w:rPr>
+                <w:rFonts w:eastAsia="맑은 고딕" w:hint="eastAsia"/>
+                <w:lang w:eastAsia="ko-KR"/>
+              </w:rPr>
+            </w:pPr>
+            <w:r>
+              <w:rPr>
+                <w:rFonts w:eastAsia="맑은 고딕" w:hint="eastAsia"/>
+                <w:lang w:eastAsia="ko-KR"/>
+              </w:rPr>
+              <w:t>B</w:t>
+            </w:r>
+            <w:r>
+              <w:rPr>
+                <w:rFonts w:eastAsia="맑은 고딕"/>
+                <w:lang w:eastAsia="ko-KR"/>
+              </w:rPr>
+              <w:t>y pressing ‘</w:t>
+            </w:r>
+            <w:r>
+              <w:rPr>
+                <w:rFonts w:eastAsia="맑은 고딕"/>
+                <w:lang w:eastAsia="ko-KR"/>
+              </w:rPr>
+              <w:t>Distribution of cases in each offence code</w:t>
+            </w:r>
+            <w:r>
+              <w:rPr>
+                <w:rFonts w:eastAsia="맑은 고딕"/>
+                <w:lang w:eastAsia="ko-KR"/>
+              </w:rPr>
+              <w:t>’ button user can move to that page.</w:t>
+            </w:r>
+          </w:p>
+        </w:tc>
+      </w:tr>
+      <w:tr>
+        <w:tc>
+          <w:tcPr>
+            <w:tcW w:w="1129" w:type="dxa"/>
+          </w:tcPr>
+          <w:p>
+            <w:pPr>
+              <w:rPr>
+                <w:rFonts w:eastAsia="맑은 고딕"/>
+                <w:lang w:eastAsia="ko-KR"/>
+              </w:rPr>
+            </w:pPr>
+            <w:r>
+              <w:rPr>
+                <w:rFonts w:eastAsia="맑은 고딕" w:hint="eastAsia"/>
+                <w:lang w:eastAsia="ko-KR"/>
+              </w:rPr>
+              <w:t>R</w:t>
+            </w:r>
+            <w:r>
+              <w:rPr>
+                <w:rFonts w:eastAsia="맑은 고딕"/>
+                <w:lang w:eastAsia="ko-KR"/>
+              </w:rPr>
+              <w:t>3.</w:t>
+            </w:r>
+            <w:r>
+              <w:rPr>
+                <w:rFonts w:eastAsia="맑은 고딕"/>
+                <w:lang w:eastAsia="ko-KR"/>
+              </w:rPr>
+              <w:t>2</w:t>
+            </w:r>
+          </w:p>
+        </w:tc>
+        <w:tc>
+          <w:tcPr>
+            <w:tcW w:w="7887" w:type="dxa"/>
+          </w:tcPr>
+          <w:p>
+            <w:pPr>
+              <w:rPr>
+                <w:rFonts w:eastAsia="맑은 고딕"/>
+                <w:lang w:eastAsia="ko-KR"/>
+              </w:rPr>
+            </w:pPr>
+            <w:r>
+              <w:rPr>
+                <w:rFonts w:eastAsia="맑은 고딕" w:hint="eastAsia"/>
+                <w:lang w:eastAsia="ko-KR"/>
+              </w:rPr>
+              <w:t>B</w:t>
+            </w:r>
+            <w:r>
+              <w:rPr>
+                <w:rFonts w:eastAsia="맑은 고딕"/>
+                <w:lang w:eastAsia="ko-KR"/>
+              </w:rPr>
+              <w:t>y pressing ‘</w:t>
+            </w:r>
+            <w:r>
+              <w:rPr>
+                <w:rFonts w:eastAsia="맑은 고딕"/>
+                <w:lang w:eastAsia="ko-KR"/>
+              </w:rPr>
+              <w:t>Radar or Camera</w:t>
+            </w:r>
+            <w:r>
+              <w:rPr>
+                <w:rFonts w:eastAsia="맑은 고딕"/>
+                <w:lang w:eastAsia="ko-KR"/>
+              </w:rPr>
+              <w:t>’ on navigation bar user can move to that page.</w:t>
+            </w:r>
+          </w:p>
+        </w:tc>
+      </w:tr>
+      <w:tr>
+        <w:tc>
+          <w:tcPr>
+            <w:tcW w:w="1129" w:type="dxa"/>
+          </w:tcPr>
+          <w:p>
+            <w:pPr>
+              <w:rPr>
+                <w:rFonts w:eastAsia="맑은 고딕"/>
+                <w:lang w:eastAsia="ko-KR"/>
+              </w:rPr>
+            </w:pPr>
+            <w:r>
+              <w:rPr>
+                <w:rFonts w:eastAsia="맑은 고딕" w:hint="eastAsia"/>
+                <w:lang w:eastAsia="ko-KR"/>
+              </w:rPr>
+              <w:t>R</w:t>
+            </w:r>
+            <w:r>
+              <w:rPr>
+                <w:rFonts w:eastAsia="맑은 고딕"/>
+                <w:lang w:eastAsia="ko-KR"/>
+              </w:rPr>
+              <w:t>3</w:t>
+            </w:r>
+            <w:r>
+              <w:rPr>
+                <w:rFonts w:eastAsia="맑은 고딕"/>
+                <w:lang w:eastAsia="ko-KR"/>
+              </w:rPr>
+              <w:t>.3</w:t>
+            </w:r>
+          </w:p>
+        </w:tc>
+        <w:tc>
+          <w:tcPr>
+            <w:tcW w:w="7887" w:type="dxa"/>
+          </w:tcPr>
+          <w:p>
+            <w:pPr>
+              <w:rPr>
+                <w:rFonts w:eastAsia="맑은 고딕"/>
+                <w:lang w:eastAsia="ko-KR"/>
+              </w:rPr>
+            </w:pPr>
+            <w:r>
+              <w:rPr>
+                <w:rFonts w:eastAsia="맑은 고딕" w:hint="eastAsia"/>
+                <w:lang w:eastAsia="ko-KR"/>
+              </w:rPr>
+              <w:t>B</w:t>
+            </w:r>
+            <w:r>
+              <w:rPr>
+                <w:rFonts w:eastAsia="맑은 고딕"/>
+                <w:lang w:eastAsia="ko-KR"/>
+              </w:rPr>
+              <w:t>y pressing ‘</w:t>
+            </w:r>
+            <w:r>
+              <w:rPr>
+                <w:rFonts w:eastAsia="맑은 고딕"/>
+                <w:lang w:eastAsia="ko-KR"/>
+              </w:rPr>
+              <w:t>Mobile Phone Usage</w:t>
+            </w:r>
+            <w:r>
+              <w:rPr>
+                <w:rFonts w:eastAsia="맑은 고딕"/>
+                <w:lang w:eastAsia="ko-KR"/>
+              </w:rPr>
+              <w:t>’ on navigation bar user can move to that page.</w:t>
+            </w:r>
+          </w:p>
+        </w:tc>
+      </w:tr>
+      <w:tr>
+        <w:tc>
+          <w:tcPr>
+            <w:tcW w:w="1129" w:type="dxa"/>
+          </w:tcPr>
+          <w:p>
+            <w:pPr>
+              <w:rPr>
+                <w:rFonts w:eastAsia="맑은 고딕"/>
+                <w:lang w:eastAsia="ko-KR"/>
+              </w:rPr>
+            </w:pPr>
+            <w:r>
+              <w:rPr>
+                <w:rFonts w:eastAsia="맑은 고딕" w:hint="eastAsia"/>
+                <w:lang w:eastAsia="ko-KR"/>
+              </w:rPr>
+              <w:t>R</w:t>
+            </w:r>
+            <w:r>
+              <w:rPr>
+                <w:rFonts w:eastAsia="맑은 고딕"/>
+                <w:lang w:eastAsia="ko-KR"/>
+              </w:rPr>
+              <w:t>3.</w:t>
+            </w:r>
+            <w:r>
+              <w:rPr>
+                <w:rFonts w:eastAsia="맑은 고딕"/>
+                <w:lang w:eastAsia="ko-KR"/>
+              </w:rPr>
+              <w:t>4</w:t>
+            </w:r>
+          </w:p>
+        </w:tc>
+        <w:tc>
+          <w:tcPr>
+            <w:tcW w:w="7887" w:type="dxa"/>
+          </w:tcPr>
+          <w:p>
+            <w:pPr>
+              <w:rPr>
+                <w:rFonts w:eastAsia="맑은 고딕"/>
+                <w:lang w:eastAsia="ko-KR"/>
+              </w:rPr>
+            </w:pPr>
+            <w:r>
+              <w:rPr>
+                <w:rFonts w:eastAsia="맑은 고딕" w:hint="eastAsia"/>
+                <w:lang w:eastAsia="ko-KR"/>
+              </w:rPr>
+              <w:t>B</w:t>
+            </w:r>
+            <w:r>
+              <w:rPr>
+                <w:rFonts w:eastAsia="맑은 고딕"/>
+                <w:lang w:eastAsia="ko-KR"/>
+              </w:rPr>
+              <w:t>y pressing ‘School Zone’ from navigation bar user can move to that page.</w:t>
+            </w:r>
+          </w:p>
+        </w:tc>
+      </w:tr>
+      <w:tr>
+        <w:tc>
+          <w:tcPr>
+            <w:tcW w:w="1129" w:type="dxa"/>
+          </w:tcPr>
+          <w:p>
+            <w:pPr>
+              <w:rPr>
+                <w:rFonts w:eastAsia="맑은 고딕"/>
+                <w:lang w:eastAsia="ko-KR"/>
+              </w:rPr>
+            </w:pPr>
+            <w:r>
+              <w:rPr>
+                <w:rFonts w:eastAsia="맑은 고딕" w:hint="eastAsia"/>
+                <w:lang w:eastAsia="ko-KR"/>
+              </w:rPr>
+              <w:t>R</w:t>
+            </w:r>
+            <w:r>
+              <w:rPr>
+                <w:rFonts w:eastAsia="맑은 고딕"/>
+                <w:lang w:eastAsia="ko-KR"/>
+              </w:rPr>
+              <w:t>3.</w:t>
+            </w:r>
+            <w:r>
+              <w:rPr>
+                <w:rFonts w:eastAsia="맑은 고딕"/>
+                <w:lang w:eastAsia="ko-KR"/>
+              </w:rPr>
+              <w:t>5</w:t>
+            </w:r>
+          </w:p>
+        </w:tc>
+        <w:tc>
+          <w:tcPr>
+            <w:tcW w:w="7887" w:type="dxa"/>
+          </w:tcPr>
+          <w:p>
+            <w:pPr>
+              <w:rPr>
+                <w:rFonts w:eastAsia="맑은 고딕" w:hint="eastAsia"/>
+                <w:lang w:eastAsia="ko-KR"/>
+              </w:rPr>
+            </w:pPr>
+            <w:r>
+              <w:rPr>
+                <w:rFonts w:eastAsia="맑은 고딕" w:hint="eastAsia"/>
+                <w:lang w:eastAsia="ko-KR"/>
+              </w:rPr>
+              <w:t>I</w:t>
+            </w:r>
+            <w:r>
+              <w:rPr>
+                <w:rFonts w:eastAsia="맑은 고딕"/>
+                <w:lang w:eastAsia="ko-KR"/>
+              </w:rPr>
+              <w:t>f user access to ‘</w:t>
+            </w:r>
+            <w:r>
+              <w:rPr>
+                <w:rFonts w:eastAsia="맑은 고딕"/>
+                <w:lang w:eastAsia="ko-KR"/>
+              </w:rPr>
+              <w:t>Distribution of cases in each offence code</w:t>
+            </w:r>
+            <w:r>
+              <w:rPr>
+                <w:rFonts w:eastAsia="맑은 고딕"/>
+                <w:lang w:eastAsia="ko-KR"/>
+              </w:rPr>
+              <w:t>’</w:t>
+            </w:r>
+            <w:r>
+              <w:rPr>
+                <w:rFonts w:eastAsia="맑은 고딕"/>
+                <w:lang w:eastAsia="ko-KR"/>
+              </w:rPr>
+              <w:t xml:space="preserve"> page the colour of ‘</w:t>
+            </w:r>
+            <w:r>
+              <w:rPr>
+                <w:rFonts w:eastAsia="맑은 고딕"/>
+                <w:lang w:eastAsia="ko-KR"/>
+              </w:rPr>
+              <w:t>Distribution of cases in each offence code</w:t>
+            </w:r>
+            <w:r>
+              <w:rPr>
+                <w:rFonts w:eastAsia="맑은 고딕"/>
+                <w:lang w:eastAsia="ko-KR"/>
+              </w:rPr>
+              <w:t>’</w:t>
+            </w:r>
+            <w:r>
+              <w:rPr>
+                <w:rFonts w:eastAsia="맑은 고딕"/>
+                <w:lang w:eastAsia="ko-KR"/>
+              </w:rPr>
+              <w:t xml:space="preserve"> button in navigation bar will be changed.</w:t>
+            </w:r>
+          </w:p>
+        </w:tc>
+      </w:tr>
+      <w:tr>
+        <w:tc>
+          <w:tcPr>
+            <w:tcW w:w="1129" w:type="dxa"/>
+          </w:tcPr>
+          <w:p>
+            <w:pPr>
+              <w:rPr>
+                <w:rFonts w:eastAsia="맑은 고딕"/>
+                <w:lang w:eastAsia="ko-KR"/>
+              </w:rPr>
+            </w:pPr>
+            <w:r>
+              <w:rPr>
+                <w:rFonts w:eastAsia="맑은 고딕" w:hint="eastAsia"/>
+                <w:lang w:eastAsia="ko-KR"/>
+              </w:rPr>
+              <w:t>R</w:t>
+            </w:r>
+            <w:r>
+              <w:rPr>
+                <w:rFonts w:eastAsia="맑은 고딕"/>
+                <w:lang w:eastAsia="ko-KR"/>
+              </w:rPr>
+              <w:t>3.</w:t>
+            </w:r>
+            <w:r>
+              <w:rPr>
+                <w:rFonts w:eastAsia="맑은 고딕"/>
+                <w:lang w:eastAsia="ko-KR"/>
+              </w:rPr>
+              <w:t>6</w:t>
+            </w:r>
+          </w:p>
+        </w:tc>
+        <w:tc>
+          <w:tcPr>
+            <w:tcW w:w="7887" w:type="dxa"/>
+          </w:tcPr>
+          <w:p>
+            <w:pPr>
+              <w:rPr>
+                <w:rFonts w:eastAsia="맑은 고딕" w:hint="eastAsia"/>
+                <w:lang w:eastAsia="ko-KR"/>
+              </w:rPr>
+            </w:pPr>
+            <w:r>
+              <w:rPr>
+                <w:rFonts w:eastAsia="맑은 고딕" w:hint="eastAsia"/>
+                <w:lang w:eastAsia="ko-KR"/>
+              </w:rPr>
+              <w:t>I</w:t>
+            </w:r>
+            <w:r>
+              <w:rPr>
+                <w:rFonts w:eastAsia="맑은 고딕"/>
+                <w:lang w:eastAsia="ko-KR"/>
+              </w:rPr>
+              <w:t>f user access to ‘</w:t>
+            </w:r>
+            <w:r>
+              <w:rPr>
+                <w:rFonts w:eastAsia="맑은 고딕"/>
+                <w:lang w:eastAsia="ko-KR"/>
+              </w:rPr>
+              <w:t>Radar or Camera</w:t>
+            </w:r>
+            <w:r>
+              <w:rPr>
+                <w:rFonts w:eastAsia="맑은 고딕"/>
+                <w:lang w:eastAsia="ko-KR"/>
+              </w:rPr>
+              <w:t>’ page the colour of ‘</w:t>
+            </w:r>
+            <w:r>
+              <w:rPr>
+                <w:rFonts w:eastAsia="맑은 고딕"/>
+                <w:lang w:eastAsia="ko-KR"/>
+              </w:rPr>
+              <w:t>Radar or Camera</w:t>
+            </w:r>
+            <w:r>
+              <w:rPr>
+                <w:rFonts w:eastAsia="맑은 고딕"/>
+                <w:lang w:eastAsia="ko-KR"/>
+              </w:rPr>
+              <w:t>’ button in navigation bar will be changed.</w:t>
+            </w:r>
+          </w:p>
+        </w:tc>
+      </w:tr>
+      <w:tr>
+        <w:tc>
+          <w:tcPr>
+            <w:tcW w:w="1129" w:type="dxa"/>
+          </w:tcPr>
+          <w:p>
+            <w:pPr>
+              <w:rPr>
+                <w:rFonts w:eastAsia="맑은 고딕"/>
+                <w:lang w:eastAsia="ko-KR"/>
+              </w:rPr>
+            </w:pPr>
+            <w:r>
+              <w:rPr>
+                <w:rFonts w:eastAsia="맑은 고딕" w:hint="eastAsia"/>
+                <w:lang w:eastAsia="ko-KR"/>
+              </w:rPr>
+              <w:lastRenderedPageBreak/>
+              <w:t>R</w:t>
+            </w:r>
+            <w:r>
+              <w:rPr>
+                <w:rFonts w:eastAsia="맑은 고딕"/>
+                <w:lang w:eastAsia="ko-KR"/>
+              </w:rPr>
+              <w:t>3.</w:t>
+            </w:r>
+            <w:r>
+              <w:rPr>
+                <w:rFonts w:eastAsia="맑은 고딕"/>
+                <w:lang w:eastAsia="ko-KR"/>
+              </w:rPr>
+              <w:t>7</w:t>
+            </w:r>
+          </w:p>
+        </w:tc>
+        <w:tc>
+          <w:tcPr>
+            <w:tcW w:w="7887" w:type="dxa"/>
+          </w:tcPr>
+          <w:p>
+            <w:pPr>
+              <w:rPr>
+                <w:rFonts w:eastAsia="맑은 고딕" w:hint="eastAsia"/>
+                <w:lang w:eastAsia="ko-KR"/>
+              </w:rPr>
+            </w:pPr>
+            <w:r>
+              <w:rPr>
+                <w:rFonts w:eastAsia="맑은 고딕" w:hint="eastAsia"/>
+                <w:lang w:eastAsia="ko-KR"/>
+              </w:rPr>
+              <w:t>I</w:t>
+            </w:r>
+            <w:r>
+              <w:rPr>
+                <w:rFonts w:eastAsia="맑은 고딕"/>
+                <w:lang w:eastAsia="ko-KR"/>
+              </w:rPr>
+              <w:t>f user access to ‘</w:t>
+            </w:r>
+            <w:r>
+              <w:rPr>
+                <w:rFonts w:eastAsia="맑은 고딕"/>
+                <w:lang w:eastAsia="ko-KR"/>
+              </w:rPr>
+              <w:t>Mobile Phone Usage</w:t>
+            </w:r>
+            <w:r>
+              <w:rPr>
+                <w:rFonts w:eastAsia="맑은 고딕"/>
+                <w:lang w:eastAsia="ko-KR"/>
+              </w:rPr>
+              <w:t>’ page the colour of ‘</w:t>
+            </w:r>
+            <w:r>
+              <w:rPr>
+                <w:rFonts w:eastAsia="맑은 고딕"/>
+                <w:lang w:eastAsia="ko-KR"/>
+              </w:rPr>
+              <w:t>Mobile Phone Usage</w:t>
+            </w:r>
+            <w:r>
+              <w:rPr>
+                <w:rFonts w:eastAsia="맑은 고딕"/>
+                <w:lang w:eastAsia="ko-KR"/>
+              </w:rPr>
+              <w:t>’ button in navigation bar will be changed.</w:t>
+            </w:r>
+          </w:p>
+        </w:tc>
+      </w:tr>
+      <w:tr>
+        <w:tc>
+          <w:tcPr>
+            <w:tcW w:w="1129" w:type="dxa"/>
+          </w:tcPr>
+          <w:p>
+            <w:pPr>
+              <w:rPr>
+                <w:rFonts w:eastAsia="맑은 고딕"/>
+                <w:lang w:eastAsia="ko-KR"/>
+              </w:rPr>
+            </w:pPr>
+            <w:r>
+              <w:rPr>
+                <w:rFonts w:eastAsia="맑은 고딕" w:hint="eastAsia"/>
+                <w:lang w:eastAsia="ko-KR"/>
+              </w:rPr>
+              <w:t>R</w:t>
+            </w:r>
+            <w:r>
+              <w:rPr>
+                <w:rFonts w:eastAsia="맑은 고딕"/>
+                <w:lang w:eastAsia="ko-KR"/>
+              </w:rPr>
+              <w:t>3.</w:t>
+            </w:r>
+            <w:r>
+              <w:rPr>
+                <w:rFonts w:eastAsia="맑은 고딕"/>
+                <w:lang w:eastAsia="ko-KR"/>
+              </w:rPr>
+              <w:t>8</w:t>
+            </w:r>
+          </w:p>
+        </w:tc>
+        <w:tc>
+          <w:tcPr>
+            <w:tcW w:w="7887" w:type="dxa"/>
+          </w:tcPr>
+          <w:p>
+            <w:pPr>
+              <w:rPr>
+                <w:rFonts w:eastAsia="맑은 고딕" w:hint="eastAsia"/>
+                <w:lang w:eastAsia="ko-KR"/>
+              </w:rPr>
+            </w:pPr>
+            <w:r>
+              <w:rPr>
+                <w:rFonts w:eastAsia="맑은 고딕" w:hint="eastAsia"/>
+                <w:lang w:eastAsia="ko-KR"/>
+              </w:rPr>
+              <w:t>I</w:t>
+            </w:r>
+            <w:r>
+              <w:rPr>
+                <w:rFonts w:eastAsia="맑은 고딕"/>
+                <w:lang w:eastAsia="ko-KR"/>
+              </w:rPr>
+              <w:t>f user access to ‘School Zone’ page the colour of ‘School Zone’ button in navigation bar will be changed.</w:t>
+            </w:r>
+          </w:p>
+        </w:tc>
+      </w:tr>
+      <w:tr>
+        <w:tc>
+          <w:tcPr>
+            <w:tcW w:w="1129" w:type="dxa"/>
+          </w:tcPr>
+          <w:p>
+            <w:pPr>
+              <w:rPr>
+                <w:rFonts w:eastAsia="맑은 고딕"/>
+                <w:lang w:eastAsia="ko-KR"/>
+              </w:rPr>
+            </w:pPr>
+            <w:r>
+              <w:rPr>
+                <w:rFonts w:eastAsia="맑은 고딕" w:hint="eastAsia"/>
+                <w:lang w:eastAsia="ko-KR"/>
+              </w:rPr>
+              <w:t>R</w:t>
+            </w:r>
+            <w:r>
+              <w:rPr>
+                <w:rFonts w:eastAsia="맑은 고딕"/>
+                <w:lang w:eastAsia="ko-KR"/>
+              </w:rPr>
+              <w:t>4</w:t>
+            </w:r>
+            <w:r>
+              <w:rPr>
+                <w:rFonts w:eastAsia="맑은 고딕"/>
+                <w:lang w:eastAsia="ko-KR"/>
+              </w:rPr>
+              <w:t>.1</w:t>
+            </w:r>
+          </w:p>
+        </w:tc>
+        <w:tc>
+          <w:tcPr>
+            <w:tcW w:w="7887" w:type="dxa"/>
+          </w:tcPr>
+          <w:p>
+            <w:pPr>
+              <w:rPr>
+                <w:rFonts w:eastAsia="맑은 고딕" w:hint="eastAsia"/>
+                <w:lang w:eastAsia="ko-KR"/>
+              </w:rPr>
+            </w:pPr>
+            <w:r>
+              <w:rPr>
+                <w:rFonts w:eastAsia="맑은 고딕"/>
+                <w:lang w:eastAsia="ko-KR"/>
+              </w:rPr>
+              <w:t>‘</w:t>
+            </w:r>
+            <w:r>
+              <w:rPr>
+                <w:rFonts w:eastAsia="맑은 고딕"/>
+                <w:lang w:eastAsia="ko-KR"/>
+              </w:rPr>
+              <w:t>Distribution of cases in each offence code</w:t>
+            </w:r>
+            <w:r>
+              <w:rPr>
+                <w:rFonts w:eastAsia="맑은 고딕"/>
+                <w:lang w:eastAsia="ko-KR"/>
+              </w:rPr>
+              <w:t xml:space="preserve">’ page </w:t>
+            </w:r>
+            <w:r>
+              <w:rPr>
+                <w:rFonts w:eastAsia="맑은 고딕"/>
+                <w:lang w:eastAsia="ko-KR"/>
+              </w:rPr>
+              <w:t>present calendar to select start date and end date.</w:t>
+            </w:r>
+          </w:p>
+        </w:tc>
+      </w:tr>
+      <w:tr>
+        <w:tc>
+          <w:tcPr>
+            <w:tcW w:w="1129" w:type="dxa"/>
+          </w:tcPr>
+          <w:p>
+            <w:pPr>
+              <w:rPr>
+                <w:rFonts w:eastAsia="맑은 고딕"/>
+                <w:lang w:eastAsia="ko-KR"/>
+              </w:rPr>
+            </w:pPr>
+            <w:r>
+              <w:rPr>
+                <w:rFonts w:eastAsia="맑은 고딕" w:hint="eastAsia"/>
+                <w:lang w:eastAsia="ko-KR"/>
+              </w:rPr>
+              <w:t>R</w:t>
+            </w:r>
+            <w:r>
+              <w:rPr>
+                <w:rFonts w:eastAsia="맑은 고딕"/>
+                <w:lang w:eastAsia="ko-KR"/>
+              </w:rPr>
+              <w:t>4.</w:t>
+            </w:r>
+            <w:r>
+              <w:rPr>
+                <w:rFonts w:eastAsia="맑은 고딕"/>
+                <w:lang w:eastAsia="ko-KR"/>
+              </w:rPr>
+              <w:t>2</w:t>
+            </w:r>
+          </w:p>
+        </w:tc>
+        <w:tc>
+          <w:tcPr>
+            <w:tcW w:w="7887" w:type="dxa"/>
+          </w:tcPr>
+          <w:p>
+            <w:pPr>
+              <w:rPr>
+                <w:rFonts w:eastAsia="맑은 고딕" w:hint="eastAsia"/>
+                <w:lang w:eastAsia="ko-KR"/>
+              </w:rPr>
+            </w:pPr>
+            <w:r>
+              <w:rPr>
+                <w:rFonts w:eastAsia="맑은 고딕"/>
+                <w:lang w:eastAsia="ko-KR"/>
+              </w:rPr>
+              <w:t xml:space="preserve">In </w:t>
+            </w:r>
+            <w:r>
+              <w:rPr>
+                <w:rFonts w:eastAsia="맑은 고딕"/>
+                <w:lang w:eastAsia="ko-KR"/>
+              </w:rPr>
+              <w:t>‘</w:t>
+            </w:r>
+            <w:r>
+              <w:rPr>
+                <w:rFonts w:eastAsia="맑은 고딕"/>
+                <w:lang w:eastAsia="ko-KR"/>
+              </w:rPr>
+              <w:t>Distribution of cases in each offence code</w:t>
+            </w:r>
+            <w:r>
+              <w:rPr>
+                <w:rFonts w:eastAsia="맑은 고딕"/>
+                <w:lang w:eastAsia="ko-KR"/>
+              </w:rPr>
+              <w:t>’ page</w:t>
+            </w:r>
+            <w:r>
+              <w:rPr>
+                <w:rFonts w:eastAsia="맑은 고딕"/>
+                <w:lang w:eastAsia="ko-KR"/>
+              </w:rPr>
+              <w:t>,</w:t>
+            </w:r>
+            <w:r>
+              <w:rPr>
+                <w:rFonts w:eastAsia="맑은 고딕"/>
+                <w:lang w:eastAsia="ko-KR"/>
+              </w:rPr>
+              <w:t xml:space="preserve"> “School Zone” check box should be able to check or uncheck the checkbox.</w:t>
+            </w:r>
+          </w:p>
+        </w:tc>
+      </w:tr>
+      <w:tr>
+        <w:tc>
+          <w:tcPr>
+            <w:tcW w:w="1129" w:type="dxa"/>
+          </w:tcPr>
+          <w:p>
+            <w:pPr>
+              <w:rPr>
+                <w:rFonts w:eastAsia="맑은 고딕"/>
+                <w:lang w:eastAsia="ko-KR"/>
+              </w:rPr>
+            </w:pPr>
+            <w:r>
+              <w:rPr>
+                <w:rFonts w:eastAsia="맑은 고딕" w:hint="eastAsia"/>
+                <w:lang w:eastAsia="ko-KR"/>
+              </w:rPr>
+              <w:t>R</w:t>
+            </w:r>
+            <w:r>
+              <w:rPr>
+                <w:rFonts w:eastAsia="맑은 고딕"/>
+                <w:lang w:eastAsia="ko-KR"/>
+              </w:rPr>
+              <w:t>4.</w:t>
+            </w:r>
+            <w:r>
+              <w:rPr>
+                <w:rFonts w:eastAsia="맑은 고딕"/>
+                <w:lang w:eastAsia="ko-KR"/>
+              </w:rPr>
+              <w:t>3</w:t>
+            </w:r>
+          </w:p>
+        </w:tc>
+        <w:tc>
+          <w:tcPr>
+            <w:tcW w:w="7887" w:type="dxa"/>
+          </w:tcPr>
+          <w:p>
+            <w:pPr>
+              <w:rPr>
+                <w:rFonts w:eastAsia="맑은 고딕"/>
+                <w:lang w:eastAsia="ko-KR"/>
+              </w:rPr>
+            </w:pPr>
+            <w:r>
+              <w:rPr>
+                <w:rFonts w:eastAsia="맑은 고딕"/>
+                <w:lang w:eastAsia="ko-KR"/>
+              </w:rPr>
+              <w:t>In ‘</w:t>
+            </w:r>
+            <w:r>
+              <w:rPr>
+                <w:rFonts w:eastAsia="맑은 고딕"/>
+                <w:lang w:eastAsia="ko-KR"/>
+              </w:rPr>
+              <w:t>Distribution of cases in each offence code</w:t>
+            </w:r>
+            <w:r>
+              <w:rPr>
+                <w:rFonts w:eastAsia="맑은 고딕"/>
+                <w:lang w:eastAsia="ko-KR"/>
+              </w:rPr>
+              <w:t>’ page</w:t>
+            </w:r>
+            <w:r>
+              <w:rPr>
+                <w:rFonts w:eastAsia="맑은 고딕"/>
+                <w:lang w:eastAsia="ko-KR"/>
+              </w:rPr>
+              <w:t>,</w:t>
+            </w:r>
+            <w:r>
+              <w:rPr>
+                <w:rFonts w:eastAsia="맑은 고딕"/>
+                <w:lang w:eastAsia="ko-KR"/>
+              </w:rPr>
+              <w:t xml:space="preserve"> “Search” button can be clicked by user</w:t>
+            </w:r>
+          </w:p>
+        </w:tc>
+      </w:tr>
+      <w:tr>
+        <w:tc>
+          <w:tcPr>
+            <w:tcW w:w="1129" w:type="dxa"/>
+          </w:tcPr>
+          <w:p>
+            <w:pPr>
+              <w:rPr>
+                <w:rFonts w:eastAsia="맑은 고딕"/>
+                <w:lang w:eastAsia="ko-KR"/>
+              </w:rPr>
+            </w:pPr>
+            <w:r>
+              <w:rPr>
+                <w:rFonts w:eastAsia="맑은 고딕" w:hint="eastAsia"/>
+                <w:lang w:eastAsia="ko-KR"/>
+              </w:rPr>
+              <w:t>R</w:t>
+            </w:r>
+            <w:r>
+              <w:rPr>
+                <w:rFonts w:eastAsia="맑은 고딕"/>
+                <w:lang w:eastAsia="ko-KR"/>
+              </w:rPr>
+              <w:t>4.</w:t>
+            </w:r>
+            <w:r>
+              <w:rPr>
+                <w:rFonts w:eastAsia="맑은 고딕"/>
+                <w:lang w:eastAsia="ko-KR"/>
+              </w:rPr>
+              <w:t>4</w:t>
+            </w:r>
+          </w:p>
+        </w:tc>
+        <w:tc>
+          <w:tcPr>
+            <w:tcW w:w="7887" w:type="dxa"/>
+          </w:tcPr>
+          <w:p>
+            <w:pPr>
+              <w:rPr>
+                <w:rFonts w:eastAsia="맑은 고딕"/>
+                <w:lang w:eastAsia="ko-KR"/>
+              </w:rPr>
+            </w:pPr>
+            <w:r>
+              <w:rPr>
+                <w:rFonts w:eastAsia="맑은 고딕"/>
+                <w:lang w:eastAsia="ko-KR"/>
+              </w:rPr>
+              <w:t>In ‘</w:t>
+            </w:r>
+            <w:r>
+              <w:rPr>
+                <w:rFonts w:eastAsia="맑은 고딕"/>
+                <w:lang w:eastAsia="ko-KR"/>
+              </w:rPr>
+              <w:t>Distribution of cases in each offence code</w:t>
+            </w:r>
+            <w:r>
+              <w:rPr>
+                <w:rFonts w:eastAsia="맑은 고딕"/>
+                <w:lang w:eastAsia="ko-KR"/>
+              </w:rPr>
+              <w:t>’ page</w:t>
+            </w:r>
+            <w:r>
+              <w:rPr>
+                <w:rFonts w:eastAsia="맑은 고딕"/>
+                <w:lang w:eastAsia="ko-KR"/>
+              </w:rPr>
+              <w:t>,</w:t>
+            </w:r>
+            <w:r>
+              <w:rPr>
+                <w:rFonts w:eastAsia="맑은 고딕"/>
+                <w:lang w:eastAsia="ko-KR"/>
+              </w:rPr>
+              <w:t xml:space="preserve"> </w:t>
+            </w:r>
+            <w:r>
+              <w:rPr>
+                <w:rFonts w:eastAsia="맑은 고딕"/>
+                <w:lang w:eastAsia="ko-KR"/>
+              </w:rPr>
+              <w:t>a</w:t>
+            </w:r>
+            <w:r>
+              <w:rPr>
+                <w:rFonts w:eastAsia="맑은 고딕"/>
+                <w:lang w:eastAsia="ko-KR"/>
+              </w:rPr>
+              <w:t>fter user click “Search” button the graph or appropriate result is generated on result panel.</w:t>
+            </w:r>
+          </w:p>
+        </w:tc>
+      </w:tr>
+      <w:tr>
+        <w:tc>
+          <w:tcPr>
+            <w:tcW w:w="1129" w:type="dxa"/>
+          </w:tcPr>
+          <w:p>
+            <w:pPr>
+              <w:rPr>
+                <w:rFonts w:eastAsia="맑은 고딕"/>
+                <w:lang w:eastAsia="ko-KR"/>
+              </w:rPr>
+            </w:pPr>
+            <w:r>
+              <w:rPr>
+                <w:rFonts w:eastAsia="맑은 고딕" w:hint="eastAsia"/>
+                <w:lang w:eastAsia="ko-KR"/>
+              </w:rPr>
+              <w:t>R</w:t>
+            </w:r>
+            <w:r>
+              <w:rPr>
+                <w:rFonts w:eastAsia="맑은 고딕"/>
+                <w:lang w:eastAsia="ko-KR"/>
+              </w:rPr>
+              <w:t>4.</w:t>
+            </w:r>
+            <w:r>
+              <w:rPr>
+                <w:rFonts w:eastAsia="맑은 고딕"/>
+                <w:lang w:eastAsia="ko-KR"/>
+              </w:rPr>
+              <w:t>5</w:t>
+            </w:r>
+          </w:p>
+        </w:tc>
+        <w:tc>
+          <w:tcPr>
+            <w:tcW w:w="7887" w:type="dxa"/>
+          </w:tcPr>
+          <w:p>
+            <w:pPr>
+              <w:rPr>
+                <w:rFonts w:eastAsia="맑은 고딕"/>
+                <w:lang w:eastAsia="ko-KR"/>
+              </w:rPr>
+            </w:pPr>
+            <w:r>
+              <w:rPr>
+                <w:rFonts w:eastAsia="맑은 고딕"/>
+                <w:lang w:eastAsia="ko-KR"/>
+              </w:rPr>
+              <w:t>In ‘</w:t>
+            </w:r>
+            <w:r>
+              <w:rPr>
+                <w:rFonts w:eastAsia="맑은 고딕"/>
+                <w:lang w:eastAsia="ko-KR"/>
+              </w:rPr>
+              <w:t>Distribution of cases in each offence code</w:t>
+            </w:r>
+            <w:r>
+              <w:rPr>
+                <w:rFonts w:eastAsia="맑은 고딕"/>
+                <w:lang w:eastAsia="ko-KR"/>
+              </w:rPr>
+              <w:t>’ page</w:t>
+            </w:r>
+            <w:r>
+              <w:rPr>
+                <w:rFonts w:eastAsia="맑은 고딕"/>
+                <w:lang w:eastAsia="ko-KR"/>
+              </w:rPr>
+              <w:t>,</w:t>
+            </w:r>
+            <w:r>
+              <w:rPr>
+                <w:rFonts w:eastAsia="맑은 고딕"/>
+                <w:lang w:eastAsia="ko-KR"/>
+              </w:rPr>
+              <w:t xml:space="preserve"> “Reset” button can be clicked by user</w:t>
+            </w:r>
+          </w:p>
+        </w:tc>
+      </w:tr>
+      <w:tr>
+        <w:tc>
+          <w:tcPr>
+            <w:tcW w:w="1129" w:type="dxa"/>
+          </w:tcPr>
+          <w:p>
+            <w:pPr>
+              <w:rPr>
+                <w:rFonts w:eastAsia="맑은 고딕"/>
+                <w:lang w:eastAsia="ko-KR"/>
+              </w:rPr>
+            </w:pPr>
+            <w:r>
+              <w:rPr>
+                <w:rFonts w:eastAsia="맑은 고딕" w:hint="eastAsia"/>
+                <w:lang w:eastAsia="ko-KR"/>
+              </w:rPr>
+              <w:t>R</w:t>
+            </w:r>
+            <w:r>
+              <w:rPr>
+                <w:rFonts w:eastAsia="맑은 고딕"/>
+                <w:lang w:eastAsia="ko-KR"/>
+              </w:rPr>
+              <w:t>4.</w:t>
+            </w:r>
+            <w:r>
+              <w:rPr>
+                <w:rFonts w:eastAsia="맑은 고딕"/>
+                <w:lang w:eastAsia="ko-KR"/>
+              </w:rPr>
+              <w:t>6</w:t>
+            </w:r>
+          </w:p>
+        </w:tc>
+        <w:tc>
+          <w:tcPr>
+            <w:tcW w:w="7887" w:type="dxa"/>
+          </w:tcPr>
+          <w:p>
+            <w:pPr>
+              <w:rPr>
+                <w:rFonts w:eastAsia="맑은 고딕"/>
+                <w:lang w:eastAsia="ko-KR"/>
+              </w:rPr>
+            </w:pPr>
+            <w:r>
+              <w:rPr>
+                <w:rFonts w:eastAsia="맑은 고딕"/>
+                <w:lang w:eastAsia="ko-KR"/>
+              </w:rPr>
+              <w:t>In ‘</w:t>
+            </w:r>
+            <w:r>
+              <w:rPr>
+                <w:rFonts w:eastAsia="맑은 고딕"/>
+                <w:lang w:eastAsia="ko-KR"/>
+              </w:rPr>
+              <w:t>Distribution of cases in each offence code</w:t>
+            </w:r>
+            <w:r>
+              <w:rPr>
+                <w:rFonts w:eastAsia="맑은 고딕"/>
+                <w:lang w:eastAsia="ko-KR"/>
+              </w:rPr>
+              <w:t>’ pag</w:t>
+            </w:r>
+            <w:r>
+              <w:rPr>
+                <w:rFonts w:eastAsia="맑은 고딕"/>
+                <w:lang w:eastAsia="ko-KR"/>
+              </w:rPr>
+              <w:t>e,</w:t>
+            </w:r>
+            <w:r>
+              <w:rPr>
+                <w:rFonts w:eastAsia="맑은 고딕"/>
+                <w:lang w:eastAsia="ko-KR"/>
+              </w:rPr>
+              <w:t xml:space="preserve"> </w:t>
+            </w:r>
+            <w:r>
+              <w:rPr>
+                <w:rFonts w:eastAsia="맑은 고딕"/>
+                <w:lang w:eastAsia="ko-KR"/>
+              </w:rPr>
+              <w:t>b</w:t>
+            </w:r>
+            <w:r>
+              <w:rPr>
+                <w:rFonts w:eastAsia="맑은 고딕"/>
+                <w:lang w:eastAsia="ko-KR"/>
+              </w:rPr>
+              <w:t>y clicking “Reset” button clear or reset the input data such as ‘Start date’, ‘End date’ and check box.</w:t>
+            </w:r>
+          </w:p>
+        </w:tc>
+      </w:tr>
+      <w:tr>
+        <w:tc>
+          <w:tcPr>
+            <w:tcW w:w="1129" w:type="dxa"/>
+          </w:tcPr>
+          <w:p>
+            <w:pPr>
+              <w:rPr>
+                <w:rFonts w:eastAsia="맑은 고딕"/>
+                <w:lang w:eastAsia="ko-KR"/>
+              </w:rPr>
+            </w:pPr>
+            <w:r>
+              <w:rPr>
+                <w:rFonts w:eastAsia="맑은 고딕" w:hint="eastAsia"/>
+                <w:lang w:eastAsia="ko-KR"/>
+              </w:rPr>
+              <w:t>R</w:t>
+            </w:r>
+            <w:r>
+              <w:rPr>
+                <w:rFonts w:eastAsia="맑은 고딕"/>
+                <w:lang w:eastAsia="ko-KR"/>
+              </w:rPr>
+              <w:t>4.</w:t>
+            </w:r>
+            <w:r>
+              <w:rPr>
+                <w:rFonts w:eastAsia="맑은 고딕"/>
+                <w:lang w:eastAsia="ko-KR"/>
+              </w:rPr>
+              <w:t>7</w:t>
+            </w:r>
+          </w:p>
+        </w:tc>
+        <w:tc>
+          <w:tcPr>
+            <w:tcW w:w="7887" w:type="dxa"/>
+          </w:tcPr>
+          <w:p>
+            <w:pPr>
+              <w:rPr>
+                <w:rFonts w:eastAsia="맑은 고딕" w:hint="eastAsia"/>
+                <w:lang w:eastAsia="ko-KR"/>
+              </w:rPr>
+            </w:pPr>
+            <w:r>
+              <w:rPr>
+                <w:rFonts w:eastAsia="맑은 고딕"/>
+                <w:lang w:eastAsia="ko-KR"/>
+              </w:rPr>
+              <w:t>In ‘</w:t>
+            </w:r>
+            <w:r>
+              <w:rPr>
+                <w:rFonts w:eastAsia="맑은 고딕"/>
+                <w:lang w:eastAsia="ko-KR"/>
+              </w:rPr>
+              <w:t>Distribution of cases in each offence code</w:t>
+            </w:r>
+            <w:r>
+              <w:rPr>
+                <w:rFonts w:eastAsia="맑은 고딕"/>
+                <w:lang w:eastAsia="ko-KR"/>
+              </w:rPr>
+              <w:t xml:space="preserve">’ page, </w:t>
+            </w:r>
+            <w:r>
+              <w:rPr>
+                <w:rFonts w:eastAsia="맑은 고딕"/>
+                <w:lang w:eastAsia="ko-KR"/>
+              </w:rPr>
+              <w:t>na</w:t>
+            </w:r>
+            <w:r>
+              <w:rPr>
+                <w:rFonts w:eastAsia="맑은 고딕"/>
+                <w:lang w:eastAsia="ko-KR"/>
+              </w:rPr>
+              <w:t>vigation bar present on the left side of Main page.</w:t>
+            </w:r>
+          </w:p>
+        </w:tc>
+      </w:tr>
+      <w:tr>
+        <w:tc>
+          <w:tcPr>
+            <w:tcW w:w="1129" w:type="dxa"/>
+          </w:tcPr>
+          <w:p>
+            <w:pPr>
+              <w:rPr>
+                <w:rFonts w:eastAsia="맑은 고딕"/>
+                <w:lang w:eastAsia="ko-KR"/>
+              </w:rPr>
+            </w:pPr>
+            <w:r>
+              <w:rPr>
+                <w:rFonts w:eastAsia="맑은 고딕" w:hint="eastAsia"/>
+                <w:lang w:eastAsia="ko-KR"/>
+              </w:rPr>
+              <w:t>R</w:t>
+            </w:r>
+            <w:r>
+              <w:rPr>
+                <w:rFonts w:eastAsia="맑은 고딕"/>
+                <w:lang w:eastAsia="ko-KR"/>
+              </w:rPr>
+              <w:t>5</w:t>
+            </w:r>
+            <w:r>
+              <w:rPr>
+                <w:rFonts w:eastAsia="맑은 고딕"/>
+                <w:lang w:eastAsia="ko-KR"/>
+              </w:rPr>
+              <w:t>.1</w:t>
+            </w:r>
+          </w:p>
+        </w:tc>
+        <w:tc>
+          <w:tcPr>
+            <w:tcW w:w="7887" w:type="dxa"/>
+          </w:tcPr>
+          <w:p>
+            <w:pPr>
+              <w:rPr>
+                <w:rFonts w:eastAsia="맑은 고딕" w:hint="eastAsia"/>
+                <w:lang w:eastAsia="ko-KR"/>
+              </w:rPr>
+            </w:pPr>
+            <w:r>
+              <w:rPr>
+                <w:rFonts w:eastAsia="맑은 고딕"/>
+                <w:lang w:eastAsia="ko-KR"/>
+              </w:rPr>
+              <w:t>‘</w:t>
+            </w:r>
+            <w:r>
+              <w:rPr>
+                <w:rFonts w:eastAsia="맑은 고딕"/>
+                <w:lang w:eastAsia="ko-KR"/>
+              </w:rPr>
+              <w:t>Radar or Camera</w:t>
+            </w:r>
+            <w:r>
+              <w:rPr>
+                <w:rFonts w:eastAsia="맑은 고딕"/>
+                <w:lang w:eastAsia="ko-KR"/>
+              </w:rPr>
+              <w:t>’ page present calendar to select start date and end date.</w:t>
+            </w:r>
+          </w:p>
+        </w:tc>
+      </w:tr>
+      <w:tr>
+        <w:tc>
+          <w:tcPr>
+            <w:tcW w:w="1129" w:type="dxa"/>
+          </w:tcPr>
+          <w:p>
+            <w:pPr>
+              <w:rPr>
+                <w:rFonts w:eastAsia="맑은 고딕"/>
+                <w:lang w:eastAsia="ko-KR"/>
+              </w:rPr>
+            </w:pPr>
+            <w:r>
+              <w:rPr>
+                <w:rFonts w:eastAsia="맑은 고딕" w:hint="eastAsia"/>
+                <w:lang w:eastAsia="ko-KR"/>
+              </w:rPr>
+              <w:t>R</w:t>
+            </w:r>
+            <w:r>
+              <w:rPr>
+                <w:rFonts w:eastAsia="맑은 고딕"/>
+                <w:lang w:eastAsia="ko-KR"/>
+              </w:rPr>
+              <w:t>5.</w:t>
+            </w:r>
+            <w:r>
+              <w:rPr>
+                <w:rFonts w:eastAsia="맑은 고딕"/>
+                <w:lang w:eastAsia="ko-KR"/>
+              </w:rPr>
+              <w:t>2</w:t>
+            </w:r>
+          </w:p>
+        </w:tc>
+        <w:tc>
+          <w:tcPr>
+            <w:tcW w:w="7887" w:type="dxa"/>
+          </w:tcPr>
+          <w:p>
+            <w:pPr>
+              <w:rPr>
+                <w:rFonts w:eastAsia="맑은 고딕" w:hint="eastAsia"/>
+                <w:lang w:eastAsia="ko-KR"/>
+              </w:rPr>
+            </w:pPr>
+            <w:r>
+              <w:rPr>
+                <w:rFonts w:eastAsia="맑은 고딕"/>
+                <w:lang w:eastAsia="ko-KR"/>
+              </w:rPr>
+              <w:t>In ‘</w:t>
+            </w:r>
+            <w:r>
+              <w:rPr>
+                <w:rFonts w:eastAsia="맑은 고딕"/>
+                <w:lang w:eastAsia="ko-KR"/>
+              </w:rPr>
+              <w:t>Radar or Camera</w:t>
+            </w:r>
+            <w:r>
+              <w:rPr>
+                <w:rFonts w:eastAsia="맑은 고딕"/>
+                <w:lang w:eastAsia="ko-KR"/>
+              </w:rPr>
+              <w:t>’ page, “School Zone” check box should be able to check or uncheck the checkbox.</w:t>
+            </w:r>
+          </w:p>
+        </w:tc>
+      </w:tr>
+      <w:tr>
+        <w:tc>
+          <w:tcPr>
+            <w:tcW w:w="1129" w:type="dxa"/>
+          </w:tcPr>
+          <w:p>
+            <w:pPr>
+              <w:rPr>
+                <w:rFonts w:eastAsia="맑은 고딕"/>
+                <w:lang w:eastAsia="ko-KR"/>
+              </w:rPr>
+            </w:pPr>
+            <w:r>
+              <w:rPr>
+                <w:rFonts w:eastAsia="맑은 고딕" w:hint="eastAsia"/>
+                <w:lang w:eastAsia="ko-KR"/>
+              </w:rPr>
+              <w:t>R</w:t>
+            </w:r>
+            <w:r>
+              <w:rPr>
+                <w:rFonts w:eastAsia="맑은 고딕"/>
+                <w:lang w:eastAsia="ko-KR"/>
+              </w:rPr>
+              <w:t>5.</w:t>
+            </w:r>
+            <w:r>
+              <w:rPr>
+                <w:rFonts w:eastAsia="맑은 고딕"/>
+                <w:lang w:eastAsia="ko-KR"/>
+              </w:rPr>
+              <w:t>3</w:t>
+            </w:r>
+          </w:p>
+        </w:tc>
+        <w:tc>
+          <w:tcPr>
+            <w:tcW w:w="7887" w:type="dxa"/>
+          </w:tcPr>
+          <w:p>
+            <w:pPr>
+              <w:rPr>
+                <w:rFonts w:eastAsia="맑은 고딕"/>
+                <w:lang w:eastAsia="ko-KR"/>
+              </w:rPr>
+            </w:pPr>
+            <w:r>
+              <w:rPr>
+                <w:rFonts w:eastAsia="맑은 고딕"/>
+                <w:lang w:eastAsia="ko-KR"/>
+              </w:rPr>
+              <w:t>In ‘</w:t>
+            </w:r>
+            <w:r>
+              <w:rPr>
+                <w:rFonts w:eastAsia="맑은 고딕"/>
+                <w:lang w:eastAsia="ko-KR"/>
+              </w:rPr>
+              <w:t>Radar or Camera</w:t>
+            </w:r>
+            <w:r>
+              <w:rPr>
+                <w:rFonts w:eastAsia="맑은 고딕"/>
+                <w:lang w:eastAsia="ko-KR"/>
+              </w:rPr>
+              <w:t>’ page, “Search” button can be clicked by user</w:t>
+            </w:r>
+          </w:p>
+        </w:tc>
+      </w:tr>
+      <w:tr>
+        <w:tc>
+          <w:tcPr>
+            <w:tcW w:w="1129" w:type="dxa"/>
+          </w:tcPr>
+          <w:p>
+            <w:pPr>
+              <w:rPr>
+                <w:rFonts w:eastAsia="맑은 고딕"/>
+                <w:lang w:eastAsia="ko-KR"/>
+              </w:rPr>
+            </w:pPr>
+            <w:r>
+              <w:rPr>
+                <w:rFonts w:eastAsia="맑은 고딕" w:hint="eastAsia"/>
+                <w:lang w:eastAsia="ko-KR"/>
+              </w:rPr>
+              <w:t>R</w:t>
+            </w:r>
+            <w:r>
+              <w:rPr>
+                <w:rFonts w:eastAsia="맑은 고딕"/>
+                <w:lang w:eastAsia="ko-KR"/>
+              </w:rPr>
+              <w:t>5.</w:t>
+            </w:r>
+            <w:r>
+              <w:rPr>
+                <w:rFonts w:eastAsia="맑은 고딕"/>
+                <w:lang w:eastAsia="ko-KR"/>
+              </w:rPr>
+              <w:t>4</w:t>
+            </w:r>
+          </w:p>
+        </w:tc>
+        <w:tc>
+          <w:tcPr>
+            <w:tcW w:w="7887" w:type="dxa"/>
+          </w:tcPr>
+          <w:p>
+            <w:pPr>
+              <w:rPr>
+                <w:rFonts w:eastAsia="맑은 고딕"/>
+                <w:lang w:eastAsia="ko-KR"/>
+              </w:rPr>
+            </w:pPr>
+            <w:r>
+              <w:rPr>
+                <w:rFonts w:eastAsia="맑은 고딕"/>
+                <w:lang w:eastAsia="ko-KR"/>
+              </w:rPr>
+              <w:t>In ‘</w:t>
+            </w:r>
+            <w:r>
+              <w:rPr>
+                <w:rFonts w:eastAsia="맑은 고딕"/>
+                <w:lang w:eastAsia="ko-KR"/>
+              </w:rPr>
+              <w:t>Radar or Camera</w:t>
+            </w:r>
+            <w:r>
+              <w:rPr>
+                <w:rFonts w:eastAsia="맑은 고딕"/>
+                <w:lang w:eastAsia="ko-KR"/>
+              </w:rPr>
+              <w:t xml:space="preserve">’ page, </w:t>
+            </w:r>
+            <w:r>
+              <w:rPr>
+                <w:rFonts w:eastAsia="맑은 고딕"/>
+                <w:lang w:eastAsia="ko-KR"/>
+              </w:rPr>
+              <w:t>a</w:t>
+            </w:r>
+            <w:r>
+              <w:rPr>
+                <w:rFonts w:eastAsia="맑은 고딕"/>
+                <w:lang w:eastAsia="ko-KR"/>
+              </w:rPr>
+              <w:t>fter user click “Search” button the graph or appropriate result is generated on result panel.</w:t>
+            </w:r>
+          </w:p>
+        </w:tc>
+      </w:tr>
+      <w:tr>
+        <w:tc>
+          <w:tcPr>
+            <w:tcW w:w="1129" w:type="dxa"/>
+          </w:tcPr>
+          <w:p>
+            <w:pPr>
+              <w:rPr>
+                <w:rFonts w:eastAsia="맑은 고딕"/>
+                <w:lang w:eastAsia="ko-KR"/>
+              </w:rPr>
+            </w:pPr>
+            <w:r>
+              <w:rPr>
+                <w:rFonts w:eastAsia="맑은 고딕" w:hint="eastAsia"/>
+                <w:lang w:eastAsia="ko-KR"/>
+              </w:rPr>
+              <w:t>R</w:t>
+            </w:r>
+            <w:r>
+              <w:rPr>
+                <w:rFonts w:eastAsia="맑은 고딕"/>
+                <w:lang w:eastAsia="ko-KR"/>
+              </w:rPr>
+              <w:t>5.</w:t>
+            </w:r>
+            <w:r>
+              <w:rPr>
+                <w:rFonts w:eastAsia="맑은 고딕"/>
+                <w:lang w:eastAsia="ko-KR"/>
+              </w:rPr>
+              <w:t>5</w:t>
+            </w:r>
+          </w:p>
+        </w:tc>
+        <w:tc>
+          <w:tcPr>
+            <w:tcW w:w="7887" w:type="dxa"/>
+          </w:tcPr>
+          <w:p>
+            <w:pPr>
+              <w:rPr>
+                <w:rFonts w:eastAsia="맑은 고딕"/>
+                <w:lang w:eastAsia="ko-KR"/>
+              </w:rPr>
+            </w:pPr>
+            <w:r>
+              <w:rPr>
+                <w:rFonts w:eastAsia="맑은 고딕"/>
+                <w:lang w:eastAsia="ko-KR"/>
+              </w:rPr>
+              <w:t>In ‘</w:t>
+            </w:r>
+            <w:r>
+              <w:rPr>
+                <w:rFonts w:eastAsia="맑은 고딕"/>
+                <w:lang w:eastAsia="ko-KR"/>
+              </w:rPr>
+              <w:t>Radar or Camera</w:t>
+            </w:r>
+            <w:r>
+              <w:rPr>
+                <w:rFonts w:eastAsia="맑은 고딕"/>
+                <w:lang w:eastAsia="ko-KR"/>
+              </w:rPr>
+              <w:t>’ page, “Reset” button can be clicked by user</w:t>
+            </w:r>
+          </w:p>
+        </w:tc>
+      </w:tr>
+      <w:tr>
+        <w:tc>
+          <w:tcPr>
+            <w:tcW w:w="1129" w:type="dxa"/>
+          </w:tcPr>
+          <w:p>
+            <w:pPr>
+              <w:rPr>
+                <w:rFonts w:eastAsia="맑은 고딕"/>
+                <w:lang w:eastAsia="ko-KR"/>
+              </w:rPr>
+            </w:pPr>
+            <w:r>
+              <w:rPr>
+                <w:rFonts w:eastAsia="맑은 고딕" w:hint="eastAsia"/>
+                <w:lang w:eastAsia="ko-KR"/>
+              </w:rPr>
+              <w:t>R</w:t>
+            </w:r>
+            <w:r>
+              <w:rPr>
+                <w:rFonts w:eastAsia="맑은 고딕"/>
+                <w:lang w:eastAsia="ko-KR"/>
+              </w:rPr>
+              <w:t>5.</w:t>
+            </w:r>
+            <w:r>
+              <w:rPr>
+                <w:rFonts w:eastAsia="맑은 고딕"/>
+                <w:lang w:eastAsia="ko-KR"/>
+              </w:rPr>
+              <w:t>6</w:t>
+            </w:r>
+          </w:p>
+        </w:tc>
+        <w:tc>
+          <w:tcPr>
+            <w:tcW w:w="7887" w:type="dxa"/>
+          </w:tcPr>
+          <w:p>
+            <w:pPr>
+              <w:rPr>
+                <w:rFonts w:eastAsia="맑은 고딕"/>
+                <w:lang w:eastAsia="ko-KR"/>
+              </w:rPr>
+            </w:pPr>
+            <w:r>
+              <w:rPr>
+                <w:rFonts w:eastAsia="맑은 고딕"/>
+                <w:lang w:eastAsia="ko-KR"/>
+              </w:rPr>
+              <w:t>In ‘</w:t>
+            </w:r>
+            <w:r>
+              <w:rPr>
+                <w:rFonts w:eastAsia="맑은 고딕"/>
+                <w:lang w:eastAsia="ko-KR"/>
+              </w:rPr>
+              <w:t>Radar or Camera</w:t>
+            </w:r>
+            <w:r>
+              <w:rPr>
+                <w:rFonts w:eastAsia="맑은 고딕"/>
+                <w:lang w:eastAsia="ko-KR"/>
+              </w:rPr>
+              <w:t xml:space="preserve">’ page, </w:t>
+            </w:r>
+            <w:r>
+              <w:rPr>
+                <w:rFonts w:eastAsia="맑은 고딕"/>
+                <w:lang w:eastAsia="ko-KR"/>
+              </w:rPr>
+              <w:t>b</w:t>
+            </w:r>
+            <w:r>
+              <w:rPr>
+                <w:rFonts w:eastAsia="맑은 고딕"/>
+                <w:lang w:eastAsia="ko-KR"/>
+              </w:rPr>
+              <w:t>y clicking “Reset” button clear or reset the input data such as ‘Start date’, ‘End date’ and check box.</w:t>
+            </w:r>
+          </w:p>
+        </w:tc>
+      </w:tr>
+      <w:tr>
+        <w:tc>
+          <w:tcPr>
+            <w:tcW w:w="1129" w:type="dxa"/>
+          </w:tcPr>
+          <w:p>
+            <w:pPr>
+              <w:rPr>
+                <w:rFonts w:eastAsia="맑은 고딕"/>
+                <w:lang w:eastAsia="ko-KR"/>
+              </w:rPr>
+            </w:pPr>
+            <w:r>
+              <w:rPr>
+                <w:rFonts w:eastAsia="맑은 고딕" w:hint="eastAsia"/>
+                <w:lang w:eastAsia="ko-KR"/>
+              </w:rPr>
+              <w:t>R</w:t>
+            </w:r>
+            <w:r>
+              <w:rPr>
+                <w:rFonts w:eastAsia="맑은 고딕"/>
+                <w:lang w:eastAsia="ko-KR"/>
+              </w:rPr>
+              <w:t>5.</w:t>
+            </w:r>
+            <w:r>
+              <w:rPr>
+                <w:rFonts w:eastAsia="맑은 고딕"/>
+                <w:lang w:eastAsia="ko-KR"/>
+              </w:rPr>
+              <w:t>7</w:t>
+            </w:r>
+          </w:p>
+        </w:tc>
+        <w:tc>
+          <w:tcPr>
+            <w:tcW w:w="7887" w:type="dxa"/>
+          </w:tcPr>
+          <w:p>
+            <w:pPr>
+              <w:rPr>
+                <w:rFonts w:eastAsia="맑은 고딕" w:hint="eastAsia"/>
+                <w:lang w:eastAsia="ko-KR"/>
+              </w:rPr>
+            </w:pPr>
+            <w:r>
+              <w:rPr>
+                <w:rFonts w:eastAsia="맑은 고딕"/>
+                <w:lang w:eastAsia="ko-KR"/>
+              </w:rPr>
+              <w:t>In ‘</w:t>
+            </w:r>
+            <w:r>
+              <w:rPr>
+                <w:rFonts w:eastAsia="맑은 고딕"/>
+                <w:lang w:eastAsia="ko-KR"/>
+              </w:rPr>
+              <w:t>Radar or Camera</w:t>
+            </w:r>
+            <w:r>
+              <w:rPr>
+                <w:rFonts w:eastAsia="맑은 고딕"/>
+                <w:lang w:eastAsia="ko-KR"/>
+              </w:rPr>
+              <w:t xml:space="preserve">’ page, </w:t>
+            </w:r>
+            <w:r>
+              <w:rPr>
+                <w:rFonts w:eastAsia="맑은 고딕" w:hint="eastAsia"/>
+                <w:lang w:eastAsia="ko-KR"/>
+              </w:rPr>
+              <w:t>N</w:t>
+            </w:r>
+            <w:r>
+              <w:rPr>
+                <w:rFonts w:eastAsia="맑은 고딕"/>
+                <w:lang w:eastAsia="ko-KR"/>
+              </w:rPr>
+              <w:t>avigation bar present on the left side of Main page.</w:t>
+            </w:r>
+          </w:p>
+        </w:tc>
+      </w:tr>
+      <w:tr>
+        <w:tc>
+          <w:tcPr>
+            <w:tcW w:w="1129" w:type="dxa"/>
+          </w:tcPr>
+          <w:p>
+            <w:pPr>
+              <w:rPr>
+                <w:rFonts w:eastAsia="맑은 고딕"/>
+                <w:lang w:eastAsia="ko-KR"/>
+              </w:rPr>
+            </w:pPr>
+            <w:r>
+              <w:rPr>
+                <w:rFonts w:eastAsia="맑은 고딕" w:hint="eastAsia"/>
+                <w:lang w:eastAsia="ko-KR"/>
+              </w:rPr>
+              <w:t>R</w:t>
+            </w:r>
+            <w:r>
+              <w:rPr>
+                <w:rFonts w:eastAsia="맑은 고딕"/>
+                <w:lang w:eastAsia="ko-KR"/>
+              </w:rPr>
+              <w:t>6</w:t>
+            </w:r>
+            <w:r>
+              <w:rPr>
+                <w:rFonts w:eastAsia="맑은 고딕"/>
+                <w:lang w:eastAsia="ko-KR"/>
+              </w:rPr>
+              <w:t>.1</w:t>
+            </w:r>
+          </w:p>
+        </w:tc>
+        <w:tc>
+          <w:tcPr>
+            <w:tcW w:w="7887" w:type="dxa"/>
+          </w:tcPr>
+          <w:p>
+            <w:pPr>
+              <w:rPr>
+                <w:rFonts w:eastAsia="맑은 고딕" w:hint="eastAsia"/>
+                <w:lang w:eastAsia="ko-KR"/>
+              </w:rPr>
+            </w:pPr>
+            <w:r>
+              <w:rPr>
+                <w:rFonts w:eastAsia="맑은 고딕"/>
+                <w:lang w:eastAsia="ko-KR"/>
+              </w:rPr>
+              <w:t>‘</w:t>
+            </w:r>
+            <w:r>
+              <w:rPr>
+                <w:rFonts w:eastAsia="맑은 고딕"/>
+                <w:lang w:eastAsia="ko-KR"/>
+              </w:rPr>
+              <w:t>Mobile Phone Usage</w:t>
+            </w:r>
+            <w:r>
+              <w:rPr>
+                <w:rFonts w:eastAsia="맑은 고딕"/>
+                <w:lang w:eastAsia="ko-KR"/>
+              </w:rPr>
+              <w:t>’ page, present calendar to select start date and end date.</w:t>
+            </w:r>
+          </w:p>
+        </w:tc>
+      </w:tr>
+      <w:tr>
+        <w:tc>
+          <w:tcPr>
+            <w:tcW w:w="1129" w:type="dxa"/>
+          </w:tcPr>
+          <w:p>
+            <w:pPr>
+              <w:rPr>
+                <w:rFonts w:eastAsia="맑은 고딕"/>
+                <w:lang w:eastAsia="ko-KR"/>
+              </w:rPr>
+            </w:pPr>
+            <w:r>
+              <w:rPr>
+                <w:rFonts w:eastAsia="맑은 고딕" w:hint="eastAsia"/>
+                <w:lang w:eastAsia="ko-KR"/>
+              </w:rPr>
+              <w:t>R</w:t>
+            </w:r>
+            <w:r>
+              <w:rPr>
+                <w:rFonts w:eastAsia="맑은 고딕"/>
+                <w:lang w:eastAsia="ko-KR"/>
+              </w:rPr>
+              <w:t>6.</w:t>
+            </w:r>
+            <w:r>
+              <w:rPr>
+                <w:rFonts w:eastAsia="맑은 고딕"/>
+                <w:lang w:eastAsia="ko-KR"/>
+              </w:rPr>
+              <w:t>2</w:t>
+            </w:r>
+          </w:p>
+        </w:tc>
+        <w:tc>
+          <w:tcPr>
+            <w:tcW w:w="7887" w:type="dxa"/>
+          </w:tcPr>
+          <w:p>
+            <w:pPr>
+              <w:rPr>
+                <w:rFonts w:eastAsia="맑은 고딕" w:hint="eastAsia"/>
+                <w:lang w:eastAsia="ko-KR"/>
+              </w:rPr>
+            </w:pPr>
+            <w:r>
+              <w:rPr>
+                <w:rFonts w:eastAsia="맑은 고딕"/>
+                <w:lang w:eastAsia="ko-KR"/>
+              </w:rPr>
+              <w:t>In ‘</w:t>
+            </w:r>
+            <w:r>
+              <w:rPr>
+                <w:rFonts w:eastAsia="맑은 고딕"/>
+                <w:lang w:eastAsia="ko-KR"/>
+              </w:rPr>
+              <w:t>Mobile Phone Usage</w:t>
+            </w:r>
+            <w:r>
+              <w:rPr>
+                <w:rFonts w:eastAsia="맑은 고딕"/>
+                <w:lang w:eastAsia="ko-KR"/>
+              </w:rPr>
+              <w:t>’ page, “School Zone” check box should be able to check or uncheck the checkbox.</w:t>
+            </w:r>
+          </w:p>
+        </w:tc>
+      </w:tr>
+      <w:tr>
+        <w:tc>
+          <w:tcPr>
+            <w:tcW w:w="1129" w:type="dxa"/>
+          </w:tcPr>
+          <w:p>
+            <w:pPr>
+              <w:rPr>
+                <w:rFonts w:eastAsia="맑은 고딕"/>
+                <w:lang w:eastAsia="ko-KR"/>
+              </w:rPr>
+            </w:pPr>
+            <w:r>
+              <w:rPr>
+                <w:rFonts w:eastAsia="맑은 고딕" w:hint="eastAsia"/>
+                <w:lang w:eastAsia="ko-KR"/>
+              </w:rPr>
+              <w:t>R</w:t>
+            </w:r>
+            <w:r>
+              <w:rPr>
+                <w:rFonts w:eastAsia="맑은 고딕"/>
+                <w:lang w:eastAsia="ko-KR"/>
+              </w:rPr>
+              <w:t>6.</w:t>
+            </w:r>
+            <w:r>
+              <w:rPr>
+                <w:rFonts w:eastAsia="맑은 고딕"/>
+                <w:lang w:eastAsia="ko-KR"/>
+              </w:rPr>
+              <w:t>3</w:t>
+            </w:r>
+          </w:p>
+        </w:tc>
+        <w:tc>
+          <w:tcPr>
+            <w:tcW w:w="7887" w:type="dxa"/>
+          </w:tcPr>
+          <w:p>
+            <w:pPr>
+              <w:rPr>
+                <w:rFonts w:eastAsia="맑은 고딕"/>
+                <w:lang w:eastAsia="ko-KR"/>
+              </w:rPr>
+            </w:pPr>
+            <w:r>
+              <w:rPr>
+                <w:rFonts w:eastAsia="맑은 고딕"/>
+                <w:lang w:eastAsia="ko-KR"/>
+              </w:rPr>
+              <w:t>In ‘</w:t>
+            </w:r>
+            <w:r>
+              <w:rPr>
+                <w:rFonts w:eastAsia="맑은 고딕"/>
+                <w:lang w:eastAsia="ko-KR"/>
+              </w:rPr>
+              <w:t>Mobile Phone Usage</w:t>
+            </w:r>
+            <w:r>
+              <w:rPr>
+                <w:rFonts w:eastAsia="맑은 고딕"/>
+                <w:lang w:eastAsia="ko-KR"/>
+              </w:rPr>
+              <w:t>’ page, “Search” button can be clicked by user</w:t>
+            </w:r>
+          </w:p>
+        </w:tc>
+      </w:tr>
+      <w:tr>
+        <w:tc>
+          <w:tcPr>
+            <w:tcW w:w="1129" w:type="dxa"/>
+          </w:tcPr>
+          <w:p>
+            <w:pPr>
+              <w:rPr>
+                <w:rFonts w:eastAsia="맑은 고딕"/>
+                <w:lang w:eastAsia="ko-KR"/>
+              </w:rPr>
+            </w:pPr>
+            <w:r>
+              <w:rPr>
+                <w:rFonts w:eastAsia="맑은 고딕" w:hint="eastAsia"/>
+                <w:lang w:eastAsia="ko-KR"/>
+              </w:rPr>
+              <w:t>R</w:t>
+            </w:r>
+            <w:r>
+              <w:rPr>
+                <w:rFonts w:eastAsia="맑은 고딕"/>
+                <w:lang w:eastAsia="ko-KR"/>
+              </w:rPr>
+              <w:t>6.</w:t>
+            </w:r>
+            <w:r>
+              <w:rPr>
+                <w:rFonts w:eastAsia="맑은 고딕"/>
+                <w:lang w:eastAsia="ko-KR"/>
+              </w:rPr>
+              <w:t>4</w:t>
+            </w:r>
+          </w:p>
+        </w:tc>
+        <w:tc>
+          <w:tcPr>
+            <w:tcW w:w="7887" w:type="dxa"/>
+          </w:tcPr>
+          <w:p>
+            <w:pPr>
+              <w:rPr>
+                <w:rFonts w:eastAsia="맑은 고딕"/>
+                <w:lang w:eastAsia="ko-KR"/>
+              </w:rPr>
+            </w:pPr>
+            <w:r>
+              <w:rPr>
+                <w:rFonts w:eastAsia="맑은 고딕"/>
+                <w:lang w:eastAsia="ko-KR"/>
+              </w:rPr>
+              <w:t>In ‘</w:t>
+            </w:r>
+            <w:r>
+              <w:rPr>
+                <w:rFonts w:eastAsia="맑은 고딕"/>
+                <w:lang w:eastAsia="ko-KR"/>
+              </w:rPr>
+              <w:t>Mobile Phone Usage</w:t>
+            </w:r>
+            <w:r>
+              <w:rPr>
+                <w:rFonts w:eastAsia="맑은 고딕"/>
+                <w:lang w:eastAsia="ko-KR"/>
+              </w:rPr>
+              <w:t xml:space="preserve">’ page, </w:t>
+            </w:r>
+            <w:r>
+              <w:rPr>
+                <w:rFonts w:eastAsia="맑은 고딕"/>
+                <w:lang w:eastAsia="ko-KR"/>
+              </w:rPr>
+              <w:t>a</w:t>
+            </w:r>
+            <w:r>
+              <w:rPr>
+                <w:rFonts w:eastAsia="맑은 고딕"/>
+                <w:lang w:eastAsia="ko-KR"/>
+              </w:rPr>
+              <w:t>fter user click “Search” button the graph or appropriate result is generated on result panel.</w:t>
+            </w:r>
+          </w:p>
+        </w:tc>
+      </w:tr>
+      <w:tr>
+        <w:tc>
+          <w:tcPr>
+            <w:tcW w:w="1129" w:type="dxa"/>
+          </w:tcPr>
+          <w:p>
+            <w:pPr>
+              <w:rPr>
+                <w:rFonts w:eastAsia="맑은 고딕"/>
+                <w:lang w:eastAsia="ko-KR"/>
+              </w:rPr>
+            </w:pPr>
+            <w:r>
+              <w:rPr>
+                <w:rFonts w:eastAsia="맑은 고딕" w:hint="eastAsia"/>
+                <w:lang w:eastAsia="ko-KR"/>
+              </w:rPr>
+              <w:t>R</w:t>
+            </w:r>
+            <w:r>
+              <w:rPr>
+                <w:rFonts w:eastAsia="맑은 고딕"/>
+                <w:lang w:eastAsia="ko-KR"/>
+              </w:rPr>
+              <w:t>6.</w:t>
+            </w:r>
+            <w:r>
+              <w:rPr>
+                <w:rFonts w:eastAsia="맑은 고딕"/>
+                <w:lang w:eastAsia="ko-KR"/>
+              </w:rPr>
+              <w:t>5</w:t>
+            </w:r>
+          </w:p>
+        </w:tc>
+        <w:tc>
+          <w:tcPr>
+            <w:tcW w:w="7887" w:type="dxa"/>
+          </w:tcPr>
+          <w:p>
+            <w:pPr>
+              <w:rPr>
+                <w:rFonts w:eastAsia="맑은 고딕"/>
+                <w:lang w:eastAsia="ko-KR"/>
+              </w:rPr>
+            </w:pPr>
+            <w:r>
+              <w:rPr>
+                <w:rFonts w:eastAsia="맑은 고딕"/>
+                <w:lang w:eastAsia="ko-KR"/>
+              </w:rPr>
+              <w:t>In ‘</w:t>
+            </w:r>
+            <w:r>
+              <w:rPr>
+                <w:rFonts w:eastAsia="맑은 고딕"/>
+                <w:lang w:eastAsia="ko-KR"/>
+              </w:rPr>
+              <w:t>Mobile Phone Usage</w:t>
+            </w:r>
+            <w:r>
+              <w:rPr>
+                <w:rFonts w:eastAsia="맑은 고딕"/>
+                <w:lang w:eastAsia="ko-KR"/>
+              </w:rPr>
+              <w:t>’ page, “Reset” button can be clicked by user</w:t>
+            </w:r>
+          </w:p>
+        </w:tc>
+      </w:tr>
+      <w:tr>
+        <w:tc>
+          <w:tcPr>
+            <w:tcW w:w="1129" w:type="dxa"/>
+          </w:tcPr>
+          <w:p>
+            <w:pPr>
+              <w:rPr>
+                <w:rFonts w:eastAsia="맑은 고딕"/>
+                <w:lang w:eastAsia="ko-KR"/>
+              </w:rPr>
+            </w:pPr>
+            <w:r>
+              <w:rPr>
+                <w:rFonts w:eastAsia="맑은 고딕" w:hint="eastAsia"/>
+                <w:lang w:eastAsia="ko-KR"/>
+              </w:rPr>
+              <w:t>R</w:t>
+            </w:r>
+            <w:r>
+              <w:rPr>
+                <w:rFonts w:eastAsia="맑은 고딕"/>
+                <w:lang w:eastAsia="ko-KR"/>
+              </w:rPr>
+              <w:t>6.</w:t>
+            </w:r>
+            <w:r>
+              <w:rPr>
+                <w:rFonts w:eastAsia="맑은 고딕"/>
+                <w:lang w:eastAsia="ko-KR"/>
+              </w:rPr>
+              <w:t>6</w:t>
+            </w:r>
+          </w:p>
+        </w:tc>
+        <w:tc>
+          <w:tcPr>
+            <w:tcW w:w="7887" w:type="dxa"/>
+          </w:tcPr>
+          <w:p>
+            <w:pPr>
+              <w:rPr>
+                <w:rFonts w:eastAsia="맑은 고딕"/>
+                <w:lang w:eastAsia="ko-KR"/>
+              </w:rPr>
+            </w:pPr>
+            <w:r>
+              <w:rPr>
+                <w:rFonts w:eastAsia="맑은 고딕"/>
+                <w:lang w:eastAsia="ko-KR"/>
+              </w:rPr>
+              <w:t>In ‘</w:t>
+            </w:r>
+            <w:r>
+              <w:rPr>
+                <w:rFonts w:eastAsia="맑은 고딕"/>
+                <w:lang w:eastAsia="ko-KR"/>
+              </w:rPr>
+              <w:t>Mobile Phone Usage</w:t>
+            </w:r>
+            <w:r>
+              <w:rPr>
+                <w:rFonts w:eastAsia="맑은 고딕"/>
+                <w:lang w:eastAsia="ko-KR"/>
+              </w:rPr>
+              <w:t xml:space="preserve">’ page, </w:t>
+            </w:r>
+            <w:r>
+              <w:rPr>
+                <w:rFonts w:eastAsia="맑은 고딕"/>
+                <w:lang w:eastAsia="ko-KR"/>
+              </w:rPr>
+              <w:t>b</w:t>
+            </w:r>
+            <w:r>
+              <w:rPr>
+                <w:rFonts w:eastAsia="맑은 고딕"/>
+                <w:lang w:eastAsia="ko-KR"/>
+              </w:rPr>
+              <w:t>y clicking “Reset” button clear or reset the input data such as ‘Start date’, ‘End date’ and check box.</w:t>
+            </w:r>
+          </w:p>
+        </w:tc>
+      </w:tr>
+      <w:tr>
+        <w:tc>
+          <w:tcPr>
+            <w:tcW w:w="1129" w:type="dxa"/>
+          </w:tcPr>
+          <w:p>
+            <w:pPr>
+              <w:rPr>
+                <w:rFonts w:eastAsia="맑은 고딕"/>
+                <w:lang w:eastAsia="ko-KR"/>
+              </w:rPr>
+            </w:pPr>
+            <w:r>
+              <w:rPr>
+                <w:rFonts w:eastAsia="맑은 고딕" w:hint="eastAsia"/>
+                <w:lang w:eastAsia="ko-KR"/>
+              </w:rPr>
+              <w:t>R</w:t>
+            </w:r>
+            <w:r>
+              <w:rPr>
+                <w:rFonts w:eastAsia="맑은 고딕"/>
+                <w:lang w:eastAsia="ko-KR"/>
+              </w:rPr>
+              <w:t>6.</w:t>
+            </w:r>
+            <w:r>
+              <w:rPr>
+                <w:rFonts w:eastAsia="맑은 고딕"/>
+                <w:lang w:eastAsia="ko-KR"/>
+              </w:rPr>
+              <w:t>7</w:t>
+            </w:r>
+          </w:p>
+        </w:tc>
+        <w:tc>
+          <w:tcPr>
+            <w:tcW w:w="7887" w:type="dxa"/>
+          </w:tcPr>
+          <w:p>
+            <w:pPr>
+              <w:rPr>
+                <w:rFonts w:eastAsia="맑은 고딕" w:hint="eastAsia"/>
+                <w:lang w:eastAsia="ko-KR"/>
+              </w:rPr>
+            </w:pPr>
+            <w:r>
+              <w:rPr>
+                <w:rFonts w:eastAsia="맑은 고딕"/>
+                <w:lang w:eastAsia="ko-KR"/>
+              </w:rPr>
+              <w:t>In ‘</w:t>
+            </w:r>
+            <w:r>
+              <w:rPr>
+                <w:rFonts w:eastAsia="맑은 고딕"/>
+                <w:lang w:eastAsia="ko-KR"/>
+              </w:rPr>
+              <w:t>Mobile Phone Usage</w:t>
+            </w:r>
+            <w:r>
+              <w:rPr>
+                <w:rFonts w:eastAsia="맑은 고딕"/>
+                <w:lang w:eastAsia="ko-KR"/>
+              </w:rPr>
+              <w:t xml:space="preserve">’ page, </w:t>
+            </w:r>
+            <w:r>
+              <w:rPr>
+                <w:rFonts w:eastAsia="맑은 고딕"/>
+                <w:lang w:eastAsia="ko-KR"/>
+              </w:rPr>
+              <w:t>n</w:t>
+            </w:r>
+            <w:r>
+              <w:rPr>
+                <w:rFonts w:eastAsia="맑은 고딕"/>
+                <w:lang w:eastAsia="ko-KR"/>
+              </w:rPr>
+              <w:t>avigation bar present on the left side of Main page.</w:t>
+            </w:r>
+          </w:p>
+        </w:tc>
+      </w:tr>
+      <w:tr>
+        <w:tc>
+          <w:tcPr>
+            <w:tcW w:w="1129" w:type="dxa"/>
+          </w:tcPr>
+          <w:p>
+            <w:pPr>
+              <w:rPr>
+                <w:rFonts w:eastAsia="맑은 고딕"/>
+                <w:lang w:eastAsia="ko-KR"/>
+              </w:rPr>
+            </w:pPr>
+            <w:r>
+              <w:rPr>
+                <w:rFonts w:eastAsia="맑은 고딕" w:hint="eastAsia"/>
+                <w:lang w:eastAsia="ko-KR"/>
+              </w:rPr>
+              <w:t>R</w:t>
+            </w:r>
+            <w:r>
+              <w:rPr>
+                <w:rFonts w:eastAsia="맑은 고딕"/>
+                <w:lang w:eastAsia="ko-KR"/>
+              </w:rPr>
+              <w:t>7</w:t>
+            </w:r>
+            <w:r>
+              <w:rPr>
+                <w:rFonts w:eastAsia="맑은 고딕"/>
+                <w:lang w:eastAsia="ko-KR"/>
+              </w:rPr>
+              <w:t>.1</w:t>
+            </w:r>
+          </w:p>
+        </w:tc>
+        <w:tc>
+          <w:tcPr>
+            <w:tcW w:w="7887" w:type="dxa"/>
+          </w:tcPr>
+          <w:p>
+            <w:pPr>
+              <w:rPr>
+                <w:rFonts w:eastAsia="맑은 고딕"/>
+                <w:lang w:eastAsia="ko-KR"/>
+              </w:rPr>
+            </w:pPr>
+            <w:r>
+              <w:rPr>
+                <w:rFonts w:eastAsia="맑은 고딕"/>
+                <w:lang w:eastAsia="ko-KR"/>
+              </w:rPr>
+              <w:t>‘School Zone’ page, present calendar to select start date and end date.</w:t>
+            </w:r>
+          </w:p>
+        </w:tc>
+      </w:tr>
+      <w:tr>
+        <w:tc>
+          <w:tcPr>
+            <w:tcW w:w="1129" w:type="dxa"/>
+          </w:tcPr>
+          <w:p>
+            <w:pPr>
+              <w:rPr>
+                <w:rFonts w:eastAsia="맑은 고딕"/>
+                <w:lang w:eastAsia="ko-KR"/>
+              </w:rPr>
+            </w:pPr>
+            <w:r>
+              <w:rPr>
+                <w:rFonts w:eastAsia="맑은 고딕" w:hint="eastAsia"/>
+                <w:lang w:eastAsia="ko-KR"/>
+              </w:rPr>
+              <w:t>R</w:t>
+            </w:r>
+            <w:r>
+              <w:rPr>
+                <w:rFonts w:eastAsia="맑은 고딕"/>
+                <w:lang w:eastAsia="ko-KR"/>
+              </w:rPr>
+              <w:t>7.</w:t>
+            </w:r>
+            <w:r>
+              <w:rPr>
+                <w:rFonts w:eastAsia="맑은 고딕"/>
+                <w:lang w:eastAsia="ko-KR"/>
+              </w:rPr>
+              <w:t>2</w:t>
+            </w:r>
+          </w:p>
+        </w:tc>
+        <w:tc>
+          <w:tcPr>
+            <w:tcW w:w="7887" w:type="dxa"/>
+          </w:tcPr>
+          <w:p>
+            <w:pPr>
+              <w:rPr>
+                <w:rFonts w:eastAsia="맑은 고딕"/>
+                <w:lang w:eastAsia="ko-KR"/>
+              </w:rPr>
+            </w:pPr>
+            <w:r>
+              <w:rPr>
+                <w:rFonts w:eastAsia="맑은 고딕"/>
+                <w:lang w:eastAsia="ko-KR"/>
+              </w:rPr>
+              <w:t>In School Zone’ page, “School Zone” check box should be able to check or uncheck the checkbox.</w:t>
+            </w:r>
+          </w:p>
+        </w:tc>
+      </w:tr>
+      <w:tr>
+        <w:tc>
+          <w:tcPr>
+            <w:tcW w:w="1129" w:type="dxa"/>
+          </w:tcPr>
+          <w:p>
+            <w:pPr>
+              <w:rPr>
+                <w:rFonts w:eastAsia="맑은 고딕"/>
+                <w:lang w:eastAsia="ko-KR"/>
+              </w:rPr>
+            </w:pPr>
+            <w:r>
+              <w:rPr>
+                <w:rFonts w:eastAsia="맑은 고딕" w:hint="eastAsia"/>
+                <w:lang w:eastAsia="ko-KR"/>
+              </w:rPr>
+              <w:t>R</w:t>
+            </w:r>
+            <w:r>
+              <w:rPr>
+                <w:rFonts w:eastAsia="맑은 고딕"/>
+                <w:lang w:eastAsia="ko-KR"/>
+              </w:rPr>
+              <w:t>7.</w:t>
+            </w:r>
+            <w:r>
+              <w:rPr>
+                <w:rFonts w:eastAsia="맑은 고딕"/>
+                <w:lang w:eastAsia="ko-KR"/>
+              </w:rPr>
+              <w:t>3</w:t>
+            </w:r>
+          </w:p>
+        </w:tc>
+        <w:tc>
+          <w:tcPr>
+            <w:tcW w:w="7887" w:type="dxa"/>
+          </w:tcPr>
+          <w:p>
+            <w:pPr>
+              <w:rPr>
+                <w:rFonts w:eastAsia="맑은 고딕"/>
+                <w:lang w:eastAsia="ko-KR"/>
+              </w:rPr>
+            </w:pPr>
+            <w:r>
+              <w:rPr>
+                <w:rFonts w:eastAsia="맑은 고딕"/>
+                <w:lang w:eastAsia="ko-KR"/>
+              </w:rPr>
+              <w:t>In ‘School Zone’ page, “Search” button can be clicked by user</w:t>
+            </w:r>
+          </w:p>
+        </w:tc>
+      </w:tr>
+      <w:tr>
+        <w:tc>
+          <w:tcPr>
+            <w:tcW w:w="1129" w:type="dxa"/>
+          </w:tcPr>
+          <w:p>
+            <w:pPr>
+              <w:rPr>
+                <w:rFonts w:eastAsia="맑은 고딕"/>
+                <w:lang w:eastAsia="ko-KR"/>
+              </w:rPr>
+            </w:pPr>
+            <w:r>
+              <w:rPr>
+                <w:rFonts w:eastAsia="맑은 고딕" w:hint="eastAsia"/>
+                <w:lang w:eastAsia="ko-KR"/>
+              </w:rPr>
+              <w:t>R</w:t>
+            </w:r>
+            <w:r>
+              <w:rPr>
+                <w:rFonts w:eastAsia="맑은 고딕"/>
+                <w:lang w:eastAsia="ko-KR"/>
+              </w:rPr>
+              <w:t>7.</w:t>
+            </w:r>
+            <w:r>
+              <w:rPr>
+                <w:rFonts w:eastAsia="맑은 고딕"/>
+                <w:lang w:eastAsia="ko-KR"/>
+              </w:rPr>
+              <w:t>4</w:t>
+            </w:r>
+          </w:p>
+        </w:tc>
+        <w:tc>
+          <w:tcPr>
+            <w:tcW w:w="7887" w:type="dxa"/>
+          </w:tcPr>
+          <w:p>
+            <w:pPr>
+              <w:rPr>
+                <w:rFonts w:eastAsia="맑은 고딕"/>
+                <w:lang w:eastAsia="ko-KR"/>
+              </w:rPr>
+            </w:pPr>
+            <w:r>
+              <w:rPr>
+                <w:rFonts w:eastAsia="맑은 고딕"/>
+                <w:lang w:eastAsia="ko-KR"/>
+              </w:rPr>
+              <w:t>In School Zone’ page, after user click “Search” button the graph or appropriate result is generated on result panel.</w:t>
+            </w:r>
+          </w:p>
+        </w:tc>
+      </w:tr>
+      <w:tr>
+        <w:tc>
+          <w:tcPr>
+            <w:tcW w:w="1129" w:type="dxa"/>
+          </w:tcPr>
+          <w:p>
+            <w:pPr>
+              <w:rPr>
+                <w:rFonts w:eastAsia="맑은 고딕"/>
+                <w:lang w:eastAsia="ko-KR"/>
+              </w:rPr>
+            </w:pPr>
+            <w:r>
+              <w:rPr>
+                <w:rFonts w:eastAsia="맑은 고딕" w:hint="eastAsia"/>
+                <w:lang w:eastAsia="ko-KR"/>
+              </w:rPr>
+              <w:t>R</w:t>
+            </w:r>
+            <w:r>
+              <w:rPr>
+                <w:rFonts w:eastAsia="맑은 고딕"/>
+                <w:lang w:eastAsia="ko-KR"/>
+              </w:rPr>
+              <w:t>7.</w:t>
+            </w:r>
+            <w:r>
+              <w:rPr>
+                <w:rFonts w:eastAsia="맑은 고딕"/>
+                <w:lang w:eastAsia="ko-KR"/>
+              </w:rPr>
+              <w:t>5</w:t>
+            </w:r>
+          </w:p>
+        </w:tc>
+        <w:tc>
+          <w:tcPr>
+            <w:tcW w:w="7887" w:type="dxa"/>
+          </w:tcPr>
+          <w:p>
+            <w:pPr>
+              <w:rPr>
+                <w:rFonts w:eastAsia="맑은 고딕"/>
+                <w:lang w:eastAsia="ko-KR"/>
+              </w:rPr>
+            </w:pPr>
+            <w:r>
+              <w:rPr>
+                <w:rFonts w:eastAsia="맑은 고딕"/>
+                <w:lang w:eastAsia="ko-KR"/>
+              </w:rPr>
+              <w:t>In ‘School Zone’ page, “Reset” button can be clicked by user</w:t>
+            </w:r>
+          </w:p>
+        </w:tc>
+      </w:tr>
+      <w:tr>
+        <w:tc>
+          <w:tcPr>
+            <w:tcW w:w="1129" w:type="dxa"/>
+          </w:tcPr>
+          <w:p>
+            <w:pPr>
+              <w:rPr>
+                <w:rFonts w:eastAsia="맑은 고딕"/>
+                <w:lang w:eastAsia="ko-KR"/>
+              </w:rPr>
+            </w:pPr>
+            <w:r>
+              <w:rPr>
+                <w:rFonts w:eastAsia="맑은 고딕" w:hint="eastAsia"/>
+                <w:lang w:eastAsia="ko-KR"/>
+              </w:rPr>
+              <w:t>R</w:t>
+            </w:r>
+            <w:r>
+              <w:rPr>
+                <w:rFonts w:eastAsia="맑은 고딕"/>
+                <w:lang w:eastAsia="ko-KR"/>
+              </w:rPr>
+              <w:t>7.</w:t>
+            </w:r>
+            <w:r>
+              <w:rPr>
+                <w:rFonts w:eastAsia="맑은 고딕"/>
+                <w:lang w:eastAsia="ko-KR"/>
+              </w:rPr>
+              <w:t>6</w:t>
+            </w:r>
+          </w:p>
+        </w:tc>
+        <w:tc>
+          <w:tcPr>
+            <w:tcW w:w="7887" w:type="dxa"/>
+          </w:tcPr>
+          <w:p>
+            <w:pPr>
+              <w:rPr>
+                <w:rFonts w:eastAsia="맑은 고딕"/>
+                <w:lang w:eastAsia="ko-KR"/>
+              </w:rPr>
+            </w:pPr>
+            <w:r>
+              <w:rPr>
+                <w:rFonts w:eastAsia="맑은 고딕"/>
+                <w:lang w:eastAsia="ko-KR"/>
+              </w:rPr>
+              <w:t>In ‘School Zone’ page, by clicking “Reset” button clear or reset the input data such as ‘Start date’, ‘End date’ and check box.</w:t>
+            </w:r>
+          </w:p>
+        </w:tc>
+      </w:tr>
+      <w:tr>
+        <w:tc>
+          <w:tcPr>
+            <w:tcW w:w="1129" w:type="dxa"/>
+          </w:tcPr>
+          <w:p>
+            <w:pPr>
+              <w:rPr>
+                <w:rFonts w:eastAsia="맑은 고딕"/>
+                <w:lang w:eastAsia="ko-KR"/>
+              </w:rPr>
+            </w:pPr>
+            <w:r>
+              <w:rPr>
+                <w:rFonts w:eastAsia="맑은 고딕" w:hint="eastAsia"/>
+                <w:lang w:eastAsia="ko-KR"/>
+              </w:rPr>
+              <w:t>R</w:t>
+            </w:r>
+            <w:r>
+              <w:rPr>
+                <w:rFonts w:eastAsia="맑은 고딕"/>
+                <w:lang w:eastAsia="ko-KR"/>
+              </w:rPr>
+              <w:t>7.</w:t>
+            </w:r>
+            <w:r>
+              <w:rPr>
+                <w:rFonts w:eastAsia="맑은 고딕"/>
+                <w:lang w:eastAsia="ko-KR"/>
+              </w:rPr>
+              <w:t>7</w:t>
+            </w:r>
+          </w:p>
+        </w:tc>
+        <w:tc>
+          <w:tcPr>
+            <w:tcW w:w="7887" w:type="dxa"/>
+          </w:tcPr>
+          <w:p>
+            <w:pPr>
+              <w:rPr>
+                <w:rFonts w:eastAsia="맑은 고딕"/>
+                <w:lang w:eastAsia="ko-KR"/>
+              </w:rPr>
+            </w:pPr>
+            <w:r>
+              <w:rPr>
+                <w:rFonts w:eastAsia="맑은 고딕"/>
+                <w:lang w:eastAsia="ko-KR"/>
+              </w:rPr>
+              <w:t>In ‘School Zone’ page, navigation bar present on the left side of Main page.</w:t>
+            </w:r>
+          </w:p>
+        </w:tc>
+      </w:tr>
+    </w:tbl>
+    <w:p>
+      <w:pPr>
         <w:rPr>
           <w:color w:val="FF0000"/>
         </w:rPr>
       </w:pPr>
+      <w:r>
+        <w:rPr>
+          <w:color w:val="FF0000"/>
+        </w:rPr>
+        <w:t xml:space="preserve">In this section you </w:t>
+      </w:r>
+      <w:r>
+        <w:rPr>
+          <w:color w:val="FF0000"/>
+        </w:rPr>
+        <w:t>detail what the</w:t>
+      </w:r>
+      <w:r>
+        <w:rPr>
+          <w:color w:val="FF0000"/>
+        </w:rPr>
+        <w:t xml:space="preserve"> </w:t>
+      </w:r>
+      <w:r>
+        <w:rPr>
+          <w:color w:val="FF0000"/>
+        </w:rPr>
+        <w:t xml:space="preserve">requirements for the software are. What functionality will it provide? </w:t>
+      </w:r>
+      <w:r>
+        <w:rPr>
+          <w:color w:val="FF0000"/>
+        </w:rPr>
+        <w:t>This is usually a formal listing, with requirements often using the word ‘Shall’. IE:</w:t>
+      </w:r>
     </w:p>
     <w:p>
-      <w:r>
-        <w:t>R1.1 The program shall ask for input for a date range between 2011-2018, this can be anywhere from years to days.</w:t>
-      </w:r>
-    </w:p>
-    <w:p>
-      <w:r>
-        <w:t>R1.2 The program will then provide a search box where user can filter offences by type of offence or various keywords.</w:t>
-      </w:r>
-    </w:p>
-    <w:p>
-      <w:r>
-        <w:t xml:space="preserve">R1.3 The program shall provide a list of offences relevant to </w:t>
-      </w:r>
-      <w:r>
-        <w:t>type/keyword. User can click on each offence to get more information.</w:t>
-      </w:r>
-    </w:p>
-    <w:p>
-      <w:r>
-        <w:t>R1.4 The program shall provide a chart showing the distribution of number offences in each code.</w:t>
-      </w:r>
-    </w:p>
-    <w:p>
-      <w:pPr>
+      <w:pPr>
+        <w:ind w:firstLine="284"/>
         <w:rPr>
           <w:color w:val="FF0000"/>
         </w:rPr>
       </w:pPr>
-    </w:p>
-    <w:p>
-      <w:pPr>
+      <w:r>
         <w:rPr>
           <w:color w:val="FF0000"/>
         </w:rPr>
-      </w:pPr>
-      <w:r>
-        <w:rPr>
-          <w:color w:val="FF0000"/>
-        </w:rPr>
-        <w:t xml:space="preserve">In this section you </w:t>
-      </w:r>
-      <w:r>
-        <w:rPr>
-          <w:color w:val="FF0000"/>
-        </w:rPr>
-        <w:t>detail what the</w:t>
-      </w:r>
-      <w:r>
-        <w:rPr>
-          <w:color w:val="FF0000"/>
-        </w:rPr>
-        <w:t xml:space="preserve"> </w:t>
-      </w:r>
-      <w:r>
-        <w:rPr>
-          <w:color w:val="FF0000"/>
-        </w:rPr>
-        <w:t xml:space="preserve">requirements for the software are. What functionality will it provide? </w:t>
-      </w:r>
-      <w:r>
-        <w:rPr>
-          <w:color w:val="FF0000"/>
-        </w:rPr>
-        <w:t>This is usually a formal listing, with requirements often using the word ‘Shall’. IE:</w:t>
-      </w:r>
-    </w:p>
-    <w:p>
-      <w:pPr>
-        <w:ind w:firstLine="284"/>
-        <w:rPr>
-          <w:color w:val="FF0000"/>
-        </w:rPr>
-      </w:pPr>
-      <w:r>
-        <w:rPr>
-          <w:color w:val="FF0000"/>
-        </w:rPr>
+        <w:lastRenderedPageBreak/>
         <w:t>R</w:t>
       </w:r>
       <w:r>
@@ -2619,6 +6035,7 @@
       <w:pPr>
         <w:rPr>
           <w:color w:val="FF0000"/>
+          <w:lang w:eastAsia="ko-KR"/>
         </w:rPr>
       </w:pPr>
       <w:r>
@@ -2726,21 +6143,7 @@
         <w:rPr>
           <w:color w:val="FF0000"/>
         </w:rPr>
-        <w:t>a list of any side effects caused by the function (</w:t>
-      </w:r>
-      <w:proofErr w:type="spellStart"/>
-      <w:r>
-        <w:rPr>
-          <w:color w:val="FF0000"/>
-        </w:rPr>
-        <w:t>ie</w:t>
-      </w:r>
-      <w:proofErr w:type="spellEnd"/>
-      <w:r>
-        <w:rPr>
-          <w:color w:val="FF0000"/>
-        </w:rPr>
-        <w:t xml:space="preserve"> change global or member variables, changes data passed by reference from calling function etc)</w:t>
+        <w:t>a list of any side effects caused by the function (ie change global or member variables, changes data passed by reference from calling function etc)</w:t>
       </w:r>
     </w:p>
     <w:p>
@@ -2789,21 +6192,7 @@
         <w:rPr>
           <w:color w:val="FF0000"/>
         </w:rPr>
-        <w:t>List of all data structures in the software (</w:t>
-      </w:r>
-      <w:proofErr w:type="spellStart"/>
-      <w:r>
-        <w:rPr>
-          <w:color w:val="FF0000"/>
-        </w:rPr>
-        <w:t>eg</w:t>
-      </w:r>
-      <w:proofErr w:type="spellEnd"/>
-      <w:r>
-        <w:rPr>
-          <w:color w:val="FF0000"/>
-        </w:rPr>
-        <w:t xml:space="preserve"> linked lists, trees, arrays etc)</w:t>
+        <w:t>List of all data structures in the software (eg linked lists, trees, arrays etc)</w:t>
       </w:r>
       <w:r>
         <w:rPr>
@@ -3386,21 +6775,7 @@
         <w:rPr>
           <w:color w:val="FF0000"/>
         </w:rPr>
-        <w:t xml:space="preserve">Detail your visual design: Layout, visual elements, icons, graphics, style, colour, fonts general screen designs. This can be sketches, wireframes, </w:t>
-      </w:r>
-      <w:proofErr w:type="spellStart"/>
-      <w:r>
-        <w:rPr>
-          <w:color w:val="FF0000"/>
-        </w:rPr>
-        <w:t>mockups</w:t>
-      </w:r>
-      <w:proofErr w:type="spellEnd"/>
-      <w:r>
-        <w:rPr>
-          <w:color w:val="FF0000"/>
-        </w:rPr>
-        <w:t xml:space="preserve"> etc, supported by a discussion, explanation, and </w:t>
+        <w:t xml:space="preserve">Detail your visual design: Layout, visual elements, icons, graphics, style, colour, fonts general screen designs. This can be sketches, wireframes, mockups etc, supported by a discussion, explanation, and </w:t>
       </w:r>
       <w:r>
         <w:rPr>
@@ -4132,7 +7507,7 @@
         <w:pStyle w:val="af0"/>
         <w:ind w:left="760"/>
         <w:rPr>
-          <w:rFonts w:eastAsia="맑은 고딕" w:hint="eastAsia"/>
+          <w:rFonts w:eastAsia="맑은 고딕"/>
           <w:lang w:eastAsia="ko-KR"/>
         </w:rPr>
       </w:pPr>
@@ -6271,6 +9646,25 @@
     <w:uiPriority w:val="99"/>
     <w:rsid w:val="00916502"/>
   </w:style>
+  <w:style w:type="table" w:styleId="af4">
+    <w:name w:val="Table Grid"/>
+    <w:basedOn w:val="a1"/>
+    <w:uiPriority w:val="39"/>
+    <w:rsid w:val="00C13768"/>
+    <w:pPr>
+      <w:spacing w:after="0" w:line="240" w:lineRule="auto"/>
+    </w:pPr>
+    <w:tblPr>
+      <w:tblBorders>
+        <w:top w:val="single" w:sz="4" w:space="0" w:color="auto"/>
+        <w:left w:val="single" w:sz="4" w:space="0" w:color="auto"/>
+        <w:bottom w:val="single" w:sz="4" w:space="0" w:color="auto"/>
+        <w:right w:val="single" w:sz="4" w:space="0" w:color="auto"/>
+        <w:insideH w:val="single" w:sz="4" w:space="0" w:color="auto"/>
+        <w:insideV w:val="single" w:sz="4" w:space="0" w:color="auto"/>
+      </w:tblBorders>
+    </w:tblPr>
+  </w:style>
 </w:styles>
 </file>
 

</xml_diff>

<commit_message>
Fixed grammatical errors of System Vision
</commit_message>
<xml_diff>
--- a/Software Design Document.docx
+++ b/Software Design Document.docx
@@ -2749,49 +2749,112 @@
     <w:p>
       <w:pPr>
         <w:ind w:left="284"/>
-      </w:pPr>
-      <w:r>
-        <w:t xml:space="preserve">Cars are closely related to our lives and many people are driving. Driving a car is very convenient, but at the same time, there are quite a few rules given to the driver for safety. </w:t>
-      </w:r>
-      <w:r>
-        <w:t>So,</w:t>
-      </w:r>
-      <w:r>
-        <w:t xml:space="preserve"> our team is going to show which penalties are awarded the most in the project so that people are alert or careful about it. NSW is Australia's most populous state. (</w:t>
-      </w:r>
-      <w:r>
-        <w:rPr>
-          <w:rFonts w:ascii="Foundry Sterling W01" w:hAnsi="Foundry Sterling W01"/>
+        <w:rPr>
+          <w:rFonts w:cstheme="minorHAnsi"/>
+        </w:rPr>
+      </w:pPr>
+      <w:r>
+        <w:t xml:space="preserve">Cars are </w:t>
+      </w:r>
+      <w:r>
+        <w:t>part of everyday life for many people. Arguably, d</w:t>
+      </w:r>
+      <w:r>
+        <w:t>riving a car is</w:t>
+      </w:r>
+      <w:r>
+        <w:t xml:space="preserve"> more convenient than </w:t>
+      </w:r>
+      <w:r>
+        <w:rPr>
+          <w:rFonts w:cstheme="minorHAnsi"/>
+        </w:rPr>
+        <w:t>public transportation. On the other hand, people must follow road rules, if not, injuries and fatalities may occur. There</w:t>
+      </w:r>
+      <w:r>
+        <w:rPr>
+          <w:rFonts w:cstheme="minorHAnsi"/>
+        </w:rPr>
+        <w:t xml:space="preserve"> are quite a few rules given to the driver for safety. </w:t>
+      </w:r>
+      <w:r>
+        <w:rPr>
+          <w:rFonts w:cstheme="minorHAnsi"/>
+        </w:rPr>
+        <w:t>“NSW Traffic Penalty Tool” (NTPT)</w:t>
+      </w:r>
+      <w:r>
+        <w:rPr>
+          <w:rFonts w:cstheme="minorHAnsi"/>
+        </w:rPr>
+        <w:t xml:space="preserve"> </w:t>
+      </w:r>
+      <w:r>
+        <w:rPr>
+          <w:rFonts w:cstheme="minorHAnsi"/>
+        </w:rPr>
+        <w:t>will visually show</w:t>
+      </w:r>
+      <w:r>
+        <w:rPr>
+          <w:rFonts w:cstheme="minorHAnsi"/>
+        </w:rPr>
+        <w:t xml:space="preserve"> </w:t>
+      </w:r>
+      <w:r>
+        <w:rPr>
+          <w:rFonts w:cstheme="minorHAnsi"/>
+        </w:rPr>
+        <w:t xml:space="preserve">a range of traffic penalties and each cases specific information. </w:t>
+      </w:r>
+      <w:r>
+        <w:rPr>
+          <w:rFonts w:cstheme="minorHAnsi"/>
+        </w:rPr>
+        <w:t>NSW is Australia's most populous state</w:t>
+      </w:r>
+      <w:r>
+        <w:rPr>
+          <w:rFonts w:cstheme="minorHAnsi"/>
+        </w:rPr>
+        <w:t xml:space="preserve"> </w:t>
+      </w:r>
+      <w:r>
+        <w:rPr>
+          <w:rFonts w:cstheme="minorHAnsi"/>
+        </w:rPr>
+        <w:t>(</w:t>
+      </w:r>
+      <w:r>
+        <w:rPr>
+          <w:rFonts w:cstheme="minorHAnsi"/>
           <w:color w:val="000000"/>
-          <w:sz w:val="23"/>
-          <w:szCs w:val="23"/>
         </w:rPr>
         <w:t>Australian Bureau of Statistics,2022</w:t>
       </w:r>
       <w:r>
-        <w:t xml:space="preserve">) That's why our team is going to do it on a trial basis with data from NSW. In this program, you can specify a specific </w:t>
-      </w:r>
-      <w:proofErr w:type="gramStart"/>
-      <w:r>
-        <w:t>time period</w:t>
-      </w:r>
-      <w:proofErr w:type="gramEnd"/>
-      <w:r>
-        <w:t xml:space="preserve"> and view the penalty history that occurred during that time period. </w:t>
-      </w:r>
-      <w:proofErr w:type="gramStart"/>
-      <w:r>
-        <w:t>In order to</w:t>
-      </w:r>
-      <w:proofErr w:type="gramEnd"/>
-      <w:r>
-        <w:t xml:space="preserve"> make it easier for users to recognize visual information, we will convert the information into a graph and easily deliver it to users. There are four main pages in this program. “Main page", "Distribution of Cases in each offence code</w:t>
-      </w:r>
-      <w:r>
-        <w:t>”,</w:t>
-      </w:r>
-      <w:r>
-        <w:t xml:space="preserve"> "All cases captured by radar or camera", "Cases caused by mobile phone usage" and "Penalty caused in School Zone". The main page is a page that users can see when they first access, and there are buttons that allow users to set a period or display only events near the school. On the other two pages except "Penalty reasoned in school Zone" and "Main page", the user sets a period, specifies whether to display only events near the school, and presses the search button to automatically generate a graph of the result value, and the user can also initialize the conditions using the clear button. Finally, on the Penalty Caused in School Zone page, when the user clicks the Search button after specifying a period, penalties that occurred near the school during the selected period are displayed as a graph. Every page has a navigation bar, which allows you to move to another page fluidly.</w:t>
+        <w:rPr>
+          <w:rFonts w:cstheme="minorHAnsi"/>
+        </w:rPr>
+        <w:t>)</w:t>
+      </w:r>
+      <w:r>
+        <w:rPr>
+          <w:rFonts w:cstheme="minorHAnsi"/>
+        </w:rPr>
+        <w:t xml:space="preserve">, which is why the NTPT focuses on one dataset, “Australia NSW traffic penalty data 2011-2017”. </w:t>
+      </w:r>
+      <w:r>
+        <w:rPr>
+          <w:rFonts w:cstheme="minorHAnsi"/>
+        </w:rPr>
+        <w:t>NTPT will be able to hyperfocus on specific periods, presenting penalty history that occurred between the chosen time frames. Information will be represented by graphs, making it easier for users to understand and study the data.</w:t>
+      </w:r>
+      <w:r>
+        <w:rPr>
+          <w:rFonts w:cstheme="minorHAnsi"/>
+        </w:rPr>
+        <w:t xml:space="preserve"> </w:t>
       </w:r>
     </w:p>
     <w:p>
@@ -2811,93 +2874,370 @@
     <w:p>
       <w:pPr>
         <w:ind w:left="284"/>
-        <w:rPr>
-          <w:rFonts w:eastAsia="Malgun Gothic"/>
-          <w:lang w:eastAsia="ko-KR"/>
-        </w:rPr>
-      </w:pPr>
+      </w:pPr>
+      <w:r>
+        <w:t xml:space="preserve">Four pages are in NTPT, </w:t>
+      </w:r>
+      <w:r>
+        <w:t xml:space="preserve">“Main </w:t>
+      </w:r>
+      <w:r>
+        <w:t>Page</w:t>
+      </w:r>
+      <w:r>
+        <w:t>", "</w:t>
+      </w:r>
+      <w:r>
+        <w:t>Distribution of Cases in Offence Code</w:t>
+      </w:r>
+      <w:r>
+        <w:t xml:space="preserve">”, </w:t>
+      </w:r>
+      <w:r>
+        <w:t>“Cases Captured by Radar or Camera</w:t>
+      </w:r>
+      <w:r>
+        <w:t>", "</w:t>
+      </w:r>
+      <w:r>
+        <w:t>Cases by Mobile Phone Usage</w:t>
+      </w:r>
+      <w:r>
+        <w:t>" and "</w:t>
+      </w:r>
+      <w:r>
+        <w:t>Penalties in School Zones</w:t>
+      </w:r>
+      <w:r>
+        <w:t xml:space="preserve">". </w:t>
+      </w:r>
+      <w:r>
+        <w:t xml:space="preserve">Users automatically start on the Main Page. The Main Page consists of two buttons (Start Date and End Date) and a check box (School Zone). Other than Main Page and Penalties in School Zones, the user can set </w:t>
+      </w:r>
+      <w:r>
+        <w:t xml:space="preserve">a date and </w:t>
+      </w:r>
+      <w:r>
+        <w:t>whether they want to view cases in or outside of school zones</w:t>
+      </w:r>
+      <w:r>
+        <w:t xml:space="preserve">. Each page has a navigation bar, allowing users to easily move across pages. </w:t>
+      </w:r>
+    </w:p>
+    <w:p>
+      <w:pPr>
+        <w:ind w:left="284"/>
+        <w:rPr>
+          <w:rFonts w:eastAsia="Malgun Gothic"/>
+          <w:lang w:eastAsia="ko-KR"/>
+        </w:rPr>
+      </w:pPr>
+      <w:r>
+        <w:rPr>
+          <w:rFonts w:eastAsia="Malgun Gothic"/>
+          <w:lang w:eastAsia="ko-KR"/>
+        </w:rPr>
+        <w:t>A</w:t>
+      </w:r>
+      <w:r>
+        <w:rPr>
+          <w:rFonts w:eastAsia="Malgun Gothic"/>
+          <w:lang w:eastAsia="ko-KR"/>
+        </w:rPr>
+        <w:t xml:space="preserve"> user can input </w:t>
+      </w:r>
+      <w:r>
+        <w:rPr>
+          <w:rFonts w:eastAsia="Malgun Gothic"/>
+          <w:lang w:eastAsia="ko-KR"/>
+        </w:rPr>
+        <w:t xml:space="preserve">a </w:t>
+      </w:r>
+      <w:r>
+        <w:rPr>
+          <w:rFonts w:eastAsia="Malgun Gothic"/>
+          <w:lang w:eastAsia="ko-KR"/>
+        </w:rPr>
+        <w:t xml:space="preserve">maximum </w:t>
+      </w:r>
+      <w:r>
+        <w:rPr>
+          <w:rFonts w:eastAsia="Malgun Gothic"/>
+          <w:lang w:eastAsia="ko-KR"/>
+        </w:rPr>
+        <w:t>of three</w:t>
+      </w:r>
+      <w:r>
+        <w:rPr>
+          <w:rFonts w:eastAsia="Malgun Gothic"/>
+          <w:lang w:eastAsia="ko-KR"/>
+        </w:rPr>
+        <w:t xml:space="preserve"> conditions for searching. </w:t>
+      </w:r>
+      <w:r>
+        <w:rPr>
+          <w:rFonts w:eastAsia="Malgun Gothic"/>
+          <w:lang w:eastAsia="ko-KR"/>
+        </w:rPr>
+        <w:t xml:space="preserve">Conditions include </w:t>
+      </w:r>
+      <w:r>
+        <w:rPr>
+          <w:rFonts w:eastAsia="Malgun Gothic"/>
+          <w:lang w:eastAsia="ko-KR"/>
+        </w:rPr>
+        <w:t>Start date, End date and School Zone. Start date and End date condition</w:t>
+      </w:r>
+      <w:r>
+        <w:rPr>
+          <w:rFonts w:eastAsia="Malgun Gothic"/>
+          <w:lang w:eastAsia="ko-KR"/>
+        </w:rPr>
+        <w:t>s</w:t>
+      </w:r>
+      <w:r>
+        <w:rPr>
+          <w:rFonts w:eastAsia="Malgun Gothic"/>
+          <w:lang w:eastAsia="ko-KR"/>
+        </w:rPr>
+        <w:t xml:space="preserve"> </w:t>
+      </w:r>
+      <w:r>
+        <w:rPr>
+          <w:rFonts w:eastAsia="Malgun Gothic"/>
+          <w:lang w:eastAsia="ko-KR"/>
+        </w:rPr>
+        <w:t xml:space="preserve">are </w:t>
+      </w:r>
+      <w:r>
+        <w:rPr>
+          <w:rFonts w:eastAsia="Malgun Gothic"/>
+          <w:lang w:eastAsia="ko-KR"/>
+        </w:rPr>
+        <w:t xml:space="preserve">set </w:t>
+      </w:r>
+      <w:r>
+        <w:rPr>
+          <w:rFonts w:eastAsia="Malgun Gothic"/>
+          <w:lang w:eastAsia="ko-KR"/>
+        </w:rPr>
+        <w:t xml:space="preserve">to </w:t>
+      </w:r>
+      <w:r>
+        <w:rPr>
+          <w:rFonts w:eastAsia="Malgun Gothic"/>
+          <w:lang w:eastAsia="ko-KR"/>
+        </w:rPr>
+        <w:t xml:space="preserve">the period of searching. </w:t>
+      </w:r>
+      <w:r>
+        <w:rPr>
+          <w:rFonts w:eastAsia="Malgun Gothic"/>
+          <w:lang w:eastAsia="ko-KR"/>
+        </w:rPr>
+        <w:t xml:space="preserve">If the user clicks the Start date or End date text </w:t>
+      </w:r>
+      <w:r>
+        <w:rPr>
+          <w:rFonts w:eastAsia="Malgun Gothic"/>
+          <w:lang w:eastAsia="ko-KR"/>
+        </w:rPr>
+        <w:t>box,</w:t>
+      </w:r>
+      <w:r>
+        <w:rPr>
+          <w:rFonts w:eastAsia="Malgun Gothic"/>
+          <w:lang w:eastAsia="ko-KR"/>
+        </w:rPr>
+        <w:t xml:space="preserve"> then the calendar will pop up</w:t>
+      </w:r>
+      <w:r>
+        <w:rPr>
+          <w:rFonts w:eastAsia="Malgun Gothic"/>
+          <w:lang w:eastAsia="ko-KR"/>
+        </w:rPr>
+        <w:t>. From the pop up, the</w:t>
+      </w:r>
+      <w:r>
+        <w:rPr>
+          <w:rFonts w:eastAsia="Malgun Gothic"/>
+          <w:lang w:eastAsia="ko-KR"/>
+        </w:rPr>
+        <w:t xml:space="preserve"> user can </w:t>
+      </w:r>
+      <w:r>
+        <w:rPr>
+          <w:rFonts w:eastAsia="Malgun Gothic"/>
+          <w:lang w:eastAsia="ko-KR"/>
+        </w:rPr>
+        <w:t>their preferred date</w:t>
+      </w:r>
+      <w:r>
+        <w:rPr>
+          <w:rFonts w:eastAsia="Malgun Gothic"/>
+          <w:lang w:eastAsia="ko-KR"/>
+        </w:rPr>
+        <w:t xml:space="preserve">. </w:t>
+      </w:r>
+      <w:r>
+        <w:rPr>
+          <w:rFonts w:eastAsia="Malgun Gothic"/>
+          <w:lang w:eastAsia="ko-KR"/>
+        </w:rPr>
+        <w:t>The u</w:t>
+      </w:r>
+      <w:r>
+        <w:rPr>
+          <w:rFonts w:eastAsia="Malgun Gothic"/>
+          <w:lang w:eastAsia="ko-KR"/>
+        </w:rPr>
+        <w:t xml:space="preserve">ser can </w:t>
+      </w:r>
+      <w:r>
+        <w:rPr>
+          <w:rFonts w:eastAsia="Malgun Gothic"/>
+          <w:lang w:eastAsia="ko-KR"/>
+        </w:rPr>
+        <w:t>tick</w:t>
+      </w:r>
+      <w:r>
+        <w:rPr>
+          <w:rFonts w:eastAsia="Malgun Gothic"/>
+          <w:lang w:eastAsia="ko-KR"/>
+        </w:rPr>
+        <w:t xml:space="preserve"> the box </w:t>
+      </w:r>
+      <w:r>
+        <w:rPr>
+          <w:rFonts w:eastAsia="Malgun Gothic"/>
+          <w:lang w:eastAsia="ko-KR"/>
+        </w:rPr>
+        <w:t xml:space="preserve">to </w:t>
+      </w:r>
+      <w:r>
+        <w:rPr>
+          <w:rFonts w:eastAsia="Malgun Gothic"/>
+          <w:lang w:eastAsia="ko-KR"/>
+        </w:rPr>
+        <w:t xml:space="preserve">view penalties that occurred within school zones or leave unticked to view cases outside of school zones. </w:t>
+      </w:r>
+      <w:r>
+        <w:rPr>
+          <w:rFonts w:eastAsia="Malgun Gothic"/>
+          <w:lang w:eastAsia="ko-KR"/>
+        </w:rPr>
+        <w:t xml:space="preserve">Once the user </w:t>
+      </w:r>
+      <w:r>
+        <w:rPr>
+          <w:rFonts w:eastAsia="Malgun Gothic"/>
+          <w:lang w:eastAsia="ko-KR"/>
+        </w:rPr>
+        <w:t>selects</w:t>
+      </w:r>
+      <w:r>
+        <w:rPr>
+          <w:rFonts w:eastAsia="Malgun Gothic"/>
+          <w:lang w:eastAsia="ko-KR"/>
+        </w:rPr>
+        <w:t xml:space="preserve"> </w:t>
+      </w:r>
+      <w:r>
+        <w:rPr>
+          <w:rFonts w:eastAsia="Malgun Gothic"/>
+          <w:lang w:eastAsia="ko-KR"/>
+        </w:rPr>
+        <w:t>preferred conditions,</w:t>
+      </w:r>
+      <w:r>
+        <w:rPr>
+          <w:rFonts w:eastAsia="Malgun Gothic"/>
+          <w:lang w:eastAsia="ko-KR"/>
+        </w:rPr>
+        <w:t xml:space="preserve"> </w:t>
+      </w:r>
+      <w:r>
+        <w:rPr>
+          <w:rFonts w:eastAsia="Malgun Gothic"/>
+          <w:lang w:eastAsia="ko-KR"/>
+        </w:rPr>
+        <w:t>they</w:t>
+      </w:r>
+      <w:r>
+        <w:rPr>
+          <w:rFonts w:eastAsia="Malgun Gothic"/>
+          <w:lang w:eastAsia="ko-KR"/>
+        </w:rPr>
+        <w:t xml:space="preserve"> can click “Search” button to generate graph. However,</w:t>
+      </w:r>
+      <w:r>
+        <w:rPr>
+          <w:rFonts w:eastAsia="Malgun Gothic"/>
+          <w:lang w:eastAsia="ko-KR"/>
+        </w:rPr>
+        <w:t xml:space="preserve"> the Main Page</w:t>
+      </w:r>
+      <w:r>
+        <w:rPr>
+          <w:rFonts w:eastAsia="Malgun Gothic"/>
+          <w:lang w:eastAsia="ko-KR"/>
+        </w:rPr>
+        <w:t xml:space="preserve"> will only generate raw data </w:t>
+      </w:r>
+      <w:r>
+        <w:rPr>
+          <w:rFonts w:eastAsia="Malgun Gothic"/>
+          <w:lang w:eastAsia="ko-KR"/>
+        </w:rPr>
+        <w:t>(</w:t>
+      </w:r>
+      <w:r>
+        <w:rPr>
+          <w:rFonts w:eastAsia="Malgun Gothic"/>
+          <w:lang w:eastAsia="ko-KR"/>
+        </w:rPr>
+        <w:t xml:space="preserve">without </w:t>
+      </w:r>
+      <w:r>
+        <w:rPr>
+          <w:rFonts w:eastAsia="Malgun Gothic"/>
+          <w:lang w:eastAsia="ko-KR"/>
+        </w:rPr>
+        <w:t>graph</w:t>
+      </w:r>
+      <w:r>
+        <w:rPr>
+          <w:rFonts w:eastAsia="Malgun Gothic"/>
+          <w:lang w:eastAsia="ko-KR"/>
+        </w:rPr>
+        <w:t xml:space="preserve"> or visualisation). Other pages such as Distribution of Cases in Offence Codes, will generate a graph/visualisation. By clicking the </w:t>
+      </w:r>
+      <w:r>
+        <w:rPr>
+          <w:rFonts w:eastAsia="Malgun Gothic"/>
+          <w:lang w:eastAsia="ko-KR"/>
+        </w:rPr>
+        <w:t>“Reset” button</w:t>
+      </w:r>
+      <w:r>
+        <w:rPr>
+          <w:rFonts w:eastAsia="Malgun Gothic"/>
+          <w:lang w:eastAsia="ko-KR"/>
+        </w:rPr>
+        <w:t xml:space="preserve">, located next to </w:t>
+      </w:r>
+      <w:r>
+        <w:rPr>
+          <w:rFonts w:eastAsia="Malgun Gothic"/>
+          <w:lang w:eastAsia="ko-KR"/>
+        </w:rPr>
+        <w:t>“Search” button, the input conditions will be null.</w:t>
+      </w:r>
       <w:r>
         <w:rPr>
           <w:rFonts w:eastAsia="Malgun Gothic" w:hint="eastAsia"/>
           <w:lang w:eastAsia="ko-KR"/>
         </w:rPr>
-        <w:t>I</w:t>
-      </w:r>
-      <w:r>
-        <w:rPr>
-          <w:rFonts w:eastAsia="Malgun Gothic"/>
-          <w:lang w:eastAsia="ko-KR"/>
-        </w:rPr>
-        <w:t xml:space="preserve">n our system user can input maximum 3 conditions for searching. Start date, End date and School Zone check box. Start date and End date condition </w:t>
-      </w:r>
-      <w:r>
-        <w:rPr>
-          <w:rFonts w:eastAsia="Malgun Gothic"/>
-          <w:lang w:eastAsia="ko-KR"/>
-        </w:rPr>
-        <w:t xml:space="preserve">to set the period of searching. </w:t>
-      </w:r>
-      <w:r>
-        <w:rPr>
-          <w:rFonts w:eastAsia="Malgun Gothic"/>
-          <w:lang w:eastAsia="ko-KR"/>
-        </w:rPr>
-        <w:t xml:space="preserve">If the user clicks the Start date or End date text </w:t>
-      </w:r>
-      <w:r>
-        <w:rPr>
-          <w:rFonts w:eastAsia="Malgun Gothic"/>
-          <w:lang w:eastAsia="ko-KR"/>
-        </w:rPr>
-        <w:t>box,</w:t>
-      </w:r>
-      <w:r>
-        <w:rPr>
-          <w:rFonts w:eastAsia="Malgun Gothic"/>
-          <w:lang w:eastAsia="ko-KR"/>
-        </w:rPr>
-        <w:t xml:space="preserve"> then the calendar will pop up and user can select date on there. User can </w:t>
-      </w:r>
-      <w:r>
-        <w:rPr>
-          <w:rFonts w:eastAsia="Malgun Gothic"/>
-          <w:lang w:eastAsia="ko-KR"/>
-        </w:rPr>
-        <w:t>tick</w:t>
-      </w:r>
-      <w:r>
-        <w:rPr>
-          <w:rFonts w:eastAsia="Malgun Gothic"/>
-          <w:lang w:eastAsia="ko-KR"/>
-        </w:rPr>
-        <w:t xml:space="preserve"> the box </w:t>
-      </w:r>
-      <w:r>
-        <w:rPr>
-          <w:rFonts w:eastAsia="Malgun Gothic"/>
-          <w:lang w:eastAsia="ko-KR"/>
-        </w:rPr>
-        <w:t>to see the only penalty given in school zone area.</w:t>
-      </w:r>
-      <w:r>
-        <w:rPr>
-          <w:rFonts w:eastAsia="Malgun Gothic"/>
-          <w:lang w:eastAsia="ko-KR"/>
-        </w:rPr>
-        <w:t xml:space="preserve"> Once the user </w:t>
-      </w:r>
-      <w:r>
-        <w:rPr>
-          <w:rFonts w:eastAsia="Malgun Gothic"/>
-          <w:lang w:eastAsia="ko-KR"/>
-        </w:rPr>
-        <w:t>selects</w:t>
-      </w:r>
-      <w:r>
-        <w:rPr>
-          <w:rFonts w:eastAsia="Malgun Gothic"/>
-          <w:lang w:eastAsia="ko-KR"/>
-        </w:rPr>
         <w:t xml:space="preserve"> </w:t>
       </w:r>
       <w:r>
@@ -2905,63 +3245,28 @@
           <w:rFonts w:eastAsia="Malgun Gothic"/>
           <w:lang w:eastAsia="ko-KR"/>
         </w:rPr>
-        <w:t>all</w:t>
-      </w:r>
-      <w:r>
-        <w:rPr>
-          <w:rFonts w:eastAsia="Malgun Gothic"/>
-          <w:lang w:eastAsia="ko-KR"/>
-        </w:rPr>
-        <w:t xml:space="preserve"> the </w:t>
-      </w:r>
-      <w:r>
-        <w:rPr>
-          <w:rFonts w:eastAsia="Malgun Gothic"/>
-          <w:lang w:eastAsia="ko-KR"/>
-        </w:rPr>
-        <w:t>condition</w:t>
-      </w:r>
-      <w:r>
-        <w:rPr>
-          <w:rFonts w:eastAsia="Malgun Gothic"/>
-          <w:lang w:eastAsia="ko-KR"/>
-        </w:rPr>
-        <w:t xml:space="preserve"> user can click “Search” button to generate graph. However, main page will only generate raw data without </w:t>
-      </w:r>
-      <w:r>
-        <w:rPr>
-          <w:rFonts w:eastAsia="Malgun Gothic"/>
-          <w:lang w:eastAsia="ko-KR"/>
-        </w:rPr>
-        <w:t>graph,</w:t>
-      </w:r>
-      <w:r>
-        <w:rPr>
-          <w:rFonts w:eastAsia="Malgun Gothic"/>
-          <w:lang w:eastAsia="ko-KR"/>
-        </w:rPr>
-        <w:t xml:space="preserve"> but rest of the page will generate graph.</w:t>
-      </w:r>
-      <w:r>
-        <w:rPr>
-          <w:rFonts w:eastAsia="Malgun Gothic"/>
-          <w:lang w:eastAsia="ko-KR"/>
-        </w:rPr>
-        <w:t xml:space="preserve"> Once the user click “Reset” button that locate next to “Search” button, the input conditions will be null.</w:t>
-      </w:r>
-      <w:r>
-        <w:rPr>
-          <w:rFonts w:eastAsia="Malgun Gothic" w:hint="eastAsia"/>
+        <w:t xml:space="preserve">Users can change pages by using the navigation bar (location of navigation bar is </w:t>
+      </w:r>
+      <w:r>
+        <w:rPr>
+          <w:rFonts w:eastAsia="Malgun Gothic"/>
+          <w:lang w:eastAsia="ko-KR"/>
+        </w:rPr>
+        <w:t>dependent</w:t>
+      </w:r>
+      <w:r>
+        <w:rPr>
+          <w:rFonts w:eastAsia="Malgun Gothic"/>
+          <w:lang w:eastAsia="ko-KR"/>
+        </w:rPr>
+        <w:t xml:space="preserve"> on which page the user is on).</w:t>
+      </w:r>
+      <w:r>
+        <w:rPr>
+          <w:rFonts w:eastAsia="Malgun Gothic"/>
           <w:lang w:eastAsia="ko-KR"/>
         </w:rPr>
         <w:t xml:space="preserve"> </w:t>
-      </w:r>
-      <w:r>
-        <w:rPr>
-          <w:rFonts w:eastAsia="Malgun Gothic"/>
-          <w:lang w:eastAsia="ko-KR"/>
-        </w:rPr>
-        <w:t xml:space="preserve">User can move the page by using navigation bar that locate left side of the page. Depend on the page the navigation bar will be change. </w:t>
       </w:r>
     </w:p>
     <w:p>
@@ -2979,12 +3284,178 @@
       <w:bookmarkEnd w:id="3"/>
     </w:p>
     <w:p>
-      <w:r>
-        <w:rPr>
-          <w:rFonts w:eastAsia="Malgun Gothic"/>
-          <w:lang w:eastAsia="ko-KR"/>
-        </w:rPr>
-        <w:t>By using this program, users can learn about which traffic rules are most poorly followed and many people are caught. By knowing this information, users will be most alert to traffic rules and will be able to try not to break them in the future. Also, if traffic regulators use this program to find out which laws are best broken, they will be able to study how to prepare for the most common rules.</w:t>
+      <w:pPr>
+        <w:ind w:left="284"/>
+      </w:pPr>
+      <w:r>
+        <w:rPr>
+          <w:rFonts w:eastAsia="Malgun Gothic"/>
+          <w:lang w:eastAsia="ko-KR"/>
+        </w:rPr>
+        <w:t xml:space="preserve">By using </w:t>
+      </w:r>
+      <w:r>
+        <w:rPr>
+          <w:rFonts w:eastAsia="Malgun Gothic"/>
+          <w:lang w:eastAsia="ko-KR"/>
+        </w:rPr>
+        <w:t>the data tool, NTPT</w:t>
+      </w:r>
+      <w:r>
+        <w:rPr>
+          <w:rFonts w:eastAsia="Malgun Gothic"/>
+          <w:lang w:eastAsia="ko-KR"/>
+        </w:rPr>
+        <w:t xml:space="preserve">, users can learn about which traffic rules are most poorly followed and </w:t>
+      </w:r>
+      <w:r>
+        <w:rPr>
+          <w:rFonts w:eastAsia="Malgun Gothic"/>
+          <w:lang w:eastAsia="ko-KR"/>
+        </w:rPr>
+        <w:t>reveal each cases specific information.</w:t>
+      </w:r>
+      <w:r>
+        <w:rPr>
+          <w:rFonts w:eastAsia="Malgun Gothic"/>
+          <w:lang w:eastAsia="ko-KR"/>
+        </w:rPr>
+        <w:t xml:space="preserve"> By </w:t>
+      </w:r>
+      <w:r>
+        <w:rPr>
+          <w:rFonts w:eastAsia="Malgun Gothic"/>
+          <w:lang w:eastAsia="ko-KR"/>
+        </w:rPr>
+        <w:t>understanding each case,</w:t>
+      </w:r>
+      <w:r>
+        <w:rPr>
+          <w:rFonts w:eastAsia="Malgun Gothic"/>
+          <w:lang w:eastAsia="ko-KR"/>
+        </w:rPr>
+        <w:t xml:space="preserve"> </w:t>
+      </w:r>
+      <w:r>
+        <w:rPr>
+          <w:rFonts w:eastAsia="Malgun Gothic"/>
+          <w:lang w:eastAsia="ko-KR"/>
+        </w:rPr>
+        <w:t>public</w:t>
+      </w:r>
+      <w:r>
+        <w:rPr>
+          <w:rFonts w:eastAsia="Malgun Gothic"/>
+          <w:lang w:eastAsia="ko-KR"/>
+        </w:rPr>
+        <w:t xml:space="preserve"> users will </w:t>
+      </w:r>
+      <w:r>
+        <w:rPr>
+          <w:rFonts w:eastAsia="Malgun Gothic"/>
+          <w:lang w:eastAsia="ko-KR"/>
+        </w:rPr>
+        <w:t xml:space="preserve">increase their awareness around </w:t>
+      </w:r>
+      <w:r>
+        <w:rPr>
+          <w:rFonts w:eastAsia="Malgun Gothic"/>
+          <w:lang w:eastAsia="ko-KR"/>
+        </w:rPr>
+        <w:t xml:space="preserve">traffic rules and </w:t>
+      </w:r>
+      <w:r>
+        <w:rPr>
+          <w:rFonts w:eastAsia="Malgun Gothic"/>
+          <w:lang w:eastAsia="ko-KR"/>
+        </w:rPr>
+        <w:t>can aim to not break these laws in the future.</w:t>
+      </w:r>
+      <w:r>
+        <w:rPr>
+          <w:rFonts w:eastAsia="Malgun Gothic"/>
+          <w:lang w:eastAsia="ko-KR"/>
+        </w:rPr>
+        <w:t xml:space="preserve"> </w:t>
+      </w:r>
+      <w:r>
+        <w:rPr>
+          <w:rFonts w:eastAsia="Malgun Gothic"/>
+          <w:lang w:eastAsia="ko-KR"/>
+        </w:rPr>
+        <w:t>The</w:t>
+      </w:r>
+      <w:r>
+        <w:rPr>
+          <w:rFonts w:eastAsia="Malgun Gothic"/>
+          <w:lang w:eastAsia="ko-KR"/>
+        </w:rPr>
+        <w:t xml:space="preserve"> traffic regulators </w:t>
+      </w:r>
+      <w:r>
+        <w:rPr>
+          <w:rFonts w:eastAsia="Malgun Gothic"/>
+          <w:lang w:eastAsia="ko-KR"/>
+        </w:rPr>
+        <w:t xml:space="preserve">of </w:t>
+      </w:r>
+      <w:proofErr w:type="spellStart"/>
+      <w:r>
+        <w:rPr>
+          <w:rFonts w:eastAsia="Malgun Gothic"/>
+          <w:lang w:eastAsia="ko-KR"/>
+        </w:rPr>
+        <w:t>TfNSW</w:t>
+      </w:r>
+      <w:proofErr w:type="spellEnd"/>
+      <w:r>
+        <w:rPr>
+          <w:rFonts w:eastAsia="Malgun Gothic"/>
+          <w:lang w:eastAsia="ko-KR"/>
+        </w:rPr>
+        <w:t xml:space="preserve"> c</w:t>
+      </w:r>
+      <w:r>
+        <w:rPr>
+          <w:rFonts w:eastAsia="Malgun Gothic"/>
+          <w:lang w:eastAsia="ko-KR"/>
+        </w:rPr>
+        <w:t xml:space="preserve">an </w:t>
+      </w:r>
+      <w:r>
+        <w:rPr>
+          <w:rFonts w:eastAsia="Malgun Gothic"/>
+          <w:lang w:eastAsia="ko-KR"/>
+        </w:rPr>
+        <w:t xml:space="preserve">use </w:t>
+      </w:r>
+      <w:r>
+        <w:rPr>
+          <w:rFonts w:eastAsia="Malgun Gothic"/>
+          <w:lang w:eastAsia="ko-KR"/>
+        </w:rPr>
+        <w:t>NTPT</w:t>
+      </w:r>
+      <w:r>
+        <w:rPr>
+          <w:rFonts w:eastAsia="Malgun Gothic"/>
+          <w:lang w:eastAsia="ko-KR"/>
+        </w:rPr>
+        <w:t xml:space="preserve"> to </w:t>
+      </w:r>
+      <w:r>
+        <w:rPr>
+          <w:rFonts w:eastAsia="Malgun Gothic"/>
+          <w:lang w:eastAsia="ko-KR"/>
+        </w:rPr>
+        <w:t xml:space="preserve">alter road infrastructure, change speed limits and other consideration to further low the rate of </w:t>
+      </w:r>
+      <w:r>
+        <w:rPr>
+          <w:rFonts w:eastAsia="Malgun Gothic"/>
+          <w:lang w:eastAsia="ko-KR"/>
+        </w:rPr>
+        <w:t xml:space="preserve">traffic offences. Furthermore, additional study and research can be conducted on offences that occur more frequently or cause a higher increase in damages. From study and research, new ways to mitigate such risks can come to light. </w:t>
       </w:r>
       <w:r>
         <w:rPr>

</xml_diff>